<commit_message>
adding more to final report
</commit_message>
<xml_diff>
--- a/Final Report Outline.docx
+++ b/Final Report Outline.docx
@@ -9,8 +9,19 @@
           <w:ilvl w:val="0"/>
           <w:numId w:val="1"/>
         </w:numPr>
-      </w:pPr>
-      <w:r>
+        <w:spacing w:line="360" w:lineRule="auto"/>
+        <w:rPr>
+          <w:rFonts w:ascii="Times New Roman" w:hAnsi="Times New Roman" w:cs="Times New Roman"/>
+          <w:sz w:val="24"/>
+          <w:szCs w:val="24"/>
+        </w:rPr>
+      </w:pPr>
+      <w:r>
+        <w:rPr>
+          <w:rFonts w:ascii="Times New Roman" w:hAnsi="Times New Roman" w:cs="Times New Roman"/>
+          <w:sz w:val="24"/>
+          <w:szCs w:val="24"/>
+        </w:rPr>
         <w:t>Introduction</w:t>
       </w:r>
     </w:p>
@@ -21,12 +32,28 @@
           <w:ilvl w:val="1"/>
           <w:numId w:val="1"/>
         </w:numPr>
-      </w:pPr>
-      <w:r>
+        <w:spacing w:line="360" w:lineRule="auto"/>
+        <w:rPr>
+          <w:rFonts w:ascii="Times New Roman" w:hAnsi="Times New Roman" w:cs="Times New Roman"/>
+          <w:sz w:val="24"/>
+          <w:szCs w:val="24"/>
+        </w:rPr>
+      </w:pPr>
+      <w:r>
+        <w:rPr>
+          <w:rFonts w:ascii="Times New Roman" w:hAnsi="Times New Roman" w:cs="Times New Roman"/>
+          <w:sz w:val="24"/>
+          <w:szCs w:val="24"/>
+        </w:rPr>
         <w:t xml:space="preserve">Who am </w:t>
       </w:r>
       <w:proofErr w:type="gramStart"/>
       <w:r>
+        <w:rPr>
+          <w:rFonts w:ascii="Times New Roman" w:hAnsi="Times New Roman" w:cs="Times New Roman"/>
+          <w:sz w:val="24"/>
+          <w:szCs w:val="24"/>
+        </w:rPr>
         <w:t>I</w:t>
       </w:r>
       <w:proofErr w:type="gramEnd"/>
@@ -35,11 +62,45 @@
       <w:pPr>
         <w:pStyle w:val="ListParagraph"/>
         <w:numPr>
+          <w:ilvl w:val="2"/>
+          <w:numId w:val="1"/>
+        </w:numPr>
+        <w:spacing w:line="360" w:lineRule="auto"/>
+        <w:rPr>
+          <w:rFonts w:ascii="Times New Roman" w:hAnsi="Times New Roman" w:cs="Times New Roman"/>
+          <w:sz w:val="24"/>
+          <w:szCs w:val="24"/>
+        </w:rPr>
+      </w:pPr>
+      <w:r>
+        <w:rPr>
+          <w:rFonts w:ascii="Times New Roman" w:hAnsi="Times New Roman" w:cs="Times New Roman"/>
+          <w:sz w:val="24"/>
+          <w:szCs w:val="24"/>
+        </w:rPr>
+        <w:t>Who am I? LinkedIn says I’m a 31-year-old engineer at S&amp;C Electric</w:t>
+      </w:r>
+    </w:p>
+    <w:p>
+      <w:pPr>
+        <w:pStyle w:val="ListParagraph"/>
+        <w:numPr>
           <w:ilvl w:val="1"/>
           <w:numId w:val="1"/>
         </w:numPr>
-      </w:pPr>
-      <w:r>
+        <w:spacing w:line="360" w:lineRule="auto"/>
+        <w:rPr>
+          <w:rFonts w:ascii="Times New Roman" w:hAnsi="Times New Roman" w:cs="Times New Roman"/>
+          <w:sz w:val="24"/>
+          <w:szCs w:val="24"/>
+        </w:rPr>
+      </w:pPr>
+      <w:r>
+        <w:rPr>
+          <w:rFonts w:ascii="Times New Roman" w:hAnsi="Times New Roman" w:cs="Times New Roman"/>
+          <w:sz w:val="24"/>
+          <w:szCs w:val="24"/>
+        </w:rPr>
         <w:t>What is my experience</w:t>
       </w:r>
     </w:p>
@@ -47,11 +108,45 @@
       <w:pPr>
         <w:pStyle w:val="ListParagraph"/>
         <w:numPr>
+          <w:ilvl w:val="2"/>
+          <w:numId w:val="1"/>
+        </w:numPr>
+        <w:spacing w:line="360" w:lineRule="auto"/>
+        <w:rPr>
+          <w:rFonts w:ascii="Times New Roman" w:hAnsi="Times New Roman" w:cs="Times New Roman"/>
+          <w:sz w:val="24"/>
+          <w:szCs w:val="24"/>
+        </w:rPr>
+      </w:pPr>
+      <w:r>
+        <w:rPr>
+          <w:rFonts w:ascii="Times New Roman" w:hAnsi="Times New Roman" w:cs="Times New Roman"/>
+          <w:sz w:val="24"/>
+          <w:szCs w:val="24"/>
+        </w:rPr>
+        <w:t>What is my experience with Object Oriented Programming? I took a few classes on Java in undergrad, I did some professional work in C# and Java throughout my career</w:t>
+      </w:r>
+    </w:p>
+    <w:p>
+      <w:pPr>
+        <w:pStyle w:val="ListParagraph"/>
+        <w:numPr>
           <w:ilvl w:val="1"/>
           <w:numId w:val="1"/>
         </w:numPr>
-      </w:pPr>
-      <w:r>
+        <w:spacing w:line="360" w:lineRule="auto"/>
+        <w:rPr>
+          <w:rFonts w:ascii="Times New Roman" w:hAnsi="Times New Roman" w:cs="Times New Roman"/>
+          <w:sz w:val="24"/>
+          <w:szCs w:val="24"/>
+        </w:rPr>
+      </w:pPr>
+      <w:r>
+        <w:rPr>
+          <w:rFonts w:ascii="Times New Roman" w:hAnsi="Times New Roman" w:cs="Times New Roman"/>
+          <w:sz w:val="24"/>
+          <w:szCs w:val="24"/>
+        </w:rPr>
         <w:t>Thesis Statement:</w:t>
       </w:r>
     </w:p>
@@ -62,9 +157,449 @@
           <w:ilvl w:val="2"/>
           <w:numId w:val="1"/>
         </w:numPr>
-      </w:pPr>
-      <w:r>
-        <w:t>Functional Notes</w:t>
+        <w:spacing w:line="360" w:lineRule="auto"/>
+        <w:rPr>
+          <w:rFonts w:ascii="Times New Roman" w:hAnsi="Times New Roman" w:cs="Times New Roman"/>
+          <w:sz w:val="24"/>
+          <w:szCs w:val="24"/>
+        </w:rPr>
+      </w:pPr>
+      <w:r>
+        <w:rPr>
+          <w:rFonts w:ascii="Times New Roman" w:hAnsi="Times New Roman" w:cs="Times New Roman"/>
+          <w:sz w:val="24"/>
+          <w:szCs w:val="24"/>
+        </w:rPr>
+        <w:t xml:space="preserve">Over the course of this project for the development of </w:t>
+      </w:r>
+      <w:proofErr w:type="spellStart"/>
+      <w:r>
+        <w:rPr>
+          <w:rFonts w:ascii="Times New Roman" w:hAnsi="Times New Roman" w:cs="Times New Roman"/>
+          <w:sz w:val="24"/>
+          <w:szCs w:val="24"/>
+        </w:rPr>
+        <w:t>jPaint</w:t>
+      </w:r>
+      <w:proofErr w:type="spellEnd"/>
+      <w:r>
+        <w:rPr>
+          <w:rFonts w:ascii="Times New Roman" w:hAnsi="Times New Roman" w:cs="Times New Roman"/>
+          <w:sz w:val="24"/>
+          <w:szCs w:val="24"/>
+        </w:rPr>
+        <w:t>(</w:t>
+      </w:r>
+      <w:proofErr w:type="spellStart"/>
+      <w:r>
+        <w:rPr>
+          <w:rFonts w:ascii="Times New Roman" w:hAnsi="Times New Roman" w:cs="Times New Roman"/>
+          <w:sz w:val="24"/>
+          <w:szCs w:val="24"/>
+        </w:rPr>
+        <w:t>CrappyPaint</w:t>
+      </w:r>
+      <w:proofErr w:type="spellEnd"/>
+      <w:r>
+        <w:rPr>
+          <w:rFonts w:ascii="Times New Roman" w:hAnsi="Times New Roman" w:cs="Times New Roman"/>
+          <w:sz w:val="24"/>
+          <w:szCs w:val="24"/>
+        </w:rPr>
+        <w:t xml:space="preserve"> on GitHub), I will be going over what went right and wrong from a development standpoint, the design patterns I used to handle the various aspects of it, some functional information about the application itself, and the required deliverables(Documented Source Code, UML Diagrams, Maybe code metrics if I’m feeling fancy).</w:t>
+      </w:r>
+    </w:p>
+    <w:p>
+      <w:pPr>
+        <w:pStyle w:val="ListParagraph"/>
+        <w:numPr>
+          <w:ilvl w:val="0"/>
+          <w:numId w:val="1"/>
+        </w:numPr>
+        <w:spacing w:line="360" w:lineRule="auto"/>
+        <w:rPr>
+          <w:rFonts w:ascii="Times New Roman" w:hAnsi="Times New Roman" w:cs="Times New Roman"/>
+          <w:sz w:val="24"/>
+          <w:szCs w:val="24"/>
+        </w:rPr>
+      </w:pPr>
+      <w:r>
+        <w:rPr>
+          <w:rFonts w:ascii="Times New Roman" w:hAnsi="Times New Roman" w:cs="Times New Roman"/>
+          <w:sz w:val="24"/>
+          <w:szCs w:val="24"/>
+        </w:rPr>
+        <w:t>Successes and Failures</w:t>
+      </w:r>
+    </w:p>
+    <w:p>
+      <w:pPr>
+        <w:pStyle w:val="ListParagraph"/>
+        <w:numPr>
+          <w:ilvl w:val="1"/>
+          <w:numId w:val="1"/>
+        </w:numPr>
+        <w:spacing w:line="360" w:lineRule="auto"/>
+        <w:rPr>
+          <w:rFonts w:ascii="Times New Roman" w:hAnsi="Times New Roman" w:cs="Times New Roman"/>
+          <w:sz w:val="24"/>
+          <w:szCs w:val="24"/>
+        </w:rPr>
+      </w:pPr>
+      <w:r>
+        <w:rPr>
+          <w:rFonts w:ascii="Times New Roman" w:hAnsi="Times New Roman" w:cs="Times New Roman"/>
+          <w:sz w:val="24"/>
+          <w:szCs w:val="24"/>
+        </w:rPr>
+        <w:t>What went right?</w:t>
+      </w:r>
+    </w:p>
+    <w:p>
+      <w:pPr>
+        <w:pStyle w:val="ListParagraph"/>
+        <w:numPr>
+          <w:ilvl w:val="2"/>
+          <w:numId w:val="1"/>
+        </w:numPr>
+        <w:spacing w:line="360" w:lineRule="auto"/>
+        <w:rPr>
+          <w:rFonts w:ascii="Times New Roman" w:hAnsi="Times New Roman" w:cs="Times New Roman"/>
+          <w:sz w:val="24"/>
+          <w:szCs w:val="24"/>
+        </w:rPr>
+      </w:pPr>
+      <w:r>
+        <w:rPr>
+          <w:rFonts w:ascii="Times New Roman" w:hAnsi="Times New Roman" w:cs="Times New Roman"/>
+          <w:sz w:val="24"/>
+          <w:szCs w:val="24"/>
+        </w:rPr>
+        <w:t>Got super comfortable with the development environment</w:t>
+      </w:r>
+    </w:p>
+    <w:p>
+      <w:pPr>
+        <w:pStyle w:val="ListParagraph"/>
+        <w:numPr>
+          <w:ilvl w:val="2"/>
+          <w:numId w:val="1"/>
+        </w:numPr>
+        <w:spacing w:line="360" w:lineRule="auto"/>
+        <w:rPr>
+          <w:rFonts w:ascii="Times New Roman" w:hAnsi="Times New Roman" w:cs="Times New Roman"/>
+          <w:sz w:val="24"/>
+          <w:szCs w:val="24"/>
+        </w:rPr>
+      </w:pPr>
+      <w:r>
+        <w:rPr>
+          <w:rFonts w:ascii="Times New Roman" w:hAnsi="Times New Roman" w:cs="Times New Roman"/>
+          <w:sz w:val="24"/>
+          <w:szCs w:val="24"/>
+        </w:rPr>
+        <w:t>Reasonable development pace</w:t>
+      </w:r>
+    </w:p>
+    <w:p>
+      <w:pPr>
+        <w:pStyle w:val="ListParagraph"/>
+        <w:numPr>
+          <w:ilvl w:val="2"/>
+          <w:numId w:val="1"/>
+        </w:numPr>
+        <w:spacing w:line="360" w:lineRule="auto"/>
+        <w:rPr>
+          <w:rFonts w:ascii="Times New Roman" w:hAnsi="Times New Roman" w:cs="Times New Roman"/>
+          <w:sz w:val="24"/>
+          <w:szCs w:val="24"/>
+        </w:rPr>
+      </w:pPr>
+      <w:r>
+        <w:rPr>
+          <w:rFonts w:ascii="Times New Roman" w:hAnsi="Times New Roman" w:cs="Times New Roman"/>
+          <w:sz w:val="24"/>
+          <w:szCs w:val="24"/>
+        </w:rPr>
+        <w:t>Good response to compilation and runtime errors to never commit bad</w:t>
+      </w:r>
+    </w:p>
+    <w:p>
+      <w:pPr>
+        <w:pStyle w:val="ListParagraph"/>
+        <w:numPr>
+          <w:ilvl w:val="1"/>
+          <w:numId w:val="1"/>
+        </w:numPr>
+        <w:spacing w:line="360" w:lineRule="auto"/>
+        <w:rPr>
+          <w:rFonts w:ascii="Times New Roman" w:hAnsi="Times New Roman" w:cs="Times New Roman"/>
+          <w:sz w:val="24"/>
+          <w:szCs w:val="24"/>
+        </w:rPr>
+      </w:pPr>
+      <w:r>
+        <w:rPr>
+          <w:rFonts w:ascii="Times New Roman" w:hAnsi="Times New Roman" w:cs="Times New Roman"/>
+          <w:sz w:val="24"/>
+          <w:szCs w:val="24"/>
+        </w:rPr>
+        <w:t>What went wrong?</w:t>
+      </w:r>
+    </w:p>
+    <w:p>
+      <w:pPr>
+        <w:pStyle w:val="ListParagraph"/>
+        <w:numPr>
+          <w:ilvl w:val="2"/>
+          <w:numId w:val="1"/>
+        </w:numPr>
+        <w:spacing w:line="360" w:lineRule="auto"/>
+        <w:rPr>
+          <w:rFonts w:ascii="Times New Roman" w:hAnsi="Times New Roman" w:cs="Times New Roman"/>
+          <w:sz w:val="24"/>
+          <w:szCs w:val="24"/>
+        </w:rPr>
+      </w:pPr>
+      <w:r>
+        <w:rPr>
+          <w:rFonts w:ascii="Times New Roman" w:hAnsi="Times New Roman" w:cs="Times New Roman"/>
+          <w:sz w:val="24"/>
+          <w:szCs w:val="24"/>
+        </w:rPr>
+        <w:t>Took way too long to get coloring to work</w:t>
+      </w:r>
+    </w:p>
+    <w:p>
+      <w:pPr>
+        <w:pStyle w:val="ListParagraph"/>
+        <w:numPr>
+          <w:ilvl w:val="2"/>
+          <w:numId w:val="1"/>
+        </w:numPr>
+        <w:spacing w:line="360" w:lineRule="auto"/>
+        <w:rPr>
+          <w:rFonts w:ascii="Times New Roman" w:hAnsi="Times New Roman" w:cs="Times New Roman"/>
+          <w:sz w:val="24"/>
+          <w:szCs w:val="24"/>
+        </w:rPr>
+      </w:pPr>
+      <w:r>
+        <w:rPr>
+          <w:rFonts w:ascii="Times New Roman" w:hAnsi="Times New Roman" w:cs="Times New Roman"/>
+          <w:sz w:val="24"/>
+          <w:szCs w:val="24"/>
+        </w:rPr>
+        <w:t>Had to scrap a ton of code early on because AWT supplied better code for it</w:t>
+      </w:r>
+    </w:p>
+    <w:p>
+      <w:pPr>
+        <w:pStyle w:val="ListParagraph"/>
+        <w:numPr>
+          <w:ilvl w:val="2"/>
+          <w:numId w:val="1"/>
+        </w:numPr>
+        <w:spacing w:line="360" w:lineRule="auto"/>
+        <w:rPr>
+          <w:rFonts w:ascii="Times New Roman" w:hAnsi="Times New Roman" w:cs="Times New Roman"/>
+          <w:sz w:val="24"/>
+          <w:szCs w:val="24"/>
+        </w:rPr>
+      </w:pPr>
+      <w:r>
+        <w:rPr>
+          <w:rFonts w:ascii="Times New Roman" w:hAnsi="Times New Roman" w:cs="Times New Roman"/>
+          <w:sz w:val="24"/>
+          <w:szCs w:val="24"/>
+        </w:rPr>
+        <w:t>Bugs that took too long to resolve hindered development</w:t>
+      </w:r>
+    </w:p>
+    <w:p>
+      <w:pPr>
+        <w:pStyle w:val="ListParagraph"/>
+        <w:numPr>
+          <w:ilvl w:val="1"/>
+          <w:numId w:val="1"/>
+        </w:numPr>
+        <w:spacing w:line="360" w:lineRule="auto"/>
+        <w:rPr>
+          <w:rFonts w:ascii="Times New Roman" w:hAnsi="Times New Roman" w:cs="Times New Roman"/>
+          <w:sz w:val="24"/>
+          <w:szCs w:val="24"/>
+        </w:rPr>
+      </w:pPr>
+      <w:r>
+        <w:rPr>
+          <w:rFonts w:ascii="Times New Roman" w:hAnsi="Times New Roman" w:cs="Times New Roman"/>
+          <w:sz w:val="24"/>
+          <w:szCs w:val="24"/>
+        </w:rPr>
+        <w:t>What could have been better?</w:t>
+      </w:r>
+    </w:p>
+    <w:p>
+      <w:pPr>
+        <w:pStyle w:val="ListParagraph"/>
+        <w:numPr>
+          <w:ilvl w:val="2"/>
+          <w:numId w:val="1"/>
+        </w:numPr>
+        <w:spacing w:line="360" w:lineRule="auto"/>
+        <w:rPr>
+          <w:rFonts w:ascii="Times New Roman" w:hAnsi="Times New Roman" w:cs="Times New Roman"/>
+          <w:sz w:val="24"/>
+          <w:szCs w:val="24"/>
+        </w:rPr>
+      </w:pPr>
+      <w:r>
+        <w:rPr>
+          <w:rFonts w:ascii="Times New Roman" w:hAnsi="Times New Roman" w:cs="Times New Roman"/>
+          <w:sz w:val="24"/>
+          <w:szCs w:val="24"/>
+        </w:rPr>
+        <w:t>If I had read the documentation on swing earlier, a lot of scrapped code wouldn’t have happened.</w:t>
+      </w:r>
+    </w:p>
+    <w:p>
+      <w:pPr>
+        <w:pStyle w:val="ListParagraph"/>
+        <w:numPr>
+          <w:ilvl w:val="2"/>
+          <w:numId w:val="1"/>
+        </w:numPr>
+        <w:spacing w:line="360" w:lineRule="auto"/>
+        <w:rPr>
+          <w:rFonts w:ascii="Times New Roman" w:hAnsi="Times New Roman" w:cs="Times New Roman"/>
+          <w:sz w:val="24"/>
+          <w:szCs w:val="24"/>
+        </w:rPr>
+      </w:pPr>
+      <w:r>
+        <w:rPr>
+          <w:rFonts w:ascii="Times New Roman" w:hAnsi="Times New Roman" w:cs="Times New Roman"/>
+          <w:sz w:val="24"/>
+          <w:szCs w:val="24"/>
+        </w:rPr>
+        <w:t>If I had documented project requirements correctly into tasks in GitHub Projects, I would have avoided wasting time on an improper implementation</w:t>
+      </w:r>
+    </w:p>
+    <w:p>
+      <w:pPr>
+        <w:pStyle w:val="ListParagraph"/>
+        <w:numPr>
+          <w:ilvl w:val="2"/>
+          <w:numId w:val="1"/>
+        </w:numPr>
+        <w:spacing w:line="360" w:lineRule="auto"/>
+        <w:rPr>
+          <w:rFonts w:ascii="Times New Roman" w:hAnsi="Times New Roman" w:cs="Times New Roman"/>
+          <w:sz w:val="24"/>
+          <w:szCs w:val="24"/>
+        </w:rPr>
+      </w:pPr>
+      <w:r>
+        <w:rPr>
+          <w:rFonts w:ascii="Times New Roman" w:hAnsi="Times New Roman" w:cs="Times New Roman"/>
+          <w:sz w:val="24"/>
+          <w:szCs w:val="24"/>
+        </w:rPr>
+        <w:t>Had reached out for help from other students earlier</w:t>
+      </w:r>
+    </w:p>
+    <w:p>
+      <w:pPr>
+        <w:pStyle w:val="ListParagraph"/>
+        <w:numPr>
+          <w:ilvl w:val="0"/>
+          <w:numId w:val="1"/>
+        </w:numPr>
+        <w:spacing w:line="360" w:lineRule="auto"/>
+        <w:rPr>
+          <w:rFonts w:ascii="Times New Roman" w:hAnsi="Times New Roman" w:cs="Times New Roman"/>
+          <w:sz w:val="24"/>
+          <w:szCs w:val="24"/>
+        </w:rPr>
+      </w:pPr>
+      <w:r>
+        <w:rPr>
+          <w:rFonts w:ascii="Times New Roman" w:hAnsi="Times New Roman" w:cs="Times New Roman"/>
+          <w:sz w:val="24"/>
+          <w:szCs w:val="24"/>
+        </w:rPr>
+        <w:lastRenderedPageBreak/>
+        <w:t>Design Patterns Used</w:t>
+      </w:r>
+    </w:p>
+    <w:p>
+      <w:pPr>
+        <w:pStyle w:val="ListParagraph"/>
+        <w:numPr>
+          <w:ilvl w:val="1"/>
+          <w:numId w:val="1"/>
+        </w:numPr>
+        <w:spacing w:line="360" w:lineRule="auto"/>
+        <w:rPr>
+          <w:rFonts w:ascii="Times New Roman" w:hAnsi="Times New Roman" w:cs="Times New Roman"/>
+          <w:sz w:val="24"/>
+          <w:szCs w:val="24"/>
+        </w:rPr>
+      </w:pPr>
+      <w:r>
+        <w:rPr>
+          <w:rFonts w:ascii="Times New Roman" w:hAnsi="Times New Roman" w:cs="Times New Roman"/>
+          <w:sz w:val="24"/>
+          <w:szCs w:val="24"/>
+        </w:rPr>
+        <w:t xml:space="preserve">What is a design pattern and why </w:t>
+      </w:r>
+      <w:r>
+        <w:rPr>
+          <w:rFonts w:ascii="Times New Roman" w:hAnsi="Times New Roman" w:cs="Times New Roman"/>
+          <w:sz w:val="24"/>
+          <w:szCs w:val="24"/>
+        </w:rPr>
+        <w:t>it’s</w:t>
+      </w:r>
+      <w:r>
+        <w:rPr>
+          <w:rFonts w:ascii="Times New Roman" w:hAnsi="Times New Roman" w:cs="Times New Roman"/>
+          <w:sz w:val="24"/>
+          <w:szCs w:val="24"/>
+        </w:rPr>
+        <w:t xml:space="preserve"> important</w:t>
+      </w:r>
+      <w:r>
+        <w:rPr>
+          <w:rFonts w:ascii="Times New Roman" w:hAnsi="Times New Roman" w:cs="Times New Roman"/>
+          <w:sz w:val="24"/>
+          <w:szCs w:val="24"/>
+        </w:rPr>
+        <w:t>?</w:t>
+      </w:r>
+    </w:p>
+    <w:p>
+      <w:pPr>
+        <w:pStyle w:val="ListParagraph"/>
+        <w:numPr>
+          <w:ilvl w:val="2"/>
+          <w:numId w:val="1"/>
+        </w:numPr>
+        <w:spacing w:line="360" w:lineRule="auto"/>
+        <w:rPr>
+          <w:rFonts w:ascii="Times New Roman" w:hAnsi="Times New Roman" w:cs="Times New Roman"/>
+          <w:sz w:val="24"/>
+          <w:szCs w:val="24"/>
+        </w:rPr>
+      </w:pPr>
+      <w:r>
+        <w:rPr>
+          <w:rFonts w:ascii="Times New Roman" w:hAnsi="Times New Roman" w:cs="Times New Roman"/>
+          <w:sz w:val="24"/>
+          <w:szCs w:val="24"/>
+        </w:rPr>
+        <w:t>What is it?</w:t>
       </w:r>
     </w:p>
     <w:p>
@@ -74,9 +609,43 @@
           <w:ilvl w:val="3"/>
           <w:numId w:val="1"/>
         </w:numPr>
-      </w:pPr>
-      <w:r>
-        <w:t>Bugs</w:t>
+        <w:spacing w:line="360" w:lineRule="auto"/>
+        <w:rPr>
+          <w:rFonts w:ascii="Times New Roman" w:hAnsi="Times New Roman" w:cs="Times New Roman"/>
+          <w:sz w:val="24"/>
+          <w:szCs w:val="24"/>
+        </w:rPr>
+      </w:pPr>
+      <w:r>
+        <w:rPr>
+          <w:rFonts w:ascii="Times New Roman" w:hAnsi="Times New Roman" w:cs="Times New Roman"/>
+          <w:sz w:val="24"/>
+          <w:szCs w:val="24"/>
+        </w:rPr>
+        <w:t>It’s a reusable solution to a commonly occurring problem within a given context in software design</w:t>
+      </w:r>
+    </w:p>
+    <w:p>
+      <w:pPr>
+        <w:pStyle w:val="ListParagraph"/>
+        <w:numPr>
+          <w:ilvl w:val="2"/>
+          <w:numId w:val="1"/>
+        </w:numPr>
+        <w:spacing w:line="360" w:lineRule="auto"/>
+        <w:rPr>
+          <w:rFonts w:ascii="Times New Roman" w:hAnsi="Times New Roman" w:cs="Times New Roman"/>
+          <w:sz w:val="24"/>
+          <w:szCs w:val="24"/>
+        </w:rPr>
+      </w:pPr>
+      <w:r>
+        <w:rPr>
+          <w:rFonts w:ascii="Times New Roman" w:hAnsi="Times New Roman" w:cs="Times New Roman"/>
+          <w:sz w:val="24"/>
+          <w:szCs w:val="24"/>
+        </w:rPr>
+        <w:t>Why is it important?</w:t>
       </w:r>
     </w:p>
     <w:p>
@@ -86,9 +655,74 @@
           <w:ilvl w:val="3"/>
           <w:numId w:val="1"/>
         </w:numPr>
-      </w:pPr>
-      <w:r>
-        <w:t>Missing Features</w:t>
+        <w:spacing w:line="360" w:lineRule="auto"/>
+        <w:rPr>
+          <w:rFonts w:ascii="Times New Roman" w:hAnsi="Times New Roman" w:cs="Times New Roman"/>
+          <w:sz w:val="24"/>
+          <w:szCs w:val="24"/>
+        </w:rPr>
+      </w:pPr>
+      <w:r>
+        <w:rPr>
+          <w:rFonts w:ascii="Times New Roman" w:hAnsi="Times New Roman" w:cs="Times New Roman"/>
+          <w:sz w:val="24"/>
+          <w:szCs w:val="24"/>
+        </w:rPr>
+        <w:t xml:space="preserve">Design patterns can speed up the development process by providing </w:t>
+      </w:r>
+      <w:r>
+        <w:rPr>
+          <w:rFonts w:ascii="Times New Roman" w:hAnsi="Times New Roman" w:cs="Times New Roman"/>
+          <w:sz w:val="24"/>
+          <w:szCs w:val="24"/>
+        </w:rPr>
+        <w:t>tested, proven development paradigms.</w:t>
+      </w:r>
+    </w:p>
+    <w:p>
+      <w:pPr>
+        <w:pStyle w:val="ListParagraph"/>
+        <w:numPr>
+          <w:ilvl w:val="1"/>
+          <w:numId w:val="1"/>
+        </w:numPr>
+        <w:spacing w:line="360" w:lineRule="auto"/>
+        <w:rPr>
+          <w:rFonts w:ascii="Times New Roman" w:hAnsi="Times New Roman" w:cs="Times New Roman"/>
+          <w:sz w:val="24"/>
+          <w:szCs w:val="24"/>
+        </w:rPr>
+      </w:pPr>
+      <w:r>
+        <w:rPr>
+          <w:rFonts w:ascii="Times New Roman" w:hAnsi="Times New Roman" w:cs="Times New Roman"/>
+          <w:sz w:val="24"/>
+          <w:szCs w:val="24"/>
+        </w:rPr>
+        <w:t>Adapter pattern</w:t>
+      </w:r>
+    </w:p>
+    <w:p>
+      <w:pPr>
+        <w:pStyle w:val="ListParagraph"/>
+        <w:numPr>
+          <w:ilvl w:val="2"/>
+          <w:numId w:val="1"/>
+        </w:numPr>
+        <w:spacing w:line="360" w:lineRule="auto"/>
+        <w:rPr>
+          <w:rFonts w:ascii="Times New Roman" w:hAnsi="Times New Roman" w:cs="Times New Roman"/>
+          <w:sz w:val="24"/>
+          <w:szCs w:val="24"/>
+        </w:rPr>
+      </w:pPr>
+      <w:r>
+        <w:rPr>
+          <w:rFonts w:ascii="Times New Roman" w:hAnsi="Times New Roman" w:cs="Times New Roman"/>
+          <w:sz w:val="24"/>
+          <w:szCs w:val="24"/>
+        </w:rPr>
+        <w:t>What is it</w:t>
       </w:r>
     </w:p>
     <w:p>
@@ -98,9 +732,51 @@
           <w:ilvl w:val="3"/>
           <w:numId w:val="1"/>
         </w:numPr>
-      </w:pPr>
-      <w:r>
-        <w:t>Extra Credit</w:t>
+        <w:spacing w:line="360" w:lineRule="auto"/>
+        <w:rPr>
+          <w:rFonts w:ascii="Times New Roman" w:hAnsi="Times New Roman" w:cs="Times New Roman"/>
+          <w:sz w:val="24"/>
+          <w:szCs w:val="24"/>
+        </w:rPr>
+      </w:pPr>
+      <w:r>
+        <w:rPr>
+          <w:rFonts w:ascii="Times New Roman" w:hAnsi="Times New Roman" w:cs="Times New Roman"/>
+          <w:sz w:val="24"/>
+          <w:szCs w:val="24"/>
+        </w:rPr>
+        <w:t>An Adapter method is a design pattern which makes incompatible objects adaptable</w:t>
+      </w:r>
+      <w:r>
+        <w:rPr>
+          <w:rFonts w:ascii="Times New Roman" w:hAnsi="Times New Roman" w:cs="Times New Roman"/>
+          <w:sz w:val="24"/>
+          <w:szCs w:val="24"/>
+        </w:rPr>
+        <w:t xml:space="preserve"> to each other.</w:t>
+      </w:r>
+    </w:p>
+    <w:p>
+      <w:pPr>
+        <w:pStyle w:val="ListParagraph"/>
+        <w:numPr>
+          <w:ilvl w:val="2"/>
+          <w:numId w:val="1"/>
+        </w:numPr>
+        <w:spacing w:line="360" w:lineRule="auto"/>
+        <w:rPr>
+          <w:rFonts w:ascii="Times New Roman" w:hAnsi="Times New Roman" w:cs="Times New Roman"/>
+          <w:sz w:val="24"/>
+          <w:szCs w:val="24"/>
+        </w:rPr>
+      </w:pPr>
+      <w:r>
+        <w:rPr>
+          <w:rFonts w:ascii="Times New Roman" w:hAnsi="Times New Roman" w:cs="Times New Roman"/>
+          <w:sz w:val="24"/>
+          <w:szCs w:val="24"/>
+        </w:rPr>
+        <w:t>How I used it</w:t>
       </w:r>
     </w:p>
     <w:p>
@@ -110,45 +786,51 @@
           <w:ilvl w:val="3"/>
           <w:numId w:val="1"/>
         </w:numPr>
-      </w:pPr>
-      <w:r>
-        <w:t>Miscellaneous</w:t>
-      </w:r>
-    </w:p>
-    <w:p>
-      <w:pPr>
-        <w:pStyle w:val="ListParagraph"/>
-        <w:numPr>
-          <w:ilvl w:val="2"/>
-          <w:numId w:val="1"/>
-        </w:numPr>
-      </w:pPr>
-      <w:r>
-        <w:t>5 Design Patterns used</w:t>
-      </w:r>
-    </w:p>
-    <w:p>
-      <w:pPr>
-        <w:pStyle w:val="ListParagraph"/>
-        <w:numPr>
-          <w:ilvl w:val="2"/>
-          <w:numId w:val="1"/>
-        </w:numPr>
-      </w:pPr>
-      <w:r>
-        <w:t>Successes and Failures</w:t>
-      </w:r>
-    </w:p>
-    <w:p>
-      <w:pPr>
-        <w:pStyle w:val="ListParagraph"/>
-        <w:numPr>
-          <w:ilvl w:val="2"/>
-          <w:numId w:val="1"/>
-        </w:numPr>
-      </w:pPr>
-      <w:r>
-        <w:t>Deliverables</w:t>
+        <w:spacing w:line="360" w:lineRule="auto"/>
+        <w:rPr>
+          <w:rFonts w:ascii="Times New Roman" w:hAnsi="Times New Roman" w:cs="Times New Roman"/>
+          <w:sz w:val="24"/>
+          <w:szCs w:val="24"/>
+        </w:rPr>
+      </w:pPr>
+      <w:r>
+        <w:rPr>
+          <w:rFonts w:ascii="Times New Roman" w:hAnsi="Times New Roman" w:cs="Times New Roman"/>
+          <w:sz w:val="24"/>
+          <w:szCs w:val="24"/>
+        </w:rPr>
+        <w:t xml:space="preserve">Used it to convert mouse </w:t>
+      </w:r>
+      <w:r>
+        <w:rPr>
+          <w:rFonts w:ascii="Times New Roman" w:hAnsi="Times New Roman" w:cs="Times New Roman"/>
+          <w:sz w:val="24"/>
+          <w:szCs w:val="24"/>
+        </w:rPr>
+        <w:t>coordinates into coordinate points</w:t>
+      </w:r>
+    </w:p>
+    <w:p>
+      <w:pPr>
+        <w:pStyle w:val="ListParagraph"/>
+        <w:numPr>
+          <w:ilvl w:val="2"/>
+          <w:numId w:val="1"/>
+        </w:numPr>
+        <w:spacing w:line="360" w:lineRule="auto"/>
+        <w:rPr>
+          <w:rFonts w:ascii="Times New Roman" w:hAnsi="Times New Roman" w:cs="Times New Roman"/>
+          <w:sz w:val="24"/>
+          <w:szCs w:val="24"/>
+        </w:rPr>
+      </w:pPr>
+      <w:r>
+        <w:rPr>
+          <w:rFonts w:ascii="Times New Roman" w:hAnsi="Times New Roman" w:cs="Times New Roman"/>
+          <w:sz w:val="24"/>
+          <w:szCs w:val="24"/>
+        </w:rPr>
+        <w:t>What classes it impacted</w:t>
       </w:r>
     </w:p>
     <w:p>
@@ -158,15 +840,83 @@
           <w:ilvl w:val="3"/>
           <w:numId w:val="1"/>
         </w:numPr>
-      </w:pPr>
-      <w:r>
-        <w:t xml:space="preserve">Source Code – annotated and set to follow </w:t>
-      </w:r>
-      <w:proofErr w:type="spellStart"/>
-      <w:r>
-        <w:t>editorconfig</w:t>
-      </w:r>
-      <w:proofErr w:type="spellEnd"/>
+        <w:spacing w:line="360" w:lineRule="auto"/>
+        <w:rPr>
+          <w:rFonts w:ascii="Times New Roman" w:hAnsi="Times New Roman" w:cs="Times New Roman"/>
+          <w:sz w:val="24"/>
+          <w:szCs w:val="24"/>
+        </w:rPr>
+      </w:pPr>
+      <w:r>
+        <w:rPr>
+          <w:rFonts w:ascii="Times New Roman" w:hAnsi="Times New Roman" w:cs="Times New Roman"/>
+          <w:sz w:val="24"/>
+          <w:szCs w:val="24"/>
+        </w:rPr>
+        <w:t>MouseAdapter</w:t>
+      </w:r>
+      <w:r>
+        <w:rPr>
+          <w:rFonts w:ascii="Times New Roman" w:hAnsi="Times New Roman" w:cs="Times New Roman"/>
+          <w:sz w:val="24"/>
+          <w:szCs w:val="24"/>
+        </w:rPr>
+        <w:t>.java used the Adapter pattern to convert mouse movement on a coordinate plane</w:t>
+      </w:r>
+      <w:r>
+        <w:rPr>
+          <w:rFonts w:ascii="Times New Roman" w:hAnsi="Times New Roman" w:cs="Times New Roman"/>
+          <w:sz w:val="24"/>
+          <w:szCs w:val="24"/>
+        </w:rPr>
+        <w:t xml:space="preserve"> into points in which operations can happen based on those inputs.</w:t>
+      </w:r>
+    </w:p>
+    <w:p>
+      <w:pPr>
+        <w:pStyle w:val="ListParagraph"/>
+        <w:numPr>
+          <w:ilvl w:val="1"/>
+          <w:numId w:val="1"/>
+        </w:numPr>
+        <w:spacing w:line="360" w:lineRule="auto"/>
+        <w:rPr>
+          <w:rFonts w:ascii="Times New Roman" w:hAnsi="Times New Roman" w:cs="Times New Roman"/>
+          <w:sz w:val="24"/>
+          <w:szCs w:val="24"/>
+        </w:rPr>
+      </w:pPr>
+      <w:r>
+        <w:rPr>
+          <w:rFonts w:ascii="Times New Roman" w:hAnsi="Times New Roman" w:cs="Times New Roman"/>
+          <w:sz w:val="24"/>
+          <w:szCs w:val="24"/>
+        </w:rPr>
+        <w:t>Factory pattern</w:t>
+      </w:r>
+    </w:p>
+    <w:p>
+      <w:pPr>
+        <w:pStyle w:val="ListParagraph"/>
+        <w:numPr>
+          <w:ilvl w:val="2"/>
+          <w:numId w:val="1"/>
+        </w:numPr>
+        <w:spacing w:line="360" w:lineRule="auto"/>
+        <w:rPr>
+          <w:rFonts w:ascii="Times New Roman" w:hAnsi="Times New Roman" w:cs="Times New Roman"/>
+          <w:sz w:val="24"/>
+          <w:szCs w:val="24"/>
+        </w:rPr>
+      </w:pPr>
+      <w:r>
+        <w:rPr>
+          <w:rFonts w:ascii="Times New Roman" w:hAnsi="Times New Roman" w:cs="Times New Roman"/>
+          <w:sz w:val="24"/>
+          <w:szCs w:val="24"/>
+        </w:rPr>
+        <w:t>What is it</w:t>
+      </w:r>
     </w:p>
     <w:p>
       <w:pPr>
@@ -175,554 +925,1161 @@
           <w:ilvl w:val="3"/>
           <w:numId w:val="1"/>
         </w:numPr>
-      </w:pPr>
-      <w:r>
-        <w:t>UML Diagrams – generated from UNDERSTAND</w:t>
-      </w:r>
-    </w:p>
-    <w:p>
-      <w:pPr>
-        <w:pStyle w:val="ListParagraph"/>
-        <w:numPr>
-          <w:ilvl w:val="3"/>
-          <w:numId w:val="1"/>
-        </w:numPr>
-      </w:pPr>
-      <w:r>
-        <w:t>Code Metrics – generated from UNDERSTAND</w:t>
-      </w:r>
-    </w:p>
-    <w:p>
-      <w:pPr>
-        <w:pStyle w:val="ListParagraph"/>
-        <w:numPr>
-          <w:ilvl w:val="0"/>
-          <w:numId w:val="1"/>
-        </w:numPr>
-      </w:pPr>
-      <w:r>
-        <w:t>Functional Notes</w:t>
-      </w:r>
-    </w:p>
-    <w:p>
-      <w:pPr>
-        <w:pStyle w:val="ListParagraph"/>
-        <w:numPr>
-          <w:ilvl w:val="1"/>
-          <w:numId w:val="1"/>
-        </w:numPr>
-      </w:pPr>
-      <w:r>
-        <w:t>Bugs (as of 08/08)</w:t>
-      </w:r>
-    </w:p>
-    <w:p>
-      <w:pPr>
-        <w:pStyle w:val="ListParagraph"/>
-        <w:numPr>
-          <w:ilvl w:val="2"/>
-          <w:numId w:val="1"/>
-        </w:numPr>
-      </w:pPr>
-      <w:r>
-        <w:t>Move only moves the most recent shape</w:t>
-      </w:r>
-    </w:p>
-    <w:p>
-      <w:pPr>
-        <w:pStyle w:val="ListParagraph"/>
-        <w:numPr>
-          <w:ilvl w:val="3"/>
-          <w:numId w:val="1"/>
-        </w:numPr>
-      </w:pPr>
-      <w:r>
-        <w:t>How to troubleshoot</w:t>
-      </w:r>
-    </w:p>
-    <w:p>
-      <w:pPr>
-        <w:pStyle w:val="ListParagraph"/>
-        <w:numPr>
-          <w:ilvl w:val="2"/>
-          <w:numId w:val="1"/>
-        </w:numPr>
-      </w:pPr>
-      <w:r>
-        <w:t>Select changes the property of the shape</w:t>
-      </w:r>
-    </w:p>
-    <w:p>
-      <w:pPr>
-        <w:pStyle w:val="ListParagraph"/>
-        <w:numPr>
-          <w:ilvl w:val="3"/>
-          <w:numId w:val="1"/>
-        </w:numPr>
-      </w:pPr>
-      <w:r>
-        <w:t>How to troubleshoot</w:t>
-      </w:r>
-    </w:p>
-    <w:p>
-      <w:pPr>
-        <w:pStyle w:val="ListParagraph"/>
-        <w:numPr>
-          <w:ilvl w:val="1"/>
-          <w:numId w:val="1"/>
-        </w:numPr>
-      </w:pPr>
-      <w:r>
-        <w:t>Missing Features (as of 08/08)</w:t>
-      </w:r>
-    </w:p>
-    <w:p>
-      <w:pPr>
-        <w:pStyle w:val="ListParagraph"/>
-        <w:numPr>
-          <w:ilvl w:val="2"/>
-          <w:numId w:val="1"/>
-        </w:numPr>
-      </w:pPr>
-      <w:r>
-        <w:t>Group/Ungroup – Missing because not enough time to add the functionality to app</w:t>
-      </w:r>
-    </w:p>
-    <w:p>
-      <w:pPr>
-        <w:pStyle w:val="ListParagraph"/>
-        <w:numPr>
-          <w:ilvl w:val="1"/>
-          <w:numId w:val="1"/>
-        </w:numPr>
-      </w:pPr>
-      <w:r>
-        <w:t>Extra Credit</w:t>
-      </w:r>
-    </w:p>
-    <w:p>
-      <w:pPr>
-        <w:pStyle w:val="ListParagraph"/>
-        <w:numPr>
-          <w:ilvl w:val="2"/>
-          <w:numId w:val="1"/>
-        </w:numPr>
-      </w:pPr>
-      <w:r>
-        <w:t>Not applicable because primary functionality was never reached</w:t>
-      </w:r>
-    </w:p>
-    <w:p>
-      <w:pPr>
-        <w:pStyle w:val="ListParagraph"/>
-        <w:numPr>
-          <w:ilvl w:val="1"/>
-          <w:numId w:val="1"/>
-        </w:numPr>
-      </w:pPr>
-      <w:r>
-        <w:t>Miscellaneous</w:t>
-      </w:r>
-    </w:p>
-    <w:p>
-      <w:pPr>
-        <w:pStyle w:val="ListParagraph"/>
-        <w:numPr>
-          <w:ilvl w:val="2"/>
-          <w:numId w:val="1"/>
-        </w:numPr>
-      </w:pPr>
-      <w:r>
-        <w:t>Tools used</w:t>
-      </w:r>
-    </w:p>
-    <w:p>
-      <w:pPr>
-        <w:pStyle w:val="ListParagraph"/>
-        <w:numPr>
-          <w:ilvl w:val="3"/>
-          <w:numId w:val="1"/>
-        </w:numPr>
-      </w:pPr>
-      <w:r>
-        <w:t>IntelliJ IDEA version</w:t>
-      </w:r>
-    </w:p>
-    <w:p>
-      <w:pPr>
-        <w:pStyle w:val="ListParagraph"/>
-        <w:numPr>
-          <w:ilvl w:val="3"/>
-          <w:numId w:val="1"/>
-        </w:numPr>
-      </w:pPr>
-      <w:r>
-        <w:t xml:space="preserve">Java </w:t>
-      </w:r>
-      <w:proofErr w:type="spellStart"/>
-      <w:r>
-        <w:t>jdk</w:t>
-      </w:r>
-      <w:proofErr w:type="spellEnd"/>
-      <w:r>
-        <w:t xml:space="preserve"> version</w:t>
-      </w:r>
-    </w:p>
-    <w:p>
-      <w:pPr>
-        <w:pStyle w:val="ListParagraph"/>
-        <w:numPr>
-          <w:ilvl w:val="3"/>
-          <w:numId w:val="1"/>
-        </w:numPr>
-      </w:pPr>
-      <w:r>
-        <w:t>Git</w:t>
-      </w:r>
-    </w:p>
-    <w:p>
-      <w:pPr>
-        <w:pStyle w:val="ListParagraph"/>
-        <w:numPr>
-          <w:ilvl w:val="3"/>
-          <w:numId w:val="1"/>
-        </w:numPr>
-      </w:pPr>
-      <w:r>
-        <w:t>Understand</w:t>
-      </w:r>
-    </w:p>
-    <w:p>
-      <w:pPr>
-        <w:pStyle w:val="ListParagraph"/>
-        <w:numPr>
-          <w:ilvl w:val="3"/>
-          <w:numId w:val="1"/>
-        </w:numPr>
-      </w:pPr>
-      <w:proofErr w:type="spellStart"/>
-      <w:r>
-        <w:t>editorconfig</w:t>
-      </w:r>
-      <w:proofErr w:type="spellEnd"/>
-    </w:p>
-    <w:p>
-      <w:pPr>
-        <w:pStyle w:val="ListParagraph"/>
-        <w:numPr>
-          <w:ilvl w:val="2"/>
-          <w:numId w:val="1"/>
-        </w:numPr>
-      </w:pPr>
-      <w:r>
-        <w:t>GitHub</w:t>
-      </w:r>
-    </w:p>
-    <w:p>
-      <w:pPr>
-        <w:pStyle w:val="ListParagraph"/>
-        <w:numPr>
-          <w:ilvl w:val="3"/>
-          <w:numId w:val="1"/>
-        </w:numPr>
-      </w:pPr>
-      <w:r>
-        <w:t>Git</w:t>
-      </w:r>
-      <w:r>
-        <w:t>H</w:t>
-      </w:r>
-      <w:r>
-        <w:t>ub Information</w:t>
-      </w:r>
-    </w:p>
-    <w:p>
-      <w:pPr>
-        <w:pStyle w:val="ListParagraph"/>
-        <w:numPr>
-          <w:ilvl w:val="3"/>
-          <w:numId w:val="1"/>
-        </w:numPr>
-      </w:pPr>
-      <w:r>
-        <w:t>GitHub Releases</w:t>
-      </w:r>
-    </w:p>
-    <w:p>
-      <w:pPr>
-        <w:pStyle w:val="ListParagraph"/>
-        <w:numPr>
-          <w:ilvl w:val="3"/>
-          <w:numId w:val="1"/>
-        </w:numPr>
-      </w:pPr>
-      <w:r>
-        <w:t>GitHub Projects</w:t>
-      </w:r>
-    </w:p>
-    <w:p>
-      <w:pPr>
-        <w:pStyle w:val="ListParagraph"/>
-        <w:numPr>
-          <w:ilvl w:val="3"/>
-          <w:numId w:val="1"/>
-        </w:numPr>
-      </w:pPr>
-      <w:r>
-        <w:t>GitHub Actions</w:t>
-      </w:r>
-    </w:p>
-    <w:p>
-      <w:pPr>
-        <w:pStyle w:val="ListParagraph"/>
-        <w:numPr>
-          <w:ilvl w:val="2"/>
-          <w:numId w:val="1"/>
-        </w:numPr>
-      </w:pPr>
-      <w:r>
-        <w:t>Troubleshooting Techniques</w:t>
-      </w:r>
-    </w:p>
-    <w:p>
-      <w:pPr>
-        <w:pStyle w:val="ListParagraph"/>
-        <w:numPr>
-          <w:ilvl w:val="3"/>
-          <w:numId w:val="1"/>
-        </w:numPr>
-      </w:pPr>
-      <w:r>
-        <w:t>Pair Programming</w:t>
-      </w:r>
-    </w:p>
-    <w:p>
-      <w:pPr>
-        <w:pStyle w:val="ListParagraph"/>
-        <w:numPr>
-          <w:ilvl w:val="3"/>
-          <w:numId w:val="1"/>
-        </w:numPr>
-      </w:pPr>
-      <w:r>
-        <w:t>Rubber Ducky Programming</w:t>
-      </w:r>
-    </w:p>
-    <w:p>
-      <w:pPr>
-        <w:pStyle w:val="ListParagraph"/>
-        <w:numPr>
-          <w:ilvl w:val="0"/>
-          <w:numId w:val="1"/>
-        </w:numPr>
-      </w:pPr>
-      <w:r>
-        <w:t>Design Patterns Used</w:t>
-      </w:r>
-    </w:p>
-    <w:p>
-      <w:pPr>
-        <w:pStyle w:val="ListParagraph"/>
-        <w:numPr>
-          <w:ilvl w:val="1"/>
-          <w:numId w:val="1"/>
-        </w:numPr>
-      </w:pPr>
-      <w:r>
-        <w:t>Adapter pattern</w:t>
-      </w:r>
-    </w:p>
-    <w:p>
-      <w:pPr>
-        <w:pStyle w:val="ListParagraph"/>
-        <w:numPr>
-          <w:ilvl w:val="1"/>
-          <w:numId w:val="1"/>
-        </w:numPr>
-      </w:pPr>
-      <w:r>
-        <w:lastRenderedPageBreak/>
-        <w:t>Factory pattern</w:t>
-      </w:r>
-    </w:p>
-    <w:p>
-      <w:pPr>
-        <w:pStyle w:val="ListParagraph"/>
-        <w:numPr>
-          <w:ilvl w:val="1"/>
-          <w:numId w:val="1"/>
-        </w:numPr>
-      </w:pPr>
-      <w:r>
-        <w:t>Strategy pattern</w:t>
-      </w:r>
-    </w:p>
-    <w:p>
-      <w:pPr>
-        <w:pStyle w:val="ListParagraph"/>
-        <w:numPr>
-          <w:ilvl w:val="1"/>
-          <w:numId w:val="1"/>
-        </w:numPr>
-      </w:pPr>
-      <w:r>
-        <w:t>Null Object pattern</w:t>
-      </w:r>
-    </w:p>
-    <w:p>
-      <w:pPr>
-        <w:pStyle w:val="ListParagraph"/>
-        <w:numPr>
-          <w:ilvl w:val="1"/>
-          <w:numId w:val="1"/>
-        </w:numPr>
-      </w:pPr>
-      <w:r>
-        <w:t>5</w:t>
-      </w:r>
-      <w:r>
-        <w:rPr>
-          <w:vertAlign w:val="superscript"/>
-        </w:rPr>
-        <w:t>th</w:t>
-      </w:r>
-      <w:r>
-        <w:t xml:space="preserve"> design pattern</w:t>
-      </w:r>
-    </w:p>
-    <w:p>
-      <w:pPr>
-        <w:pStyle w:val="ListParagraph"/>
-        <w:numPr>
-          <w:ilvl w:val="0"/>
-          <w:numId w:val="1"/>
-        </w:numPr>
-      </w:pPr>
-      <w:r>
-        <w:t>Successes and Failures</w:t>
-      </w:r>
-    </w:p>
-    <w:p>
-      <w:pPr>
-        <w:pStyle w:val="ListParagraph"/>
-        <w:numPr>
-          <w:ilvl w:val="1"/>
-          <w:numId w:val="1"/>
-        </w:numPr>
-      </w:pPr>
-      <w:r>
-        <w:t>What went right?</w:t>
-      </w:r>
-    </w:p>
-    <w:p>
-      <w:pPr>
-        <w:pStyle w:val="ListParagraph"/>
-        <w:numPr>
-          <w:ilvl w:val="1"/>
-          <w:numId w:val="1"/>
-        </w:numPr>
-      </w:pPr>
-      <w:r>
-        <w:t>What went wrong?</w:t>
-      </w:r>
-    </w:p>
-    <w:p>
-      <w:pPr>
-        <w:pStyle w:val="ListParagraph"/>
-        <w:numPr>
-          <w:ilvl w:val="1"/>
-          <w:numId w:val="1"/>
-        </w:numPr>
-      </w:pPr>
-      <w:r>
-        <w:t>What could have been better?</w:t>
-      </w:r>
-    </w:p>
-    <w:p>
-      <w:pPr>
-        <w:pStyle w:val="ListParagraph"/>
-        <w:numPr>
-          <w:ilvl w:val="0"/>
-          <w:numId w:val="1"/>
-        </w:numPr>
-      </w:pPr>
-      <w:r>
-        <w:t>Deliverables</w:t>
-      </w:r>
-    </w:p>
-    <w:p>
-      <w:pPr>
-        <w:pStyle w:val="ListParagraph"/>
-        <w:numPr>
-          <w:ilvl w:val="1"/>
-          <w:numId w:val="1"/>
-        </w:numPr>
-      </w:pPr>
-      <w:r>
-        <w:t>Zipped up code base</w:t>
-      </w:r>
-    </w:p>
-    <w:p>
-      <w:pPr>
-        <w:pStyle w:val="ListParagraph"/>
-        <w:numPr>
-          <w:ilvl w:val="1"/>
-          <w:numId w:val="1"/>
-        </w:numPr>
-      </w:pPr>
-      <w:r>
-        <w:t>Attached UML Diagram</w:t>
-      </w:r>
-    </w:p>
-    <w:p>
-      <w:pPr>
-        <w:pStyle w:val="ListParagraph"/>
-        <w:numPr>
-          <w:ilvl w:val="1"/>
-          <w:numId w:val="1"/>
-        </w:numPr>
-      </w:pPr>
-      <w:r>
-        <w:t>Attached Code Metrics</w:t>
-      </w:r>
-    </w:p>
-    <w:p>
-      <w:pPr>
-        <w:pStyle w:val="ListParagraph"/>
-        <w:numPr>
-          <w:ilvl w:val="0"/>
-          <w:numId w:val="1"/>
-        </w:numPr>
-      </w:pPr>
-      <w:r>
-        <w:t>Conclusion</w:t>
-      </w:r>
-    </w:p>
-    <w:p>
-      <w:pPr>
-        <w:pStyle w:val="ListParagraph"/>
-        <w:numPr>
-          <w:ilvl w:val="1"/>
-          <w:numId w:val="1"/>
-        </w:numPr>
-      </w:pPr>
-      <w:r>
-        <w:t>What I learned</w:t>
-      </w:r>
-    </w:p>
-    <w:p>
-      <w:pPr>
-        <w:pStyle w:val="ListParagraph"/>
-        <w:numPr>
-          <w:ilvl w:val="1"/>
-          <w:numId w:val="1"/>
-        </w:numPr>
-      </w:pPr>
-      <w:r>
-        <w:t>What I will take away from this</w:t>
-      </w:r>
+        <w:spacing w:line="360" w:lineRule="auto"/>
+        <w:rPr>
+          <w:rFonts w:ascii="Times New Roman" w:hAnsi="Times New Roman" w:cs="Times New Roman"/>
+          <w:sz w:val="24"/>
+          <w:szCs w:val="24"/>
+        </w:rPr>
+      </w:pPr>
       <w:bookmarkStart w:id="0" w:name="_GoBack"/>
       <w:bookmarkEnd w:id="0"/>
+    </w:p>
+    <w:p>
+      <w:pPr>
+        <w:pStyle w:val="ListParagraph"/>
+        <w:numPr>
+          <w:ilvl w:val="2"/>
+          <w:numId w:val="1"/>
+        </w:numPr>
+        <w:spacing w:line="360" w:lineRule="auto"/>
+        <w:rPr>
+          <w:rFonts w:ascii="Times New Roman" w:hAnsi="Times New Roman" w:cs="Times New Roman"/>
+          <w:sz w:val="24"/>
+          <w:szCs w:val="24"/>
+        </w:rPr>
+      </w:pPr>
+      <w:r>
+        <w:rPr>
+          <w:rFonts w:ascii="Times New Roman" w:hAnsi="Times New Roman" w:cs="Times New Roman"/>
+          <w:sz w:val="24"/>
+          <w:szCs w:val="24"/>
+        </w:rPr>
+        <w:t>How I used it</w:t>
+      </w:r>
+    </w:p>
+    <w:p>
+      <w:pPr>
+        <w:pStyle w:val="ListParagraph"/>
+        <w:numPr>
+          <w:ilvl w:val="2"/>
+          <w:numId w:val="1"/>
+        </w:numPr>
+        <w:spacing w:line="360" w:lineRule="auto"/>
+        <w:rPr>
+          <w:rFonts w:ascii="Times New Roman" w:hAnsi="Times New Roman" w:cs="Times New Roman"/>
+          <w:sz w:val="24"/>
+          <w:szCs w:val="24"/>
+        </w:rPr>
+      </w:pPr>
+      <w:r>
+        <w:rPr>
+          <w:rFonts w:ascii="Times New Roman" w:hAnsi="Times New Roman" w:cs="Times New Roman"/>
+          <w:sz w:val="24"/>
+          <w:szCs w:val="24"/>
+        </w:rPr>
+        <w:t>What classes it impacted</w:t>
+      </w:r>
+    </w:p>
+    <w:p>
+      <w:pPr>
+        <w:pStyle w:val="ListParagraph"/>
+        <w:numPr>
+          <w:ilvl w:val="1"/>
+          <w:numId w:val="1"/>
+        </w:numPr>
+        <w:spacing w:line="360" w:lineRule="auto"/>
+        <w:rPr>
+          <w:rFonts w:ascii="Times New Roman" w:hAnsi="Times New Roman" w:cs="Times New Roman"/>
+          <w:sz w:val="24"/>
+          <w:szCs w:val="24"/>
+        </w:rPr>
+      </w:pPr>
+      <w:r>
+        <w:rPr>
+          <w:rFonts w:ascii="Times New Roman" w:hAnsi="Times New Roman" w:cs="Times New Roman"/>
+          <w:sz w:val="24"/>
+          <w:szCs w:val="24"/>
+        </w:rPr>
+        <w:t>Strategy pattern</w:t>
+      </w:r>
+    </w:p>
+    <w:p>
+      <w:pPr>
+        <w:pStyle w:val="ListParagraph"/>
+        <w:numPr>
+          <w:ilvl w:val="2"/>
+          <w:numId w:val="1"/>
+        </w:numPr>
+        <w:spacing w:line="360" w:lineRule="auto"/>
+        <w:rPr>
+          <w:rFonts w:ascii="Times New Roman" w:hAnsi="Times New Roman" w:cs="Times New Roman"/>
+          <w:sz w:val="24"/>
+          <w:szCs w:val="24"/>
+        </w:rPr>
+      </w:pPr>
+      <w:r>
+        <w:rPr>
+          <w:rFonts w:ascii="Times New Roman" w:hAnsi="Times New Roman" w:cs="Times New Roman"/>
+          <w:sz w:val="24"/>
+          <w:szCs w:val="24"/>
+        </w:rPr>
+        <w:t>What is it</w:t>
+      </w:r>
+    </w:p>
+    <w:p>
+      <w:pPr>
+        <w:pStyle w:val="ListParagraph"/>
+        <w:numPr>
+          <w:ilvl w:val="2"/>
+          <w:numId w:val="1"/>
+        </w:numPr>
+        <w:spacing w:line="360" w:lineRule="auto"/>
+        <w:rPr>
+          <w:rFonts w:ascii="Times New Roman" w:hAnsi="Times New Roman" w:cs="Times New Roman"/>
+          <w:sz w:val="24"/>
+          <w:szCs w:val="24"/>
+        </w:rPr>
+      </w:pPr>
+      <w:r>
+        <w:rPr>
+          <w:rFonts w:ascii="Times New Roman" w:hAnsi="Times New Roman" w:cs="Times New Roman"/>
+          <w:sz w:val="24"/>
+          <w:szCs w:val="24"/>
+        </w:rPr>
+        <w:t>How I used it</w:t>
+      </w:r>
+    </w:p>
+    <w:p>
+      <w:pPr>
+        <w:pStyle w:val="ListParagraph"/>
+        <w:numPr>
+          <w:ilvl w:val="2"/>
+          <w:numId w:val="1"/>
+        </w:numPr>
+        <w:spacing w:line="360" w:lineRule="auto"/>
+        <w:rPr>
+          <w:rFonts w:ascii="Times New Roman" w:hAnsi="Times New Roman" w:cs="Times New Roman"/>
+          <w:sz w:val="24"/>
+          <w:szCs w:val="24"/>
+        </w:rPr>
+      </w:pPr>
+      <w:r>
+        <w:rPr>
+          <w:rFonts w:ascii="Times New Roman" w:hAnsi="Times New Roman" w:cs="Times New Roman"/>
+          <w:sz w:val="24"/>
+          <w:szCs w:val="24"/>
+        </w:rPr>
+        <w:t>What classes it impacted</w:t>
+      </w:r>
+    </w:p>
+    <w:p>
+      <w:pPr>
+        <w:pStyle w:val="ListParagraph"/>
+        <w:numPr>
+          <w:ilvl w:val="1"/>
+          <w:numId w:val="1"/>
+        </w:numPr>
+        <w:spacing w:line="360" w:lineRule="auto"/>
+        <w:rPr>
+          <w:rFonts w:ascii="Times New Roman" w:hAnsi="Times New Roman" w:cs="Times New Roman"/>
+          <w:sz w:val="24"/>
+          <w:szCs w:val="24"/>
+        </w:rPr>
+      </w:pPr>
+      <w:r>
+        <w:rPr>
+          <w:rFonts w:ascii="Times New Roman" w:hAnsi="Times New Roman" w:cs="Times New Roman"/>
+          <w:sz w:val="24"/>
+          <w:szCs w:val="24"/>
+        </w:rPr>
+        <w:t>Null Object pattern</w:t>
+      </w:r>
+    </w:p>
+    <w:p>
+      <w:pPr>
+        <w:pStyle w:val="ListParagraph"/>
+        <w:numPr>
+          <w:ilvl w:val="2"/>
+          <w:numId w:val="1"/>
+        </w:numPr>
+        <w:spacing w:line="360" w:lineRule="auto"/>
+        <w:rPr>
+          <w:rFonts w:ascii="Times New Roman" w:hAnsi="Times New Roman" w:cs="Times New Roman"/>
+          <w:sz w:val="24"/>
+          <w:szCs w:val="24"/>
+        </w:rPr>
+      </w:pPr>
+      <w:r>
+        <w:rPr>
+          <w:rFonts w:ascii="Times New Roman" w:hAnsi="Times New Roman" w:cs="Times New Roman"/>
+          <w:sz w:val="24"/>
+          <w:szCs w:val="24"/>
+        </w:rPr>
+        <w:t>What is it</w:t>
+      </w:r>
+    </w:p>
+    <w:p>
+      <w:pPr>
+        <w:pStyle w:val="ListParagraph"/>
+        <w:numPr>
+          <w:ilvl w:val="2"/>
+          <w:numId w:val="1"/>
+        </w:numPr>
+        <w:spacing w:line="360" w:lineRule="auto"/>
+        <w:rPr>
+          <w:rFonts w:ascii="Times New Roman" w:hAnsi="Times New Roman" w:cs="Times New Roman"/>
+          <w:sz w:val="24"/>
+          <w:szCs w:val="24"/>
+        </w:rPr>
+      </w:pPr>
+      <w:r>
+        <w:rPr>
+          <w:rFonts w:ascii="Times New Roman" w:hAnsi="Times New Roman" w:cs="Times New Roman"/>
+          <w:sz w:val="24"/>
+          <w:szCs w:val="24"/>
+        </w:rPr>
+        <w:t>How I used it</w:t>
+      </w:r>
+    </w:p>
+    <w:p>
+      <w:pPr>
+        <w:pStyle w:val="ListParagraph"/>
+        <w:numPr>
+          <w:ilvl w:val="2"/>
+          <w:numId w:val="1"/>
+        </w:numPr>
+        <w:spacing w:line="360" w:lineRule="auto"/>
+        <w:rPr>
+          <w:rFonts w:ascii="Times New Roman" w:hAnsi="Times New Roman" w:cs="Times New Roman"/>
+          <w:sz w:val="24"/>
+          <w:szCs w:val="24"/>
+        </w:rPr>
+      </w:pPr>
+      <w:r>
+        <w:rPr>
+          <w:rFonts w:ascii="Times New Roman" w:hAnsi="Times New Roman" w:cs="Times New Roman"/>
+          <w:sz w:val="24"/>
+          <w:szCs w:val="24"/>
+        </w:rPr>
+        <w:t>What classes it impacted</w:t>
+      </w:r>
+    </w:p>
+    <w:p>
+      <w:pPr>
+        <w:pStyle w:val="ListParagraph"/>
+        <w:numPr>
+          <w:ilvl w:val="1"/>
+          <w:numId w:val="1"/>
+        </w:numPr>
+        <w:spacing w:line="360" w:lineRule="auto"/>
+        <w:rPr>
+          <w:rFonts w:ascii="Times New Roman" w:hAnsi="Times New Roman" w:cs="Times New Roman"/>
+          <w:sz w:val="24"/>
+          <w:szCs w:val="24"/>
+        </w:rPr>
+      </w:pPr>
+      <w:r>
+        <w:rPr>
+          <w:rFonts w:ascii="Times New Roman" w:hAnsi="Times New Roman" w:cs="Times New Roman"/>
+          <w:sz w:val="24"/>
+          <w:szCs w:val="24"/>
+        </w:rPr>
+        <w:lastRenderedPageBreak/>
+        <w:t>Singleton</w:t>
+      </w:r>
+      <w:r>
+        <w:rPr>
+          <w:rFonts w:ascii="Times New Roman" w:hAnsi="Times New Roman" w:cs="Times New Roman"/>
+          <w:sz w:val="24"/>
+          <w:szCs w:val="24"/>
+        </w:rPr>
+        <w:t xml:space="preserve"> pattern</w:t>
+      </w:r>
+    </w:p>
+    <w:p>
+      <w:pPr>
+        <w:pStyle w:val="ListParagraph"/>
+        <w:numPr>
+          <w:ilvl w:val="2"/>
+          <w:numId w:val="1"/>
+        </w:numPr>
+        <w:spacing w:line="360" w:lineRule="auto"/>
+        <w:rPr>
+          <w:rFonts w:ascii="Times New Roman" w:hAnsi="Times New Roman" w:cs="Times New Roman"/>
+          <w:sz w:val="24"/>
+          <w:szCs w:val="24"/>
+        </w:rPr>
+      </w:pPr>
+      <w:r>
+        <w:rPr>
+          <w:rFonts w:ascii="Times New Roman" w:hAnsi="Times New Roman" w:cs="Times New Roman"/>
+          <w:sz w:val="24"/>
+          <w:szCs w:val="24"/>
+        </w:rPr>
+        <w:t>What is it</w:t>
+      </w:r>
+    </w:p>
+    <w:p>
+      <w:pPr>
+        <w:pStyle w:val="ListParagraph"/>
+        <w:numPr>
+          <w:ilvl w:val="2"/>
+          <w:numId w:val="1"/>
+        </w:numPr>
+        <w:spacing w:line="360" w:lineRule="auto"/>
+        <w:rPr>
+          <w:rFonts w:ascii="Times New Roman" w:hAnsi="Times New Roman" w:cs="Times New Roman"/>
+          <w:sz w:val="24"/>
+          <w:szCs w:val="24"/>
+        </w:rPr>
+      </w:pPr>
+      <w:r>
+        <w:rPr>
+          <w:rFonts w:ascii="Times New Roman" w:hAnsi="Times New Roman" w:cs="Times New Roman"/>
+          <w:sz w:val="24"/>
+          <w:szCs w:val="24"/>
+        </w:rPr>
+        <w:t>How I used it</w:t>
+      </w:r>
+    </w:p>
+    <w:p>
+      <w:pPr>
+        <w:pStyle w:val="ListParagraph"/>
+        <w:numPr>
+          <w:ilvl w:val="2"/>
+          <w:numId w:val="1"/>
+        </w:numPr>
+        <w:spacing w:line="360" w:lineRule="auto"/>
+        <w:rPr>
+          <w:rFonts w:ascii="Times New Roman" w:hAnsi="Times New Roman" w:cs="Times New Roman"/>
+          <w:sz w:val="24"/>
+          <w:szCs w:val="24"/>
+        </w:rPr>
+      </w:pPr>
+      <w:r>
+        <w:rPr>
+          <w:rFonts w:ascii="Times New Roman" w:hAnsi="Times New Roman" w:cs="Times New Roman"/>
+          <w:sz w:val="24"/>
+          <w:szCs w:val="24"/>
+        </w:rPr>
+        <w:t>What classes it impacted</w:t>
+      </w:r>
+    </w:p>
+    <w:p>
+      <w:pPr>
+        <w:pStyle w:val="ListParagraph"/>
+        <w:numPr>
+          <w:ilvl w:val="0"/>
+          <w:numId w:val="1"/>
+        </w:numPr>
+        <w:spacing w:line="360" w:lineRule="auto"/>
+        <w:rPr>
+          <w:rFonts w:ascii="Times New Roman" w:hAnsi="Times New Roman" w:cs="Times New Roman"/>
+          <w:sz w:val="24"/>
+          <w:szCs w:val="24"/>
+        </w:rPr>
+      </w:pPr>
+      <w:r>
+        <w:rPr>
+          <w:rFonts w:ascii="Times New Roman" w:hAnsi="Times New Roman" w:cs="Times New Roman"/>
+          <w:sz w:val="24"/>
+          <w:szCs w:val="24"/>
+        </w:rPr>
+        <w:t>Functional Notes</w:t>
+      </w:r>
+    </w:p>
+    <w:p>
+      <w:pPr>
+        <w:pStyle w:val="ListParagraph"/>
+        <w:numPr>
+          <w:ilvl w:val="1"/>
+          <w:numId w:val="1"/>
+        </w:numPr>
+        <w:spacing w:line="360" w:lineRule="auto"/>
+        <w:rPr>
+          <w:rFonts w:ascii="Times New Roman" w:hAnsi="Times New Roman" w:cs="Times New Roman"/>
+          <w:sz w:val="24"/>
+          <w:szCs w:val="24"/>
+        </w:rPr>
+      </w:pPr>
+      <w:r>
+        <w:rPr>
+          <w:rFonts w:ascii="Times New Roman" w:hAnsi="Times New Roman" w:cs="Times New Roman"/>
+          <w:sz w:val="24"/>
+          <w:szCs w:val="24"/>
+        </w:rPr>
+        <w:t>Miscellaneous</w:t>
+      </w:r>
+    </w:p>
+    <w:p>
+      <w:pPr>
+        <w:pStyle w:val="ListParagraph"/>
+        <w:numPr>
+          <w:ilvl w:val="2"/>
+          <w:numId w:val="1"/>
+        </w:numPr>
+        <w:spacing w:line="360" w:lineRule="auto"/>
+        <w:rPr>
+          <w:rFonts w:ascii="Times New Roman" w:hAnsi="Times New Roman" w:cs="Times New Roman"/>
+          <w:sz w:val="24"/>
+          <w:szCs w:val="24"/>
+        </w:rPr>
+      </w:pPr>
+      <w:r>
+        <w:rPr>
+          <w:rFonts w:ascii="Times New Roman" w:hAnsi="Times New Roman" w:cs="Times New Roman"/>
+          <w:sz w:val="24"/>
+          <w:szCs w:val="24"/>
+        </w:rPr>
+        <w:t>Tools used</w:t>
+      </w:r>
+    </w:p>
+    <w:p>
+      <w:pPr>
+        <w:pStyle w:val="ListParagraph"/>
+        <w:numPr>
+          <w:ilvl w:val="3"/>
+          <w:numId w:val="1"/>
+        </w:numPr>
+        <w:spacing w:line="360" w:lineRule="auto"/>
+        <w:rPr>
+          <w:rFonts w:ascii="Times New Roman" w:hAnsi="Times New Roman" w:cs="Times New Roman"/>
+          <w:sz w:val="24"/>
+          <w:szCs w:val="24"/>
+        </w:rPr>
+      </w:pPr>
+      <w:r>
+        <w:rPr>
+          <w:rFonts w:ascii="Times New Roman" w:hAnsi="Times New Roman" w:cs="Times New Roman"/>
+          <w:sz w:val="24"/>
+          <w:szCs w:val="24"/>
+        </w:rPr>
+        <w:t xml:space="preserve">IntelliJ IDEA </w:t>
+      </w:r>
+      <w:r>
+        <w:rPr>
+          <w:rFonts w:ascii="Times New Roman" w:hAnsi="Times New Roman" w:cs="Times New Roman"/>
+          <w:sz w:val="24"/>
+          <w:szCs w:val="24"/>
+        </w:rPr>
+        <w:t>Community 2020.</w:t>
+      </w:r>
+      <w:r>
+        <w:rPr>
+          <w:rFonts w:ascii="Times New Roman" w:hAnsi="Times New Roman" w:cs="Times New Roman"/>
+          <w:sz w:val="24"/>
+          <w:szCs w:val="24"/>
+        </w:rPr>
+        <w:t>1</w:t>
+      </w:r>
+    </w:p>
+    <w:p>
+      <w:pPr>
+        <w:pStyle w:val="ListParagraph"/>
+        <w:numPr>
+          <w:ilvl w:val="3"/>
+          <w:numId w:val="1"/>
+        </w:numPr>
+        <w:spacing w:line="360" w:lineRule="auto"/>
+        <w:rPr>
+          <w:rFonts w:ascii="Times New Roman" w:hAnsi="Times New Roman" w:cs="Times New Roman"/>
+          <w:sz w:val="24"/>
+          <w:szCs w:val="24"/>
+        </w:rPr>
+      </w:pPr>
+      <w:r>
+        <w:rPr>
+          <w:rFonts w:ascii="Times New Roman" w:hAnsi="Times New Roman" w:cs="Times New Roman"/>
+          <w:sz w:val="24"/>
+          <w:szCs w:val="24"/>
+        </w:rPr>
+        <w:t xml:space="preserve">Java </w:t>
+      </w:r>
+      <w:proofErr w:type="spellStart"/>
+      <w:r>
+        <w:rPr>
+          <w:rFonts w:ascii="Times New Roman" w:hAnsi="Times New Roman" w:cs="Times New Roman"/>
+          <w:sz w:val="24"/>
+          <w:szCs w:val="24"/>
+        </w:rPr>
+        <w:t>jdk</w:t>
+      </w:r>
+      <w:proofErr w:type="spellEnd"/>
+      <w:r>
+        <w:rPr>
+          <w:rFonts w:ascii="Times New Roman" w:hAnsi="Times New Roman" w:cs="Times New Roman"/>
+          <w:sz w:val="24"/>
+          <w:szCs w:val="24"/>
+        </w:rPr>
+        <w:t xml:space="preserve"> </w:t>
+      </w:r>
+      <w:r>
+        <w:rPr>
+          <w:rFonts w:ascii="Times New Roman" w:hAnsi="Times New Roman" w:cs="Times New Roman"/>
+          <w:sz w:val="24"/>
+          <w:szCs w:val="24"/>
+        </w:rPr>
+        <w:t>1.8</w:t>
+      </w:r>
+    </w:p>
+    <w:p>
+      <w:pPr>
+        <w:pStyle w:val="ListParagraph"/>
+        <w:numPr>
+          <w:ilvl w:val="3"/>
+          <w:numId w:val="1"/>
+        </w:numPr>
+        <w:spacing w:line="360" w:lineRule="auto"/>
+        <w:rPr>
+          <w:rFonts w:ascii="Times New Roman" w:hAnsi="Times New Roman" w:cs="Times New Roman"/>
+          <w:sz w:val="24"/>
+          <w:szCs w:val="24"/>
+        </w:rPr>
+      </w:pPr>
+      <w:r>
+        <w:rPr>
+          <w:rFonts w:ascii="Times New Roman" w:hAnsi="Times New Roman" w:cs="Times New Roman"/>
+          <w:sz w:val="24"/>
+          <w:szCs w:val="24"/>
+        </w:rPr>
+        <w:t>Git</w:t>
+      </w:r>
+      <w:r>
+        <w:rPr>
+          <w:rFonts w:ascii="Times New Roman" w:hAnsi="Times New Roman" w:cs="Times New Roman"/>
+          <w:sz w:val="24"/>
+          <w:szCs w:val="24"/>
+        </w:rPr>
+        <w:t xml:space="preserve"> v2.14.</w:t>
+      </w:r>
+      <w:proofErr w:type="gramStart"/>
+      <w:r>
+        <w:rPr>
+          <w:rFonts w:ascii="Times New Roman" w:hAnsi="Times New Roman" w:cs="Times New Roman"/>
+          <w:sz w:val="24"/>
+          <w:szCs w:val="24"/>
+        </w:rPr>
+        <w:t>1.windows</w:t>
+      </w:r>
+      <w:proofErr w:type="gramEnd"/>
+      <w:r>
+        <w:rPr>
+          <w:rFonts w:ascii="Times New Roman" w:hAnsi="Times New Roman" w:cs="Times New Roman"/>
+          <w:sz w:val="24"/>
+          <w:szCs w:val="24"/>
+        </w:rPr>
+        <w:t>.1</w:t>
+      </w:r>
+    </w:p>
+    <w:p>
+      <w:pPr>
+        <w:pStyle w:val="ListParagraph"/>
+        <w:numPr>
+          <w:ilvl w:val="3"/>
+          <w:numId w:val="1"/>
+        </w:numPr>
+        <w:spacing w:line="360" w:lineRule="auto"/>
+        <w:rPr>
+          <w:rFonts w:ascii="Times New Roman" w:hAnsi="Times New Roman" w:cs="Times New Roman"/>
+          <w:sz w:val="24"/>
+          <w:szCs w:val="24"/>
+        </w:rPr>
+      </w:pPr>
+      <w:r>
+        <w:rPr>
+          <w:rFonts w:ascii="Times New Roman" w:hAnsi="Times New Roman" w:cs="Times New Roman"/>
+          <w:sz w:val="24"/>
+          <w:szCs w:val="24"/>
+        </w:rPr>
+        <w:t>Understand</w:t>
+      </w:r>
+      <w:r>
+        <w:rPr>
+          <w:rFonts w:ascii="Times New Roman" w:hAnsi="Times New Roman" w:cs="Times New Roman"/>
+          <w:sz w:val="24"/>
+          <w:szCs w:val="24"/>
+        </w:rPr>
+        <w:t xml:space="preserve"> v5.1</w:t>
+      </w:r>
+    </w:p>
+    <w:p>
+      <w:pPr>
+        <w:pStyle w:val="ListParagraph"/>
+        <w:numPr>
+          <w:ilvl w:val="3"/>
+          <w:numId w:val="1"/>
+        </w:numPr>
+        <w:spacing w:line="360" w:lineRule="auto"/>
+        <w:rPr>
+          <w:rFonts w:ascii="Times New Roman" w:hAnsi="Times New Roman" w:cs="Times New Roman"/>
+          <w:sz w:val="24"/>
+          <w:szCs w:val="24"/>
+        </w:rPr>
+      </w:pPr>
+      <w:proofErr w:type="spellStart"/>
+      <w:r>
+        <w:rPr>
+          <w:rFonts w:ascii="Times New Roman" w:hAnsi="Times New Roman" w:cs="Times New Roman"/>
+          <w:sz w:val="24"/>
+          <w:szCs w:val="24"/>
+        </w:rPr>
+        <w:t>editorconfig</w:t>
+      </w:r>
+      <w:proofErr w:type="spellEnd"/>
+    </w:p>
+    <w:p>
+      <w:pPr>
+        <w:pStyle w:val="ListParagraph"/>
+        <w:numPr>
+          <w:ilvl w:val="2"/>
+          <w:numId w:val="1"/>
+        </w:numPr>
+        <w:spacing w:line="360" w:lineRule="auto"/>
+        <w:rPr>
+          <w:rFonts w:ascii="Times New Roman" w:hAnsi="Times New Roman" w:cs="Times New Roman"/>
+          <w:sz w:val="24"/>
+          <w:szCs w:val="24"/>
+        </w:rPr>
+      </w:pPr>
+      <w:r>
+        <w:rPr>
+          <w:rFonts w:ascii="Times New Roman" w:hAnsi="Times New Roman" w:cs="Times New Roman"/>
+          <w:sz w:val="24"/>
+          <w:szCs w:val="24"/>
+        </w:rPr>
+        <w:t>GitHub</w:t>
+      </w:r>
+    </w:p>
+    <w:p>
+      <w:pPr>
+        <w:pStyle w:val="ListParagraph"/>
+        <w:numPr>
+          <w:ilvl w:val="3"/>
+          <w:numId w:val="1"/>
+        </w:numPr>
+        <w:spacing w:line="360" w:lineRule="auto"/>
+        <w:rPr>
+          <w:rFonts w:ascii="Times New Roman" w:hAnsi="Times New Roman" w:cs="Times New Roman"/>
+          <w:sz w:val="24"/>
+          <w:szCs w:val="24"/>
+        </w:rPr>
+      </w:pPr>
+      <w:r>
+        <w:rPr>
+          <w:rFonts w:ascii="Times New Roman" w:hAnsi="Times New Roman" w:cs="Times New Roman"/>
+          <w:sz w:val="24"/>
+          <w:szCs w:val="24"/>
+        </w:rPr>
+        <w:t>GitHub Information</w:t>
+      </w:r>
+    </w:p>
+    <w:p>
+      <w:pPr>
+        <w:pStyle w:val="ListParagraph"/>
+        <w:numPr>
+          <w:ilvl w:val="3"/>
+          <w:numId w:val="1"/>
+        </w:numPr>
+        <w:spacing w:line="360" w:lineRule="auto"/>
+        <w:rPr>
+          <w:rFonts w:ascii="Times New Roman" w:hAnsi="Times New Roman" w:cs="Times New Roman"/>
+          <w:sz w:val="24"/>
+          <w:szCs w:val="24"/>
+        </w:rPr>
+      </w:pPr>
+      <w:r>
+        <w:rPr>
+          <w:rFonts w:ascii="Times New Roman" w:hAnsi="Times New Roman" w:cs="Times New Roman"/>
+          <w:sz w:val="24"/>
+          <w:szCs w:val="24"/>
+        </w:rPr>
+        <w:t>GitHub Releases</w:t>
+      </w:r>
+    </w:p>
+    <w:p>
+      <w:pPr>
+        <w:pStyle w:val="ListParagraph"/>
+        <w:numPr>
+          <w:ilvl w:val="3"/>
+          <w:numId w:val="1"/>
+        </w:numPr>
+        <w:spacing w:line="360" w:lineRule="auto"/>
+        <w:rPr>
+          <w:rFonts w:ascii="Times New Roman" w:hAnsi="Times New Roman" w:cs="Times New Roman"/>
+          <w:sz w:val="24"/>
+          <w:szCs w:val="24"/>
+        </w:rPr>
+      </w:pPr>
+      <w:r>
+        <w:rPr>
+          <w:rFonts w:ascii="Times New Roman" w:hAnsi="Times New Roman" w:cs="Times New Roman"/>
+          <w:sz w:val="24"/>
+          <w:szCs w:val="24"/>
+        </w:rPr>
+        <w:t>GitHub Projects</w:t>
+      </w:r>
+    </w:p>
+    <w:p>
+      <w:pPr>
+        <w:pStyle w:val="ListParagraph"/>
+        <w:numPr>
+          <w:ilvl w:val="3"/>
+          <w:numId w:val="1"/>
+        </w:numPr>
+        <w:spacing w:line="360" w:lineRule="auto"/>
+        <w:rPr>
+          <w:rFonts w:ascii="Times New Roman" w:hAnsi="Times New Roman" w:cs="Times New Roman"/>
+          <w:sz w:val="24"/>
+          <w:szCs w:val="24"/>
+        </w:rPr>
+      </w:pPr>
+      <w:r>
+        <w:rPr>
+          <w:rFonts w:ascii="Times New Roman" w:hAnsi="Times New Roman" w:cs="Times New Roman"/>
+          <w:sz w:val="24"/>
+          <w:szCs w:val="24"/>
+        </w:rPr>
+        <w:t>GitHub Actions</w:t>
+      </w:r>
+    </w:p>
+    <w:p>
+      <w:pPr>
+        <w:pStyle w:val="ListParagraph"/>
+        <w:numPr>
+          <w:ilvl w:val="2"/>
+          <w:numId w:val="1"/>
+        </w:numPr>
+        <w:spacing w:line="360" w:lineRule="auto"/>
+        <w:rPr>
+          <w:rFonts w:ascii="Times New Roman" w:hAnsi="Times New Roman" w:cs="Times New Roman"/>
+          <w:sz w:val="24"/>
+          <w:szCs w:val="24"/>
+        </w:rPr>
+      </w:pPr>
+      <w:r>
+        <w:rPr>
+          <w:rFonts w:ascii="Times New Roman" w:hAnsi="Times New Roman" w:cs="Times New Roman"/>
+          <w:sz w:val="24"/>
+          <w:szCs w:val="24"/>
+        </w:rPr>
+        <w:t>Troubleshooting Techniques</w:t>
+      </w:r>
+    </w:p>
+    <w:p>
+      <w:pPr>
+        <w:pStyle w:val="ListParagraph"/>
+        <w:numPr>
+          <w:ilvl w:val="3"/>
+          <w:numId w:val="1"/>
+        </w:numPr>
+        <w:spacing w:line="360" w:lineRule="auto"/>
+        <w:rPr>
+          <w:rFonts w:ascii="Times New Roman" w:hAnsi="Times New Roman" w:cs="Times New Roman"/>
+          <w:sz w:val="24"/>
+          <w:szCs w:val="24"/>
+        </w:rPr>
+      </w:pPr>
+      <w:r>
+        <w:rPr>
+          <w:rFonts w:ascii="Times New Roman" w:hAnsi="Times New Roman" w:cs="Times New Roman"/>
+          <w:sz w:val="24"/>
+          <w:szCs w:val="24"/>
+        </w:rPr>
+        <w:t>Pair Programming</w:t>
+      </w:r>
+    </w:p>
+    <w:p>
+      <w:pPr>
+        <w:pStyle w:val="ListParagraph"/>
+        <w:numPr>
+          <w:ilvl w:val="3"/>
+          <w:numId w:val="1"/>
+        </w:numPr>
+        <w:spacing w:line="360" w:lineRule="auto"/>
+        <w:rPr>
+          <w:rFonts w:ascii="Times New Roman" w:hAnsi="Times New Roman" w:cs="Times New Roman"/>
+          <w:sz w:val="24"/>
+          <w:szCs w:val="24"/>
+        </w:rPr>
+      </w:pPr>
+      <w:r>
+        <w:rPr>
+          <w:rFonts w:ascii="Times New Roman" w:hAnsi="Times New Roman" w:cs="Times New Roman"/>
+          <w:sz w:val="24"/>
+          <w:szCs w:val="24"/>
+        </w:rPr>
+        <w:t>Rubber Ducky Programming</w:t>
+      </w:r>
+    </w:p>
+    <w:p>
+      <w:pPr>
+        <w:pStyle w:val="ListParagraph"/>
+        <w:numPr>
+          <w:ilvl w:val="1"/>
+          <w:numId w:val="1"/>
+        </w:numPr>
+        <w:spacing w:line="360" w:lineRule="auto"/>
+        <w:rPr>
+          <w:rFonts w:ascii="Times New Roman" w:hAnsi="Times New Roman" w:cs="Times New Roman"/>
+          <w:sz w:val="24"/>
+          <w:szCs w:val="24"/>
+        </w:rPr>
+      </w:pPr>
+      <w:r>
+        <w:rPr>
+          <w:rFonts w:ascii="Times New Roman" w:hAnsi="Times New Roman" w:cs="Times New Roman"/>
+          <w:sz w:val="24"/>
+          <w:szCs w:val="24"/>
+        </w:rPr>
+        <w:t>Bugs (as of 08/08)</w:t>
+      </w:r>
+    </w:p>
+    <w:p>
+      <w:pPr>
+        <w:pStyle w:val="ListParagraph"/>
+        <w:numPr>
+          <w:ilvl w:val="2"/>
+          <w:numId w:val="1"/>
+        </w:numPr>
+        <w:spacing w:line="360" w:lineRule="auto"/>
+        <w:rPr>
+          <w:rFonts w:ascii="Times New Roman" w:hAnsi="Times New Roman" w:cs="Times New Roman"/>
+          <w:sz w:val="24"/>
+          <w:szCs w:val="24"/>
+        </w:rPr>
+      </w:pPr>
+      <w:r>
+        <w:rPr>
+          <w:rFonts w:ascii="Times New Roman" w:hAnsi="Times New Roman" w:cs="Times New Roman"/>
+          <w:sz w:val="24"/>
+          <w:szCs w:val="24"/>
+        </w:rPr>
+        <w:t>Move only moves the most recent shape</w:t>
+      </w:r>
+    </w:p>
+    <w:p>
+      <w:pPr>
+        <w:pStyle w:val="ListParagraph"/>
+        <w:numPr>
+          <w:ilvl w:val="3"/>
+          <w:numId w:val="1"/>
+        </w:numPr>
+        <w:spacing w:line="360" w:lineRule="auto"/>
+        <w:rPr>
+          <w:rFonts w:ascii="Times New Roman" w:hAnsi="Times New Roman" w:cs="Times New Roman"/>
+          <w:sz w:val="24"/>
+          <w:szCs w:val="24"/>
+        </w:rPr>
+      </w:pPr>
+      <w:r>
+        <w:rPr>
+          <w:rFonts w:ascii="Times New Roman" w:hAnsi="Times New Roman" w:cs="Times New Roman"/>
+          <w:sz w:val="24"/>
+          <w:szCs w:val="24"/>
+        </w:rPr>
+        <w:t>How to troubleshoot</w:t>
+      </w:r>
+    </w:p>
+    <w:p>
+      <w:pPr>
+        <w:pStyle w:val="ListParagraph"/>
+        <w:numPr>
+          <w:ilvl w:val="2"/>
+          <w:numId w:val="1"/>
+        </w:numPr>
+        <w:spacing w:line="360" w:lineRule="auto"/>
+        <w:rPr>
+          <w:rFonts w:ascii="Times New Roman" w:hAnsi="Times New Roman" w:cs="Times New Roman"/>
+          <w:sz w:val="24"/>
+          <w:szCs w:val="24"/>
+        </w:rPr>
+      </w:pPr>
+      <w:r>
+        <w:rPr>
+          <w:rFonts w:ascii="Times New Roman" w:hAnsi="Times New Roman" w:cs="Times New Roman"/>
+          <w:sz w:val="24"/>
+          <w:szCs w:val="24"/>
+        </w:rPr>
+        <w:t>Select changes the property of the shape</w:t>
+      </w:r>
+    </w:p>
+    <w:p>
+      <w:pPr>
+        <w:pStyle w:val="ListParagraph"/>
+        <w:numPr>
+          <w:ilvl w:val="3"/>
+          <w:numId w:val="1"/>
+        </w:numPr>
+        <w:spacing w:line="360" w:lineRule="auto"/>
+        <w:rPr>
+          <w:rFonts w:ascii="Times New Roman" w:hAnsi="Times New Roman" w:cs="Times New Roman"/>
+          <w:sz w:val="24"/>
+          <w:szCs w:val="24"/>
+        </w:rPr>
+      </w:pPr>
+      <w:r>
+        <w:rPr>
+          <w:rFonts w:ascii="Times New Roman" w:hAnsi="Times New Roman" w:cs="Times New Roman"/>
+          <w:sz w:val="24"/>
+          <w:szCs w:val="24"/>
+        </w:rPr>
+        <w:t>How to troubleshoot</w:t>
+      </w:r>
+    </w:p>
+    <w:p>
+      <w:pPr>
+        <w:pStyle w:val="ListParagraph"/>
+        <w:numPr>
+          <w:ilvl w:val="1"/>
+          <w:numId w:val="1"/>
+        </w:numPr>
+        <w:spacing w:line="360" w:lineRule="auto"/>
+        <w:rPr>
+          <w:rFonts w:ascii="Times New Roman" w:hAnsi="Times New Roman" w:cs="Times New Roman"/>
+          <w:sz w:val="24"/>
+          <w:szCs w:val="24"/>
+        </w:rPr>
+      </w:pPr>
+      <w:r>
+        <w:rPr>
+          <w:rFonts w:ascii="Times New Roman" w:hAnsi="Times New Roman" w:cs="Times New Roman"/>
+          <w:sz w:val="24"/>
+          <w:szCs w:val="24"/>
+        </w:rPr>
+        <w:t>Missing Features (as of 08/08)</w:t>
+      </w:r>
+    </w:p>
+    <w:p>
+      <w:pPr>
+        <w:pStyle w:val="ListParagraph"/>
+        <w:numPr>
+          <w:ilvl w:val="2"/>
+          <w:numId w:val="1"/>
+        </w:numPr>
+        <w:spacing w:line="360" w:lineRule="auto"/>
+        <w:rPr>
+          <w:rFonts w:ascii="Times New Roman" w:hAnsi="Times New Roman" w:cs="Times New Roman"/>
+          <w:sz w:val="24"/>
+          <w:szCs w:val="24"/>
+        </w:rPr>
+      </w:pPr>
+      <w:r>
+        <w:rPr>
+          <w:rFonts w:ascii="Times New Roman" w:hAnsi="Times New Roman" w:cs="Times New Roman"/>
+          <w:sz w:val="24"/>
+          <w:szCs w:val="24"/>
+        </w:rPr>
+        <w:t>Group/Ungroup – Missing because not enough time to add the functionality to app</w:t>
+      </w:r>
+    </w:p>
+    <w:p>
+      <w:pPr>
+        <w:pStyle w:val="ListParagraph"/>
+        <w:numPr>
+          <w:ilvl w:val="1"/>
+          <w:numId w:val="1"/>
+        </w:numPr>
+        <w:spacing w:line="360" w:lineRule="auto"/>
+        <w:rPr>
+          <w:rFonts w:ascii="Times New Roman" w:hAnsi="Times New Roman" w:cs="Times New Roman"/>
+          <w:sz w:val="24"/>
+          <w:szCs w:val="24"/>
+        </w:rPr>
+      </w:pPr>
+      <w:r>
+        <w:rPr>
+          <w:rFonts w:ascii="Times New Roman" w:hAnsi="Times New Roman" w:cs="Times New Roman"/>
+          <w:sz w:val="24"/>
+          <w:szCs w:val="24"/>
+        </w:rPr>
+        <w:t>Extra Credit</w:t>
+      </w:r>
+    </w:p>
+    <w:p>
+      <w:pPr>
+        <w:pStyle w:val="ListParagraph"/>
+        <w:numPr>
+          <w:ilvl w:val="2"/>
+          <w:numId w:val="1"/>
+        </w:numPr>
+        <w:spacing w:line="360" w:lineRule="auto"/>
+        <w:rPr>
+          <w:rFonts w:ascii="Times New Roman" w:hAnsi="Times New Roman" w:cs="Times New Roman"/>
+          <w:sz w:val="24"/>
+          <w:szCs w:val="24"/>
+        </w:rPr>
+      </w:pPr>
+      <w:r>
+        <w:rPr>
+          <w:rFonts w:ascii="Times New Roman" w:hAnsi="Times New Roman" w:cs="Times New Roman"/>
+          <w:sz w:val="24"/>
+          <w:szCs w:val="24"/>
+        </w:rPr>
+        <w:t>Not applicable because primary functionality was never reached</w:t>
+      </w:r>
+    </w:p>
+    <w:p>
+      <w:pPr>
+        <w:pStyle w:val="ListParagraph"/>
+        <w:numPr>
+          <w:ilvl w:val="0"/>
+          <w:numId w:val="1"/>
+        </w:numPr>
+        <w:spacing w:line="360" w:lineRule="auto"/>
+        <w:rPr>
+          <w:rFonts w:ascii="Times New Roman" w:hAnsi="Times New Roman" w:cs="Times New Roman"/>
+          <w:sz w:val="24"/>
+          <w:szCs w:val="24"/>
+        </w:rPr>
+      </w:pPr>
+      <w:r>
+        <w:rPr>
+          <w:rFonts w:ascii="Times New Roman" w:hAnsi="Times New Roman" w:cs="Times New Roman"/>
+          <w:sz w:val="24"/>
+          <w:szCs w:val="24"/>
+        </w:rPr>
+        <w:lastRenderedPageBreak/>
+        <w:t>Deliverables</w:t>
+      </w:r>
+    </w:p>
+    <w:p>
+      <w:pPr>
+        <w:pStyle w:val="ListParagraph"/>
+        <w:numPr>
+          <w:ilvl w:val="1"/>
+          <w:numId w:val="1"/>
+        </w:numPr>
+        <w:spacing w:line="360" w:lineRule="auto"/>
+        <w:rPr>
+          <w:rFonts w:ascii="Times New Roman" w:hAnsi="Times New Roman" w:cs="Times New Roman"/>
+          <w:sz w:val="24"/>
+          <w:szCs w:val="24"/>
+        </w:rPr>
+      </w:pPr>
+      <w:r>
+        <w:rPr>
+          <w:rFonts w:ascii="Times New Roman" w:hAnsi="Times New Roman" w:cs="Times New Roman"/>
+          <w:sz w:val="24"/>
+          <w:szCs w:val="24"/>
+        </w:rPr>
+        <w:t>Zipped up code base</w:t>
+      </w:r>
+    </w:p>
+    <w:p>
+      <w:pPr>
+        <w:pStyle w:val="ListParagraph"/>
+        <w:numPr>
+          <w:ilvl w:val="1"/>
+          <w:numId w:val="1"/>
+        </w:numPr>
+        <w:spacing w:line="360" w:lineRule="auto"/>
+        <w:rPr>
+          <w:rFonts w:ascii="Times New Roman" w:hAnsi="Times New Roman" w:cs="Times New Roman"/>
+          <w:sz w:val="24"/>
+          <w:szCs w:val="24"/>
+        </w:rPr>
+      </w:pPr>
+      <w:r>
+        <w:rPr>
+          <w:rFonts w:ascii="Times New Roman" w:hAnsi="Times New Roman" w:cs="Times New Roman"/>
+          <w:sz w:val="24"/>
+          <w:szCs w:val="24"/>
+        </w:rPr>
+        <w:t>Attached UML Diagram</w:t>
+      </w:r>
+    </w:p>
+    <w:p>
+      <w:pPr>
+        <w:pStyle w:val="ListParagraph"/>
+        <w:numPr>
+          <w:ilvl w:val="1"/>
+          <w:numId w:val="1"/>
+        </w:numPr>
+        <w:spacing w:line="360" w:lineRule="auto"/>
+        <w:rPr>
+          <w:rFonts w:ascii="Times New Roman" w:hAnsi="Times New Roman" w:cs="Times New Roman"/>
+          <w:sz w:val="24"/>
+          <w:szCs w:val="24"/>
+        </w:rPr>
+      </w:pPr>
+      <w:r>
+        <w:rPr>
+          <w:rFonts w:ascii="Times New Roman" w:hAnsi="Times New Roman" w:cs="Times New Roman"/>
+          <w:sz w:val="24"/>
+          <w:szCs w:val="24"/>
+        </w:rPr>
+        <w:t>Attached Code Metrics</w:t>
+      </w:r>
+    </w:p>
+    <w:p>
+      <w:pPr>
+        <w:pStyle w:val="ListParagraph"/>
+        <w:numPr>
+          <w:ilvl w:val="0"/>
+          <w:numId w:val="1"/>
+        </w:numPr>
+        <w:spacing w:line="360" w:lineRule="auto"/>
+        <w:rPr>
+          <w:rFonts w:ascii="Times New Roman" w:hAnsi="Times New Roman" w:cs="Times New Roman"/>
+          <w:sz w:val="24"/>
+          <w:szCs w:val="24"/>
+        </w:rPr>
+      </w:pPr>
+      <w:r>
+        <w:rPr>
+          <w:rFonts w:ascii="Times New Roman" w:hAnsi="Times New Roman" w:cs="Times New Roman"/>
+          <w:sz w:val="24"/>
+          <w:szCs w:val="24"/>
+        </w:rPr>
+        <w:t>Conclusion</w:t>
+      </w:r>
+    </w:p>
+    <w:p>
+      <w:pPr>
+        <w:pStyle w:val="ListParagraph"/>
+        <w:numPr>
+          <w:ilvl w:val="1"/>
+          <w:numId w:val="1"/>
+        </w:numPr>
+        <w:spacing w:line="360" w:lineRule="auto"/>
+        <w:rPr>
+          <w:rFonts w:ascii="Times New Roman" w:hAnsi="Times New Roman" w:cs="Times New Roman"/>
+          <w:sz w:val="24"/>
+          <w:szCs w:val="24"/>
+        </w:rPr>
+      </w:pPr>
+      <w:r>
+        <w:rPr>
+          <w:rFonts w:ascii="Times New Roman" w:hAnsi="Times New Roman" w:cs="Times New Roman"/>
+          <w:sz w:val="24"/>
+          <w:szCs w:val="24"/>
+        </w:rPr>
+        <w:t>What I learned</w:t>
+      </w:r>
+    </w:p>
+    <w:p>
+      <w:pPr>
+        <w:pStyle w:val="ListParagraph"/>
+        <w:numPr>
+          <w:ilvl w:val="1"/>
+          <w:numId w:val="1"/>
+        </w:numPr>
+        <w:spacing w:line="360" w:lineRule="auto"/>
+        <w:rPr>
+          <w:rFonts w:ascii="Times New Roman" w:hAnsi="Times New Roman" w:cs="Times New Roman"/>
+          <w:sz w:val="24"/>
+          <w:szCs w:val="24"/>
+        </w:rPr>
+      </w:pPr>
+      <w:r>
+        <w:rPr>
+          <w:rFonts w:ascii="Times New Roman" w:hAnsi="Times New Roman" w:cs="Times New Roman"/>
+          <w:sz w:val="24"/>
+          <w:szCs w:val="24"/>
+        </w:rPr>
+        <w:t>What I will take away from this</w:t>
+      </w:r>
     </w:p>
     <w:sectPr>
       <w:headerReference w:type="default" r:id="rId10"/>
@@ -941,8 +2298,97 @@
       </w:rPr>
     </w:lvl>
   </w:abstractNum>
+  <w:abstractNum w:abstractNumId="1" w15:restartNumberingAfterBreak="0">
+    <w:nsid w:val="7F053278"/>
+    <w:multiLevelType w:val="hybridMultilevel"/>
+    <w:tmpl w:val="D4D45D8C"/>
+    <w:lvl w:ilvl="0" w:tplc="04090013">
+      <w:start w:val="1"/>
+      <w:numFmt w:val="upperRoman"/>
+      <w:lvlText w:val="%1."/>
+      <w:lvlJc w:val="right"/>
+      <w:pPr>
+        <w:ind w:left="720" w:hanging="360"/>
+      </w:pPr>
+    </w:lvl>
+    <w:lvl w:ilvl="1" w:tplc="04090019">
+      <w:start w:val="1"/>
+      <w:numFmt w:val="lowerLetter"/>
+      <w:lvlText w:val="%2."/>
+      <w:lvlJc w:val="left"/>
+      <w:pPr>
+        <w:ind w:left="1440" w:hanging="360"/>
+      </w:pPr>
+    </w:lvl>
+    <w:lvl w:ilvl="2" w:tplc="0409001B">
+      <w:start w:val="1"/>
+      <w:numFmt w:val="lowerRoman"/>
+      <w:lvlText w:val="%3."/>
+      <w:lvlJc w:val="right"/>
+      <w:pPr>
+        <w:ind w:left="2160" w:hanging="180"/>
+      </w:pPr>
+    </w:lvl>
+    <w:lvl w:ilvl="3" w:tplc="0409000F">
+      <w:start w:val="1"/>
+      <w:numFmt w:val="decimal"/>
+      <w:lvlText w:val="%4."/>
+      <w:lvlJc w:val="left"/>
+      <w:pPr>
+        <w:ind w:left="2880" w:hanging="360"/>
+      </w:pPr>
+    </w:lvl>
+    <w:lvl w:ilvl="4" w:tplc="04090019" w:tentative="1">
+      <w:start w:val="1"/>
+      <w:numFmt w:val="lowerLetter"/>
+      <w:lvlText w:val="%5."/>
+      <w:lvlJc w:val="left"/>
+      <w:pPr>
+        <w:ind w:left="3600" w:hanging="360"/>
+      </w:pPr>
+    </w:lvl>
+    <w:lvl w:ilvl="5" w:tplc="0409001B" w:tentative="1">
+      <w:start w:val="1"/>
+      <w:numFmt w:val="lowerRoman"/>
+      <w:lvlText w:val="%6."/>
+      <w:lvlJc w:val="right"/>
+      <w:pPr>
+        <w:ind w:left="4320" w:hanging="180"/>
+      </w:pPr>
+    </w:lvl>
+    <w:lvl w:ilvl="6" w:tplc="0409000F" w:tentative="1">
+      <w:start w:val="1"/>
+      <w:numFmt w:val="decimal"/>
+      <w:lvlText w:val="%7."/>
+      <w:lvlJc w:val="left"/>
+      <w:pPr>
+        <w:ind w:left="5040" w:hanging="360"/>
+      </w:pPr>
+    </w:lvl>
+    <w:lvl w:ilvl="7" w:tplc="04090019" w:tentative="1">
+      <w:start w:val="1"/>
+      <w:numFmt w:val="lowerLetter"/>
+      <w:lvlText w:val="%8."/>
+      <w:lvlJc w:val="left"/>
+      <w:pPr>
+        <w:ind w:left="5760" w:hanging="360"/>
+      </w:pPr>
+    </w:lvl>
+    <w:lvl w:ilvl="8" w:tplc="0409001B" w:tentative="1">
+      <w:start w:val="1"/>
+      <w:numFmt w:val="lowerRoman"/>
+      <w:lvlText w:val="%9."/>
+      <w:lvlJc w:val="right"/>
+      <w:pPr>
+        <w:ind w:left="6480" w:hanging="180"/>
+      </w:pPr>
+    </w:lvl>
+  </w:abstractNum>
   <w:num w:numId="1">
     <w:abstractNumId w:val="0"/>
+  </w:num>
+  <w:num w:numId="2">
+    <w:abstractNumId w:val="1"/>
   </w:num>
 </w:numbering>
 </file>
@@ -1070,6 +2516,7 @@
     <w:lsdException w:name="HTML Sample" w:semiHidden="1" w:unhideWhenUsed="1"/>
     <w:lsdException w:name="HTML Typewriter" w:semiHidden="1" w:unhideWhenUsed="1"/>
     <w:lsdException w:name="HTML Variable" w:semiHidden="1" w:unhideWhenUsed="1"/>
+    <w:lsdException w:name="Normal Table" w:semiHidden="1" w:unhideWhenUsed="1"/>
     <w:lsdException w:name="annotation subject" w:semiHidden="1" w:unhideWhenUsed="1"/>
     <w:lsdException w:name="No List" w:semiHidden="1" w:unhideWhenUsed="1"/>
     <w:lsdException w:name="Outline List 1" w:semiHidden="1" w:unhideWhenUsed="1"/>
@@ -1116,8 +2563,10 @@
     <w:lsdException w:name="Table Subtle 2" w:semiHidden="1" w:unhideWhenUsed="1"/>
     <w:lsdException w:name="Table Web 1" w:semiHidden="1" w:unhideWhenUsed="1"/>
     <w:lsdException w:name="Table Web 2" w:semiHidden="1" w:unhideWhenUsed="1"/>
+    <w:lsdException w:name="Table Web 3" w:semiHidden="1" w:unhideWhenUsed="1"/>
     <w:lsdException w:name="Balloon Text" w:semiHidden="1" w:unhideWhenUsed="1"/>
     <w:lsdException w:name="Table Grid" w:uiPriority="39"/>
+    <w:lsdException w:name="Table Theme" w:semiHidden="1" w:unhideWhenUsed="1"/>
     <w:lsdException w:name="Placeholder Text" w:semiHidden="1"/>
     <w:lsdException w:name="No Spacing" w:uiPriority="1" w:qFormat="1"/>
     <w:lsdException w:name="Light Shading" w:uiPriority="60"/>
@@ -1724,6 +3173,15 @@
 </file>
 
 <file path=customXml/item1.xml><?xml version="1.0" encoding="utf-8"?>
+<?mso-contentType ?>
+<FormTemplates xmlns="http://schemas.microsoft.com/sharepoint/v3/contenttype/forms">
+  <Display>DocumentLibraryForm</Display>
+  <Edit>DocumentLibraryForm</Edit>
+  <New>DocumentLibraryForm</New>
+</FormTemplates>
+</file>
+
+<file path=customXml/item2.xml><?xml version="1.0" encoding="utf-8"?>
 <ct:contentTypeSchema xmlns:ct="http://schemas.microsoft.com/office/2006/metadata/contentType" xmlns:ma="http://schemas.microsoft.com/office/2006/metadata/properties/metaAttributes" ct:_="" ma:_="" ma:contentTypeName="Document" ma:contentTypeID="0x0101002C091FDE270F3549BAF63F9A43EF635A" ma:contentTypeVersion="13" ma:contentTypeDescription="Create a new document." ma:contentTypeScope="" ma:versionID="1386886b9e197a4013e3c94cc4f9d1b5">
   <xsd:schema xmlns:xsd="http://www.w3.org/2001/XMLSchema" xmlns:xs="http://www.w3.org/2001/XMLSchema" xmlns:p="http://schemas.microsoft.com/office/2006/metadata/properties" xmlns:ns3="5ed52620-491f-4e51-8d6f-cab72c9afbb3" xmlns:ns4="a3f5fe25-879a-4601-a95e-d231c35ecd9d" targetNamespace="http://schemas.microsoft.com/office/2006/metadata/properties" ma:root="true" ma:fieldsID="40199132eeabf67cd9fe15d1662e6c2f" ns3:_="" ns4:_="">
     <xsd:import namespace="5ed52620-491f-4e51-8d6f-cab72c9afbb3"/>
@@ -1946,15 +3404,6 @@
 </ct:contentTypeSchema>
 </file>
 
-<file path=customXml/item2.xml><?xml version="1.0" encoding="utf-8"?>
-<?mso-contentType ?>
-<FormTemplates xmlns="http://schemas.microsoft.com/sharepoint/v3/contenttype/forms">
-  <Display>DocumentLibraryForm</Display>
-  <Edit>DocumentLibraryForm</Edit>
-  <New>DocumentLibraryForm</New>
-</FormTemplates>
-</file>
-
 <file path=customXml/item3.xml><?xml version="1.0" encoding="utf-8"?>
 <p:properties xmlns:p="http://schemas.microsoft.com/office/2006/metadata/properties" xmlns:xsi="http://www.w3.org/2001/XMLSchema-instance" xmlns:pc="http://schemas.microsoft.com/office/infopath/2007/PartnerControls">
   <documentManagement/>
@@ -1962,6 +3411,14 @@
 </file>
 
 <file path=customXml/itemProps1.xml><?xml version="1.0" encoding="utf-8"?>
+<ds:datastoreItem xmlns:ds="http://schemas.openxmlformats.org/officeDocument/2006/customXml" ds:itemID="{08831ECB-8F69-4E69-82B8-3AE59CC531EA}">
+  <ds:schemaRefs>
+    <ds:schemaRef ds:uri="http://schemas.microsoft.com/sharepoint/v3/contenttype/forms"/>
+  </ds:schemaRefs>
+</ds:datastoreItem>
+</file>
+
+<file path=customXml/itemProps2.xml><?xml version="1.0" encoding="utf-8"?>
 <ds:datastoreItem xmlns:ds="http://schemas.openxmlformats.org/officeDocument/2006/customXml" ds:itemID="{DA820444-35E0-4B5F-981D-8591799685E2}">
   <ds:schemaRefs>
     <ds:schemaRef ds:uri="http://schemas.microsoft.com/office/2006/metadata/contentType"/>
@@ -1980,14 +3437,6 @@
 </ds:datastoreItem>
 </file>
 
-<file path=customXml/itemProps2.xml><?xml version="1.0" encoding="utf-8"?>
-<ds:datastoreItem xmlns:ds="http://schemas.openxmlformats.org/officeDocument/2006/customXml" ds:itemID="{08831ECB-8F69-4E69-82B8-3AE59CC531EA}">
-  <ds:schemaRefs>
-    <ds:schemaRef ds:uri="http://schemas.microsoft.com/sharepoint/v3/contenttype/forms"/>
-  </ds:schemaRefs>
-</ds:datastoreItem>
-</file>
-
 <file path=customXml/itemProps3.xml><?xml version="1.0" encoding="utf-8"?>
 <ds:datastoreItem xmlns:ds="http://schemas.openxmlformats.org/officeDocument/2006/customXml" ds:itemID="{B8AA88E7-91BB-45FC-926B-78F656B00C99}">
   <ds:schemaRefs>

</xml_diff>

<commit_message>
finished outline, still need to write final report
</commit_message>
<xml_diff>
--- a/Final Report Outline.docx
+++ b/Final Report Outline.docx
@@ -45,18 +45,8 @@
           <w:sz w:val="24"/>
           <w:szCs w:val="24"/>
         </w:rPr>
-        <w:t xml:space="preserve">Who am </w:t>
-      </w:r>
-      <w:proofErr w:type="gramStart"/>
-      <w:r>
-        <w:rPr>
-          <w:rFonts w:ascii="Times New Roman" w:hAnsi="Times New Roman" w:cs="Times New Roman"/>
-          <w:sz w:val="24"/>
-          <w:szCs w:val="24"/>
-        </w:rPr>
-        <w:t>I</w:t>
-      </w:r>
-      <w:proofErr w:type="gramEnd"/>
+        <w:t>Who am I</w:t>
+      </w:r>
     </w:p>
     <w:p>
       <w:pPr>
@@ -170,43 +160,7 @@
           <w:sz w:val="24"/>
           <w:szCs w:val="24"/>
         </w:rPr>
-        <w:t xml:space="preserve">Over the course of this project for the development of </w:t>
-      </w:r>
-      <w:proofErr w:type="spellStart"/>
-      <w:r>
-        <w:rPr>
-          <w:rFonts w:ascii="Times New Roman" w:hAnsi="Times New Roman" w:cs="Times New Roman"/>
-          <w:sz w:val="24"/>
-          <w:szCs w:val="24"/>
-        </w:rPr>
-        <w:t>jPaint</w:t>
-      </w:r>
-      <w:proofErr w:type="spellEnd"/>
-      <w:r>
-        <w:rPr>
-          <w:rFonts w:ascii="Times New Roman" w:hAnsi="Times New Roman" w:cs="Times New Roman"/>
-          <w:sz w:val="24"/>
-          <w:szCs w:val="24"/>
-        </w:rPr>
-        <w:t>(</w:t>
-      </w:r>
-      <w:proofErr w:type="spellStart"/>
-      <w:r>
-        <w:rPr>
-          <w:rFonts w:ascii="Times New Roman" w:hAnsi="Times New Roman" w:cs="Times New Roman"/>
-          <w:sz w:val="24"/>
-          <w:szCs w:val="24"/>
-        </w:rPr>
-        <w:t>CrappyPaint</w:t>
-      </w:r>
-      <w:proofErr w:type="spellEnd"/>
-      <w:r>
-        <w:rPr>
-          <w:rFonts w:ascii="Times New Roman" w:hAnsi="Times New Roman" w:cs="Times New Roman"/>
-          <w:sz w:val="24"/>
-          <w:szCs w:val="24"/>
-        </w:rPr>
-        <w:t xml:space="preserve"> on GitHub), I will be going over what went right and wrong from a development standpoint, the design patterns I used to handle the various aspects of it, some functional information about the application itself, and the required deliverables(Documented Source Code, UML Diagrams, Maybe code metrics if I’m feeling fancy).</w:t>
+        <w:t>Over the course of this project for the development of jPaint(CrappyPaint on GitHub), I will be going over what went right and wrong from a development standpoint, the design patterns I used to handle the various aspects of it, some functional information about the application itself, and the required deliverables(Documented Source Code, UML Diagrams, Maybe code metrics if I’m feeling fancy).</w:t>
       </w:r>
     </w:p>
     <w:p>
@@ -932,6 +886,1486 @@
           <w:szCs w:val="24"/>
         </w:rPr>
       </w:pPr>
+      <w:r>
+        <w:rPr>
+          <w:rFonts w:ascii="Times New Roman" w:hAnsi="Times New Roman" w:cs="Times New Roman"/>
+          <w:sz w:val="24"/>
+          <w:szCs w:val="24"/>
+        </w:rPr>
+        <w:t xml:space="preserve">A factory </w:t>
+      </w:r>
+      <w:r>
+        <w:rPr>
+          <w:rFonts w:ascii="Times New Roman" w:hAnsi="Times New Roman" w:cs="Times New Roman"/>
+          <w:sz w:val="24"/>
+          <w:szCs w:val="24"/>
+        </w:rPr>
+        <w:t>pattern is</w:t>
+      </w:r>
+      <w:r>
+        <w:rPr>
+          <w:rFonts w:ascii="Times New Roman" w:hAnsi="Times New Roman" w:cs="Times New Roman"/>
+          <w:sz w:val="24"/>
+          <w:szCs w:val="24"/>
+        </w:rPr>
+        <w:t xml:space="preserve"> designed to make </w:t>
+      </w:r>
+      <w:r>
+        <w:rPr>
+          <w:rFonts w:ascii="Times New Roman" w:hAnsi="Times New Roman" w:cs="Times New Roman"/>
+          <w:sz w:val="24"/>
+          <w:szCs w:val="24"/>
+        </w:rPr>
+        <w:t>objects</w:t>
+      </w:r>
+    </w:p>
+    <w:p>
+      <w:pPr>
+        <w:pStyle w:val="ListParagraph"/>
+        <w:numPr>
+          <w:ilvl w:val="2"/>
+          <w:numId w:val="1"/>
+        </w:numPr>
+        <w:spacing w:line="360" w:lineRule="auto"/>
+        <w:rPr>
+          <w:rFonts w:ascii="Times New Roman" w:hAnsi="Times New Roman" w:cs="Times New Roman"/>
+          <w:sz w:val="24"/>
+          <w:szCs w:val="24"/>
+        </w:rPr>
+      </w:pPr>
+      <w:r>
+        <w:rPr>
+          <w:rFonts w:ascii="Times New Roman" w:hAnsi="Times New Roman" w:cs="Times New Roman"/>
+          <w:sz w:val="24"/>
+          <w:szCs w:val="24"/>
+        </w:rPr>
+        <w:t>How I used it</w:t>
+      </w:r>
+    </w:p>
+    <w:p>
+      <w:pPr>
+        <w:pStyle w:val="ListParagraph"/>
+        <w:numPr>
+          <w:ilvl w:val="2"/>
+          <w:numId w:val="1"/>
+        </w:numPr>
+        <w:spacing w:line="360" w:lineRule="auto"/>
+        <w:rPr>
+          <w:rFonts w:ascii="Times New Roman" w:hAnsi="Times New Roman" w:cs="Times New Roman"/>
+          <w:sz w:val="24"/>
+          <w:szCs w:val="24"/>
+        </w:rPr>
+      </w:pPr>
+      <w:r>
+        <w:rPr>
+          <w:rFonts w:ascii="Times New Roman" w:hAnsi="Times New Roman" w:cs="Times New Roman"/>
+          <w:sz w:val="24"/>
+          <w:szCs w:val="24"/>
+        </w:rPr>
+        <w:t>What classes it impacted</w:t>
+      </w:r>
+    </w:p>
+    <w:p>
+      <w:pPr>
+        <w:pStyle w:val="ListParagraph"/>
+        <w:numPr>
+          <w:ilvl w:val="1"/>
+          <w:numId w:val="1"/>
+        </w:numPr>
+        <w:spacing w:line="360" w:lineRule="auto"/>
+        <w:rPr>
+          <w:rFonts w:ascii="Times New Roman" w:hAnsi="Times New Roman" w:cs="Times New Roman"/>
+          <w:sz w:val="24"/>
+          <w:szCs w:val="24"/>
+        </w:rPr>
+      </w:pPr>
+      <w:r>
+        <w:rPr>
+          <w:rFonts w:ascii="Times New Roman" w:hAnsi="Times New Roman" w:cs="Times New Roman"/>
+          <w:sz w:val="24"/>
+          <w:szCs w:val="24"/>
+        </w:rPr>
+        <w:t>Strategy pattern</w:t>
+      </w:r>
+    </w:p>
+    <w:p>
+      <w:pPr>
+        <w:pStyle w:val="ListParagraph"/>
+        <w:numPr>
+          <w:ilvl w:val="2"/>
+          <w:numId w:val="1"/>
+        </w:numPr>
+        <w:spacing w:line="360" w:lineRule="auto"/>
+        <w:rPr>
+          <w:rFonts w:ascii="Times New Roman" w:hAnsi="Times New Roman" w:cs="Times New Roman"/>
+          <w:sz w:val="24"/>
+          <w:szCs w:val="24"/>
+        </w:rPr>
+      </w:pPr>
+      <w:r>
+        <w:rPr>
+          <w:rFonts w:ascii="Times New Roman" w:hAnsi="Times New Roman" w:cs="Times New Roman"/>
+          <w:sz w:val="24"/>
+          <w:szCs w:val="24"/>
+        </w:rPr>
+        <w:t>What is it</w:t>
+      </w:r>
+    </w:p>
+    <w:p>
+      <w:pPr>
+        <w:pStyle w:val="ListParagraph"/>
+        <w:numPr>
+          <w:ilvl w:val="3"/>
+          <w:numId w:val="1"/>
+        </w:numPr>
+        <w:spacing w:line="360" w:lineRule="auto"/>
+        <w:rPr>
+          <w:rFonts w:ascii="Times New Roman" w:hAnsi="Times New Roman" w:cs="Times New Roman"/>
+          <w:sz w:val="24"/>
+          <w:szCs w:val="24"/>
+        </w:rPr>
+      </w:pPr>
+      <w:r>
+        <w:rPr>
+          <w:rFonts w:ascii="Times New Roman" w:hAnsi="Times New Roman" w:cs="Times New Roman"/>
+          <w:sz w:val="24"/>
+          <w:szCs w:val="24"/>
+        </w:rPr>
+        <w:t xml:space="preserve">A </w:t>
+      </w:r>
+      <w:r>
+        <w:rPr>
+          <w:rFonts w:ascii="Times New Roman" w:hAnsi="Times New Roman" w:cs="Times New Roman"/>
+          <w:sz w:val="24"/>
+          <w:szCs w:val="24"/>
+        </w:rPr>
+        <w:t>strategy pattern is designed to modify objects</w:t>
+      </w:r>
+    </w:p>
+    <w:p>
+      <w:pPr>
+        <w:pStyle w:val="ListParagraph"/>
+        <w:numPr>
+          <w:ilvl w:val="2"/>
+          <w:numId w:val="1"/>
+        </w:numPr>
+        <w:spacing w:line="360" w:lineRule="auto"/>
+        <w:rPr>
+          <w:rFonts w:ascii="Times New Roman" w:hAnsi="Times New Roman" w:cs="Times New Roman"/>
+          <w:sz w:val="24"/>
+          <w:szCs w:val="24"/>
+        </w:rPr>
+      </w:pPr>
+      <w:r>
+        <w:rPr>
+          <w:rFonts w:ascii="Times New Roman" w:hAnsi="Times New Roman" w:cs="Times New Roman"/>
+          <w:sz w:val="24"/>
+          <w:szCs w:val="24"/>
+        </w:rPr>
+        <w:t>How I used it</w:t>
+      </w:r>
+    </w:p>
+    <w:p>
+      <w:pPr>
+        <w:pStyle w:val="ListParagraph"/>
+        <w:numPr>
+          <w:ilvl w:val="3"/>
+          <w:numId w:val="1"/>
+        </w:numPr>
+        <w:spacing w:line="360" w:lineRule="auto"/>
+        <w:rPr>
+          <w:rFonts w:ascii="Times New Roman" w:hAnsi="Times New Roman" w:cs="Times New Roman"/>
+          <w:sz w:val="24"/>
+          <w:szCs w:val="24"/>
+        </w:rPr>
+      </w:pPr>
+      <w:r>
+        <w:rPr>
+          <w:rFonts w:ascii="Times New Roman" w:hAnsi="Times New Roman" w:cs="Times New Roman"/>
+          <w:sz w:val="24"/>
+          <w:szCs w:val="24"/>
+        </w:rPr>
+        <w:t xml:space="preserve">I use it to </w:t>
+      </w:r>
+      <w:r>
+        <w:rPr>
+          <w:rFonts w:ascii="Times New Roman" w:hAnsi="Times New Roman" w:cs="Times New Roman"/>
+          <w:sz w:val="24"/>
+          <w:szCs w:val="24"/>
+        </w:rPr>
+        <w:t>set drawing modifiers</w:t>
+      </w:r>
+    </w:p>
+    <w:p>
+      <w:pPr>
+        <w:pStyle w:val="ListParagraph"/>
+        <w:numPr>
+          <w:ilvl w:val="2"/>
+          <w:numId w:val="1"/>
+        </w:numPr>
+        <w:spacing w:line="360" w:lineRule="auto"/>
+        <w:rPr>
+          <w:rFonts w:ascii="Times New Roman" w:hAnsi="Times New Roman" w:cs="Times New Roman"/>
+          <w:sz w:val="24"/>
+          <w:szCs w:val="24"/>
+        </w:rPr>
+      </w:pPr>
+      <w:r>
+        <w:rPr>
+          <w:rFonts w:ascii="Times New Roman" w:hAnsi="Times New Roman" w:cs="Times New Roman"/>
+          <w:sz w:val="24"/>
+          <w:szCs w:val="24"/>
+        </w:rPr>
+        <w:t>What classes it impacted</w:t>
+      </w:r>
+    </w:p>
+    <w:p>
+      <w:pPr>
+        <w:pStyle w:val="ListParagraph"/>
+        <w:numPr>
+          <w:ilvl w:val="1"/>
+          <w:numId w:val="1"/>
+        </w:numPr>
+        <w:spacing w:line="360" w:lineRule="auto"/>
+        <w:rPr>
+          <w:rFonts w:ascii="Times New Roman" w:hAnsi="Times New Roman" w:cs="Times New Roman"/>
+          <w:sz w:val="24"/>
+          <w:szCs w:val="24"/>
+        </w:rPr>
+      </w:pPr>
+      <w:r>
+        <w:rPr>
+          <w:rFonts w:ascii="Times New Roman" w:hAnsi="Times New Roman" w:cs="Times New Roman"/>
+          <w:sz w:val="24"/>
+          <w:szCs w:val="24"/>
+        </w:rPr>
+        <w:t>Null Object pattern</w:t>
+      </w:r>
+    </w:p>
+    <w:p>
+      <w:pPr>
+        <w:pStyle w:val="ListParagraph"/>
+        <w:numPr>
+          <w:ilvl w:val="2"/>
+          <w:numId w:val="1"/>
+        </w:numPr>
+        <w:spacing w:line="360" w:lineRule="auto"/>
+        <w:rPr>
+          <w:rFonts w:ascii="Times New Roman" w:hAnsi="Times New Roman" w:cs="Times New Roman"/>
+          <w:sz w:val="24"/>
+          <w:szCs w:val="24"/>
+        </w:rPr>
+      </w:pPr>
+      <w:r>
+        <w:rPr>
+          <w:rFonts w:ascii="Times New Roman" w:hAnsi="Times New Roman" w:cs="Times New Roman"/>
+          <w:sz w:val="24"/>
+          <w:szCs w:val="24"/>
+        </w:rPr>
+        <w:t>What is it</w:t>
+      </w:r>
+    </w:p>
+    <w:p>
+      <w:pPr>
+        <w:pStyle w:val="ListParagraph"/>
+        <w:numPr>
+          <w:ilvl w:val="3"/>
+          <w:numId w:val="1"/>
+        </w:numPr>
+        <w:spacing w:line="360" w:lineRule="auto"/>
+        <w:rPr>
+          <w:rFonts w:ascii="Times New Roman" w:hAnsi="Times New Roman" w:cs="Times New Roman"/>
+          <w:sz w:val="24"/>
+          <w:szCs w:val="24"/>
+        </w:rPr>
+      </w:pPr>
+      <w:r>
+        <w:rPr>
+          <w:rFonts w:ascii="Times New Roman" w:hAnsi="Times New Roman" w:cs="Times New Roman"/>
+          <w:sz w:val="24"/>
+          <w:szCs w:val="24"/>
+        </w:rPr>
+        <w:lastRenderedPageBreak/>
+        <w:t>Abstract Null objects</w:t>
+      </w:r>
+    </w:p>
+    <w:p>
+      <w:pPr>
+        <w:pStyle w:val="ListParagraph"/>
+        <w:numPr>
+          <w:ilvl w:val="2"/>
+          <w:numId w:val="1"/>
+        </w:numPr>
+        <w:spacing w:line="360" w:lineRule="auto"/>
+        <w:rPr>
+          <w:rFonts w:ascii="Times New Roman" w:hAnsi="Times New Roman" w:cs="Times New Roman"/>
+          <w:sz w:val="24"/>
+          <w:szCs w:val="24"/>
+        </w:rPr>
+      </w:pPr>
+      <w:r>
+        <w:rPr>
+          <w:rFonts w:ascii="Times New Roman" w:hAnsi="Times New Roman" w:cs="Times New Roman"/>
+          <w:sz w:val="24"/>
+          <w:szCs w:val="24"/>
+        </w:rPr>
+        <w:t>How I used it</w:t>
+      </w:r>
+    </w:p>
+    <w:p>
+      <w:pPr>
+        <w:pStyle w:val="ListParagraph"/>
+        <w:numPr>
+          <w:ilvl w:val="3"/>
+          <w:numId w:val="1"/>
+        </w:numPr>
+        <w:spacing w:line="360" w:lineRule="auto"/>
+        <w:rPr>
+          <w:rFonts w:ascii="Times New Roman" w:hAnsi="Times New Roman" w:cs="Times New Roman"/>
+          <w:sz w:val="24"/>
+          <w:szCs w:val="24"/>
+        </w:rPr>
+      </w:pPr>
+      <w:r>
+        <w:rPr>
+          <w:rFonts w:ascii="Times New Roman" w:hAnsi="Times New Roman" w:cs="Times New Roman"/>
+          <w:sz w:val="24"/>
+          <w:szCs w:val="24"/>
+        </w:rPr>
+        <w:t>End Point Type is set with this</w:t>
+      </w:r>
+    </w:p>
+    <w:p>
+      <w:pPr>
+        <w:pStyle w:val="ListParagraph"/>
+        <w:numPr>
+          <w:ilvl w:val="2"/>
+          <w:numId w:val="1"/>
+        </w:numPr>
+        <w:spacing w:line="360" w:lineRule="auto"/>
+        <w:rPr>
+          <w:rFonts w:ascii="Times New Roman" w:hAnsi="Times New Roman" w:cs="Times New Roman"/>
+          <w:sz w:val="24"/>
+          <w:szCs w:val="24"/>
+        </w:rPr>
+      </w:pPr>
+      <w:r>
+        <w:rPr>
+          <w:rFonts w:ascii="Times New Roman" w:hAnsi="Times New Roman" w:cs="Times New Roman"/>
+          <w:sz w:val="24"/>
+          <w:szCs w:val="24"/>
+        </w:rPr>
+        <w:t>What classes it impacted</w:t>
+      </w:r>
+    </w:p>
+    <w:p>
+      <w:pPr>
+        <w:pStyle w:val="ListParagraph"/>
+        <w:numPr>
+          <w:ilvl w:val="1"/>
+          <w:numId w:val="1"/>
+        </w:numPr>
+        <w:spacing w:line="360" w:lineRule="auto"/>
+        <w:rPr>
+          <w:rFonts w:ascii="Times New Roman" w:hAnsi="Times New Roman" w:cs="Times New Roman"/>
+          <w:sz w:val="24"/>
+          <w:szCs w:val="24"/>
+        </w:rPr>
+      </w:pPr>
+      <w:r>
+        <w:rPr>
+          <w:rFonts w:ascii="Times New Roman" w:hAnsi="Times New Roman" w:cs="Times New Roman"/>
+          <w:sz w:val="24"/>
+          <w:szCs w:val="24"/>
+        </w:rPr>
+        <w:t>Singleton</w:t>
+      </w:r>
+      <w:r>
+        <w:rPr>
+          <w:rFonts w:ascii="Times New Roman" w:hAnsi="Times New Roman" w:cs="Times New Roman"/>
+          <w:sz w:val="24"/>
+          <w:szCs w:val="24"/>
+        </w:rPr>
+        <w:t xml:space="preserve"> pattern</w:t>
+      </w:r>
+    </w:p>
+    <w:p>
+      <w:pPr>
+        <w:pStyle w:val="ListParagraph"/>
+        <w:numPr>
+          <w:ilvl w:val="2"/>
+          <w:numId w:val="1"/>
+        </w:numPr>
+        <w:spacing w:line="360" w:lineRule="auto"/>
+        <w:rPr>
+          <w:rFonts w:ascii="Times New Roman" w:hAnsi="Times New Roman" w:cs="Times New Roman"/>
+          <w:sz w:val="24"/>
+          <w:szCs w:val="24"/>
+        </w:rPr>
+      </w:pPr>
+      <w:r>
+        <w:rPr>
+          <w:rFonts w:ascii="Times New Roman" w:hAnsi="Times New Roman" w:cs="Times New Roman"/>
+          <w:sz w:val="24"/>
+          <w:szCs w:val="24"/>
+        </w:rPr>
+        <w:t>What is it</w:t>
+      </w:r>
+    </w:p>
+    <w:p>
+      <w:pPr>
+        <w:pStyle w:val="ListParagraph"/>
+        <w:numPr>
+          <w:ilvl w:val="3"/>
+          <w:numId w:val="1"/>
+        </w:numPr>
+        <w:spacing w:line="360" w:lineRule="auto"/>
+        <w:rPr>
+          <w:rFonts w:ascii="Times New Roman" w:hAnsi="Times New Roman" w:cs="Times New Roman"/>
+          <w:sz w:val="24"/>
+          <w:szCs w:val="24"/>
+        </w:rPr>
+      </w:pPr>
+      <w:r>
+        <w:rPr>
+          <w:rFonts w:ascii="Times New Roman" w:hAnsi="Times New Roman" w:cs="Times New Roman"/>
+          <w:sz w:val="24"/>
+          <w:szCs w:val="24"/>
+        </w:rPr>
+        <w:t xml:space="preserve">It is a way to provide one and only one object of a </w:t>
+      </w:r>
+      <w:r>
+        <w:rPr>
+          <w:rFonts w:ascii="Times New Roman" w:hAnsi="Times New Roman" w:cs="Times New Roman"/>
+          <w:sz w:val="24"/>
+          <w:szCs w:val="24"/>
+        </w:rPr>
+        <w:t>type</w:t>
+      </w:r>
+    </w:p>
+    <w:p>
+      <w:pPr>
+        <w:pStyle w:val="ListParagraph"/>
+        <w:numPr>
+          <w:ilvl w:val="2"/>
+          <w:numId w:val="1"/>
+        </w:numPr>
+        <w:spacing w:line="360" w:lineRule="auto"/>
+        <w:rPr>
+          <w:rFonts w:ascii="Times New Roman" w:hAnsi="Times New Roman" w:cs="Times New Roman"/>
+          <w:sz w:val="24"/>
+          <w:szCs w:val="24"/>
+        </w:rPr>
+      </w:pPr>
+      <w:r>
+        <w:rPr>
+          <w:rFonts w:ascii="Times New Roman" w:hAnsi="Times New Roman" w:cs="Times New Roman"/>
+          <w:sz w:val="24"/>
+          <w:szCs w:val="24"/>
+        </w:rPr>
+        <w:t>How I used it</w:t>
+      </w:r>
+    </w:p>
+    <w:p>
+      <w:pPr>
+        <w:pStyle w:val="ListParagraph"/>
+        <w:numPr>
+          <w:ilvl w:val="3"/>
+          <w:numId w:val="1"/>
+        </w:numPr>
+        <w:spacing w:line="360" w:lineRule="auto"/>
+        <w:rPr>
+          <w:rFonts w:ascii="Times New Roman" w:hAnsi="Times New Roman" w:cs="Times New Roman"/>
+          <w:sz w:val="24"/>
+          <w:szCs w:val="24"/>
+        </w:rPr>
+      </w:pPr>
+      <w:r>
+        <w:rPr>
+          <w:rFonts w:ascii="Times New Roman" w:hAnsi="Times New Roman" w:cs="Times New Roman"/>
+          <w:sz w:val="24"/>
+          <w:szCs w:val="24"/>
+        </w:rPr>
+        <w:t>I use it to return color</w:t>
+      </w:r>
+    </w:p>
+    <w:p>
+      <w:pPr>
+        <w:pStyle w:val="ListParagraph"/>
+        <w:numPr>
+          <w:ilvl w:val="2"/>
+          <w:numId w:val="1"/>
+        </w:numPr>
+        <w:spacing w:line="360" w:lineRule="auto"/>
+        <w:rPr>
+          <w:rFonts w:ascii="Times New Roman" w:hAnsi="Times New Roman" w:cs="Times New Roman"/>
+          <w:sz w:val="24"/>
+          <w:szCs w:val="24"/>
+        </w:rPr>
+      </w:pPr>
+      <w:r>
+        <w:rPr>
+          <w:rFonts w:ascii="Times New Roman" w:hAnsi="Times New Roman" w:cs="Times New Roman"/>
+          <w:sz w:val="24"/>
+          <w:szCs w:val="24"/>
+        </w:rPr>
+        <w:t>What classes it impacted</w:t>
+      </w:r>
+    </w:p>
+    <w:p>
+      <w:pPr>
+        <w:pStyle w:val="ListParagraph"/>
+        <w:numPr>
+          <w:ilvl w:val="0"/>
+          <w:numId w:val="1"/>
+        </w:numPr>
+        <w:spacing w:line="360" w:lineRule="auto"/>
+        <w:rPr>
+          <w:rFonts w:ascii="Times New Roman" w:hAnsi="Times New Roman" w:cs="Times New Roman"/>
+          <w:sz w:val="24"/>
+          <w:szCs w:val="24"/>
+        </w:rPr>
+      </w:pPr>
+      <w:r>
+        <w:rPr>
+          <w:rFonts w:ascii="Times New Roman" w:hAnsi="Times New Roman" w:cs="Times New Roman"/>
+          <w:sz w:val="24"/>
+          <w:szCs w:val="24"/>
+        </w:rPr>
+        <w:t>Functional Notes</w:t>
+      </w:r>
+    </w:p>
+    <w:p>
+      <w:pPr>
+        <w:pStyle w:val="ListParagraph"/>
+        <w:numPr>
+          <w:ilvl w:val="1"/>
+          <w:numId w:val="1"/>
+        </w:numPr>
+        <w:spacing w:line="360" w:lineRule="auto"/>
+        <w:rPr>
+          <w:rFonts w:ascii="Times New Roman" w:hAnsi="Times New Roman" w:cs="Times New Roman"/>
+          <w:sz w:val="24"/>
+          <w:szCs w:val="24"/>
+        </w:rPr>
+      </w:pPr>
+      <w:r>
+        <w:rPr>
+          <w:rFonts w:ascii="Times New Roman" w:hAnsi="Times New Roman" w:cs="Times New Roman"/>
+          <w:sz w:val="24"/>
+          <w:szCs w:val="24"/>
+        </w:rPr>
+        <w:t>Miscellaneous</w:t>
+      </w:r>
+    </w:p>
+    <w:p>
+      <w:pPr>
+        <w:pStyle w:val="ListParagraph"/>
+        <w:numPr>
+          <w:ilvl w:val="2"/>
+          <w:numId w:val="1"/>
+        </w:numPr>
+        <w:spacing w:line="360" w:lineRule="auto"/>
+        <w:rPr>
+          <w:rFonts w:ascii="Times New Roman" w:hAnsi="Times New Roman" w:cs="Times New Roman"/>
+          <w:sz w:val="24"/>
+          <w:szCs w:val="24"/>
+        </w:rPr>
+      </w:pPr>
+      <w:r>
+        <w:rPr>
+          <w:rFonts w:ascii="Times New Roman" w:hAnsi="Times New Roman" w:cs="Times New Roman"/>
+          <w:sz w:val="24"/>
+          <w:szCs w:val="24"/>
+        </w:rPr>
+        <w:t>Tools used</w:t>
+      </w:r>
+    </w:p>
+    <w:p>
+      <w:pPr>
+        <w:pStyle w:val="ListParagraph"/>
+        <w:numPr>
+          <w:ilvl w:val="3"/>
+          <w:numId w:val="1"/>
+        </w:numPr>
+        <w:spacing w:line="360" w:lineRule="auto"/>
+        <w:rPr>
+          <w:rFonts w:ascii="Times New Roman" w:hAnsi="Times New Roman" w:cs="Times New Roman"/>
+          <w:sz w:val="24"/>
+          <w:szCs w:val="24"/>
+        </w:rPr>
+      </w:pPr>
+      <w:r>
+        <w:rPr>
+          <w:rFonts w:ascii="Times New Roman" w:hAnsi="Times New Roman" w:cs="Times New Roman"/>
+          <w:sz w:val="24"/>
+          <w:szCs w:val="24"/>
+        </w:rPr>
+        <w:t xml:space="preserve">IntelliJ IDEA </w:t>
+      </w:r>
+      <w:r>
+        <w:rPr>
+          <w:rFonts w:ascii="Times New Roman" w:hAnsi="Times New Roman" w:cs="Times New Roman"/>
+          <w:sz w:val="24"/>
+          <w:szCs w:val="24"/>
+        </w:rPr>
+        <w:t>Community 2020.</w:t>
+      </w:r>
+      <w:r>
+        <w:rPr>
+          <w:rFonts w:ascii="Times New Roman" w:hAnsi="Times New Roman" w:cs="Times New Roman"/>
+          <w:sz w:val="24"/>
+          <w:szCs w:val="24"/>
+        </w:rPr>
+        <w:t>1</w:t>
+      </w:r>
+    </w:p>
+    <w:p>
+      <w:pPr>
+        <w:pStyle w:val="ListParagraph"/>
+        <w:numPr>
+          <w:ilvl w:val="3"/>
+          <w:numId w:val="1"/>
+        </w:numPr>
+        <w:spacing w:line="360" w:lineRule="auto"/>
+        <w:rPr>
+          <w:rFonts w:ascii="Times New Roman" w:hAnsi="Times New Roman" w:cs="Times New Roman"/>
+          <w:sz w:val="24"/>
+          <w:szCs w:val="24"/>
+        </w:rPr>
+      </w:pPr>
+      <w:r>
+        <w:rPr>
+          <w:rFonts w:ascii="Times New Roman" w:hAnsi="Times New Roman" w:cs="Times New Roman"/>
+          <w:sz w:val="24"/>
+          <w:szCs w:val="24"/>
+        </w:rPr>
+        <w:t xml:space="preserve">Java jdk </w:t>
+      </w:r>
+      <w:r>
+        <w:rPr>
+          <w:rFonts w:ascii="Times New Roman" w:hAnsi="Times New Roman" w:cs="Times New Roman"/>
+          <w:sz w:val="24"/>
+          <w:szCs w:val="24"/>
+        </w:rPr>
+        <w:t>1.8</w:t>
+      </w:r>
+    </w:p>
+    <w:p>
+      <w:pPr>
+        <w:pStyle w:val="ListParagraph"/>
+        <w:numPr>
+          <w:ilvl w:val="3"/>
+          <w:numId w:val="1"/>
+        </w:numPr>
+        <w:spacing w:line="360" w:lineRule="auto"/>
+        <w:rPr>
+          <w:rFonts w:ascii="Times New Roman" w:hAnsi="Times New Roman" w:cs="Times New Roman"/>
+          <w:sz w:val="24"/>
+          <w:szCs w:val="24"/>
+        </w:rPr>
+      </w:pPr>
+      <w:r>
+        <w:rPr>
+          <w:rFonts w:ascii="Times New Roman" w:hAnsi="Times New Roman" w:cs="Times New Roman"/>
+          <w:sz w:val="24"/>
+          <w:szCs w:val="24"/>
+        </w:rPr>
+        <w:t>Git</w:t>
+      </w:r>
+      <w:r>
+        <w:rPr>
+          <w:rFonts w:ascii="Times New Roman" w:hAnsi="Times New Roman" w:cs="Times New Roman"/>
+          <w:sz w:val="24"/>
+          <w:szCs w:val="24"/>
+        </w:rPr>
+        <w:t xml:space="preserve"> v2.14.1.windows.1</w:t>
+      </w:r>
+    </w:p>
+    <w:p>
+      <w:pPr>
+        <w:pStyle w:val="ListParagraph"/>
+        <w:numPr>
+          <w:ilvl w:val="3"/>
+          <w:numId w:val="1"/>
+        </w:numPr>
+        <w:spacing w:line="360" w:lineRule="auto"/>
+        <w:rPr>
+          <w:rFonts w:ascii="Times New Roman" w:hAnsi="Times New Roman" w:cs="Times New Roman"/>
+          <w:sz w:val="24"/>
+          <w:szCs w:val="24"/>
+        </w:rPr>
+      </w:pPr>
+      <w:r>
+        <w:rPr>
+          <w:rFonts w:ascii="Times New Roman" w:hAnsi="Times New Roman" w:cs="Times New Roman"/>
+          <w:sz w:val="24"/>
+          <w:szCs w:val="24"/>
+        </w:rPr>
+        <w:t>Understand</w:t>
+      </w:r>
+      <w:r>
+        <w:rPr>
+          <w:rFonts w:ascii="Times New Roman" w:hAnsi="Times New Roman" w:cs="Times New Roman"/>
+          <w:sz w:val="24"/>
+          <w:szCs w:val="24"/>
+        </w:rPr>
+        <w:t xml:space="preserve"> v5.1</w:t>
+      </w:r>
+    </w:p>
+    <w:p>
+      <w:pPr>
+        <w:pStyle w:val="ListParagraph"/>
+        <w:numPr>
+          <w:ilvl w:val="2"/>
+          <w:numId w:val="1"/>
+        </w:numPr>
+        <w:spacing w:line="360" w:lineRule="auto"/>
+        <w:rPr>
+          <w:rFonts w:ascii="Times New Roman" w:hAnsi="Times New Roman" w:cs="Times New Roman"/>
+          <w:sz w:val="24"/>
+          <w:szCs w:val="24"/>
+        </w:rPr>
+      </w:pPr>
+      <w:r>
+        <w:rPr>
+          <w:rFonts w:ascii="Times New Roman" w:hAnsi="Times New Roman" w:cs="Times New Roman"/>
+          <w:sz w:val="24"/>
+          <w:szCs w:val="24"/>
+        </w:rPr>
+        <w:t>GitHub</w:t>
+      </w:r>
+    </w:p>
+    <w:p>
+      <w:pPr>
+        <w:pStyle w:val="ListParagraph"/>
+        <w:numPr>
+          <w:ilvl w:val="3"/>
+          <w:numId w:val="1"/>
+        </w:numPr>
+        <w:spacing w:line="360" w:lineRule="auto"/>
+        <w:rPr>
+          <w:rFonts w:ascii="Times New Roman" w:hAnsi="Times New Roman" w:cs="Times New Roman"/>
+          <w:sz w:val="24"/>
+          <w:szCs w:val="24"/>
+        </w:rPr>
+      </w:pPr>
+      <w:r>
+        <w:rPr>
+          <w:rFonts w:ascii="Times New Roman" w:hAnsi="Times New Roman" w:cs="Times New Roman"/>
+          <w:sz w:val="24"/>
+          <w:szCs w:val="24"/>
+        </w:rPr>
+        <w:t>GitHub Information</w:t>
+      </w:r>
+    </w:p>
+    <w:p>
+      <w:pPr>
+        <w:pStyle w:val="ListParagraph"/>
+        <w:numPr>
+          <w:ilvl w:val="4"/>
+          <w:numId w:val="1"/>
+        </w:numPr>
+        <w:spacing w:line="360" w:lineRule="auto"/>
+        <w:rPr>
+          <w:rFonts w:ascii="Times New Roman" w:hAnsi="Times New Roman" w:cs="Times New Roman"/>
+          <w:sz w:val="24"/>
+          <w:szCs w:val="24"/>
+        </w:rPr>
+      </w:pPr>
+      <w:r>
+        <w:rPr>
+          <w:rFonts w:ascii="Times New Roman" w:hAnsi="Times New Roman" w:cs="Times New Roman"/>
+          <w:sz w:val="24"/>
+          <w:szCs w:val="24"/>
+        </w:rPr>
+        <w:t>URL</w:t>
+      </w:r>
+    </w:p>
+    <w:p>
+      <w:pPr>
+        <w:pStyle w:val="ListParagraph"/>
+        <w:numPr>
+          <w:ilvl w:val="3"/>
+          <w:numId w:val="1"/>
+        </w:numPr>
+        <w:spacing w:line="360" w:lineRule="auto"/>
+        <w:rPr>
+          <w:rFonts w:ascii="Times New Roman" w:hAnsi="Times New Roman" w:cs="Times New Roman"/>
+          <w:sz w:val="24"/>
+          <w:szCs w:val="24"/>
+        </w:rPr>
+      </w:pPr>
+      <w:r>
+        <w:rPr>
+          <w:rFonts w:ascii="Times New Roman" w:hAnsi="Times New Roman" w:cs="Times New Roman"/>
+          <w:sz w:val="24"/>
+          <w:szCs w:val="24"/>
+        </w:rPr>
+        <w:t>GitHub Releases</w:t>
+      </w:r>
+    </w:p>
+    <w:p>
+      <w:pPr>
+        <w:pStyle w:val="ListParagraph"/>
+        <w:numPr>
+          <w:ilvl w:val="4"/>
+          <w:numId w:val="1"/>
+        </w:numPr>
+        <w:spacing w:line="360" w:lineRule="auto"/>
+        <w:rPr>
+          <w:rFonts w:ascii="Times New Roman" w:hAnsi="Times New Roman" w:cs="Times New Roman"/>
+          <w:sz w:val="24"/>
+          <w:szCs w:val="24"/>
+        </w:rPr>
+      </w:pPr>
+      <w:r>
+        <w:rPr>
+          <w:rFonts w:ascii="Times New Roman" w:hAnsi="Times New Roman" w:cs="Times New Roman"/>
+          <w:sz w:val="24"/>
+          <w:szCs w:val="24"/>
+        </w:rPr>
+        <w:t>Tagged Commits</w:t>
+      </w:r>
+    </w:p>
+    <w:p>
+      <w:pPr>
+        <w:pStyle w:val="ListParagraph"/>
+        <w:numPr>
+          <w:ilvl w:val="3"/>
+          <w:numId w:val="1"/>
+        </w:numPr>
+        <w:spacing w:line="360" w:lineRule="auto"/>
+        <w:rPr>
+          <w:rFonts w:ascii="Times New Roman" w:hAnsi="Times New Roman" w:cs="Times New Roman"/>
+          <w:sz w:val="24"/>
+          <w:szCs w:val="24"/>
+        </w:rPr>
+      </w:pPr>
+      <w:r>
+        <w:rPr>
+          <w:rFonts w:ascii="Times New Roman" w:hAnsi="Times New Roman" w:cs="Times New Roman"/>
+          <w:sz w:val="24"/>
+          <w:szCs w:val="24"/>
+        </w:rPr>
+        <w:t>GitHub Projects</w:t>
+      </w:r>
+    </w:p>
+    <w:p>
+      <w:pPr>
+        <w:pStyle w:val="ListParagraph"/>
+        <w:numPr>
+          <w:ilvl w:val="4"/>
+          <w:numId w:val="1"/>
+        </w:numPr>
+        <w:spacing w:line="360" w:lineRule="auto"/>
+        <w:rPr>
+          <w:rFonts w:ascii="Times New Roman" w:hAnsi="Times New Roman" w:cs="Times New Roman"/>
+          <w:sz w:val="24"/>
+          <w:szCs w:val="24"/>
+        </w:rPr>
+      </w:pPr>
+      <w:r>
+        <w:rPr>
+          <w:rFonts w:ascii="Times New Roman" w:hAnsi="Times New Roman" w:cs="Times New Roman"/>
+          <w:sz w:val="24"/>
+          <w:szCs w:val="24"/>
+        </w:rPr>
+        <w:t>Sprint #1</w:t>
+      </w:r>
+    </w:p>
+    <w:p>
+      <w:pPr>
+        <w:pStyle w:val="ListParagraph"/>
+        <w:numPr>
+          <w:ilvl w:val="4"/>
+          <w:numId w:val="1"/>
+        </w:numPr>
+        <w:spacing w:line="360" w:lineRule="auto"/>
+        <w:rPr>
+          <w:rFonts w:ascii="Times New Roman" w:hAnsi="Times New Roman" w:cs="Times New Roman"/>
+          <w:sz w:val="24"/>
+          <w:szCs w:val="24"/>
+        </w:rPr>
+      </w:pPr>
+      <w:r>
+        <w:rPr>
+          <w:rFonts w:ascii="Times New Roman" w:hAnsi="Times New Roman" w:cs="Times New Roman"/>
+          <w:sz w:val="24"/>
+          <w:szCs w:val="24"/>
+        </w:rPr>
+        <w:t>Sprint #2</w:t>
+      </w:r>
+    </w:p>
+    <w:p>
+      <w:pPr>
+        <w:pStyle w:val="ListParagraph"/>
+        <w:numPr>
+          <w:ilvl w:val="4"/>
+          <w:numId w:val="1"/>
+        </w:numPr>
+        <w:spacing w:line="360" w:lineRule="auto"/>
+        <w:rPr>
+          <w:rFonts w:ascii="Times New Roman" w:hAnsi="Times New Roman" w:cs="Times New Roman"/>
+          <w:sz w:val="24"/>
+          <w:szCs w:val="24"/>
+        </w:rPr>
+      </w:pPr>
+      <w:r>
+        <w:rPr>
+          <w:rFonts w:ascii="Times New Roman" w:hAnsi="Times New Roman" w:cs="Times New Roman"/>
+          <w:sz w:val="24"/>
+          <w:szCs w:val="24"/>
+        </w:rPr>
+        <w:t>Sprint #3</w:t>
+      </w:r>
+    </w:p>
+    <w:p>
+      <w:pPr>
+        <w:pStyle w:val="ListParagraph"/>
+        <w:numPr>
+          <w:ilvl w:val="4"/>
+          <w:numId w:val="1"/>
+        </w:numPr>
+        <w:spacing w:line="360" w:lineRule="auto"/>
+        <w:rPr>
+          <w:rFonts w:ascii="Times New Roman" w:hAnsi="Times New Roman" w:cs="Times New Roman"/>
+          <w:sz w:val="24"/>
+          <w:szCs w:val="24"/>
+        </w:rPr>
+      </w:pPr>
+      <w:r>
+        <w:rPr>
+          <w:rFonts w:ascii="Times New Roman" w:hAnsi="Times New Roman" w:cs="Times New Roman"/>
+          <w:sz w:val="24"/>
+          <w:szCs w:val="24"/>
+        </w:rPr>
+        <w:t>Sprint #4</w:t>
+      </w:r>
+    </w:p>
+    <w:p>
+      <w:pPr>
+        <w:pStyle w:val="ListParagraph"/>
+        <w:numPr>
+          <w:ilvl w:val="3"/>
+          <w:numId w:val="1"/>
+        </w:numPr>
+        <w:spacing w:line="360" w:lineRule="auto"/>
+        <w:rPr>
+          <w:rFonts w:ascii="Times New Roman" w:hAnsi="Times New Roman" w:cs="Times New Roman"/>
+          <w:sz w:val="24"/>
+          <w:szCs w:val="24"/>
+        </w:rPr>
+      </w:pPr>
+      <w:r>
+        <w:rPr>
+          <w:rFonts w:ascii="Times New Roman" w:hAnsi="Times New Roman" w:cs="Times New Roman"/>
+          <w:sz w:val="24"/>
+          <w:szCs w:val="24"/>
+        </w:rPr>
+        <w:t>GitHub Actions</w:t>
+      </w:r>
+    </w:p>
+    <w:p>
+      <w:pPr>
+        <w:pStyle w:val="ListParagraph"/>
+        <w:numPr>
+          <w:ilvl w:val="4"/>
+          <w:numId w:val="1"/>
+        </w:numPr>
+        <w:spacing w:line="360" w:lineRule="auto"/>
+        <w:rPr>
+          <w:rFonts w:ascii="Times New Roman" w:hAnsi="Times New Roman" w:cs="Times New Roman"/>
+          <w:sz w:val="24"/>
+          <w:szCs w:val="24"/>
+        </w:rPr>
+      </w:pPr>
+      <w:r>
+        <w:rPr>
+          <w:rFonts w:ascii="Times New Roman" w:hAnsi="Times New Roman" w:cs="Times New Roman"/>
+          <w:sz w:val="24"/>
+          <w:szCs w:val="24"/>
+        </w:rPr>
+        <w:t xml:space="preserve">Would have been nice to setup automated unit and UI tests into my </w:t>
+      </w:r>
+      <w:r>
+        <w:rPr>
+          <w:rFonts w:ascii="Times New Roman" w:hAnsi="Times New Roman" w:cs="Times New Roman"/>
+          <w:sz w:val="24"/>
+          <w:szCs w:val="24"/>
+        </w:rPr>
+        <w:t>commit process</w:t>
+      </w:r>
+    </w:p>
+    <w:p>
+      <w:pPr>
+        <w:pStyle w:val="ListParagraph"/>
+        <w:numPr>
+          <w:ilvl w:val="2"/>
+          <w:numId w:val="1"/>
+        </w:numPr>
+        <w:spacing w:line="360" w:lineRule="auto"/>
+        <w:rPr>
+          <w:rFonts w:ascii="Times New Roman" w:hAnsi="Times New Roman" w:cs="Times New Roman"/>
+          <w:sz w:val="24"/>
+          <w:szCs w:val="24"/>
+        </w:rPr>
+      </w:pPr>
+      <w:r>
+        <w:rPr>
+          <w:rFonts w:ascii="Times New Roman" w:hAnsi="Times New Roman" w:cs="Times New Roman"/>
+          <w:sz w:val="24"/>
+          <w:szCs w:val="24"/>
+        </w:rPr>
+        <w:lastRenderedPageBreak/>
+        <w:t>Troubleshooting Techniques</w:t>
+      </w:r>
+    </w:p>
+    <w:p>
+      <w:pPr>
+        <w:pStyle w:val="ListParagraph"/>
+        <w:numPr>
+          <w:ilvl w:val="3"/>
+          <w:numId w:val="1"/>
+        </w:numPr>
+        <w:spacing w:line="360" w:lineRule="auto"/>
+        <w:rPr>
+          <w:rFonts w:ascii="Times New Roman" w:hAnsi="Times New Roman" w:cs="Times New Roman"/>
+          <w:sz w:val="24"/>
+          <w:szCs w:val="24"/>
+        </w:rPr>
+      </w:pPr>
+      <w:r>
+        <w:rPr>
+          <w:rFonts w:ascii="Times New Roman" w:hAnsi="Times New Roman" w:cs="Times New Roman"/>
+          <w:sz w:val="24"/>
+          <w:szCs w:val="24"/>
+        </w:rPr>
+        <w:t>Google-Fu</w:t>
+      </w:r>
+    </w:p>
+    <w:p>
+      <w:pPr>
+        <w:pStyle w:val="ListParagraph"/>
+        <w:numPr>
+          <w:ilvl w:val="3"/>
+          <w:numId w:val="1"/>
+        </w:numPr>
+        <w:spacing w:line="360" w:lineRule="auto"/>
+        <w:rPr>
+          <w:rFonts w:ascii="Times New Roman" w:hAnsi="Times New Roman" w:cs="Times New Roman"/>
+          <w:sz w:val="24"/>
+          <w:szCs w:val="24"/>
+        </w:rPr>
+      </w:pPr>
+      <w:r>
+        <w:rPr>
+          <w:rFonts w:ascii="Times New Roman" w:hAnsi="Times New Roman" w:cs="Times New Roman"/>
+          <w:sz w:val="24"/>
+          <w:szCs w:val="24"/>
+        </w:rPr>
+        <w:t>Rubber Ducky Programming</w:t>
+      </w:r>
+    </w:p>
+    <w:p>
+      <w:pPr>
+        <w:pStyle w:val="ListParagraph"/>
+        <w:numPr>
+          <w:ilvl w:val="1"/>
+          <w:numId w:val="1"/>
+        </w:numPr>
+        <w:spacing w:line="360" w:lineRule="auto"/>
+        <w:rPr>
+          <w:rFonts w:ascii="Times New Roman" w:hAnsi="Times New Roman" w:cs="Times New Roman"/>
+          <w:sz w:val="24"/>
+          <w:szCs w:val="24"/>
+        </w:rPr>
+      </w:pPr>
+      <w:r>
+        <w:rPr>
+          <w:rFonts w:ascii="Times New Roman" w:hAnsi="Times New Roman" w:cs="Times New Roman"/>
+          <w:sz w:val="24"/>
+          <w:szCs w:val="24"/>
+        </w:rPr>
+        <w:t>Bugs (as of 08/08)</w:t>
+      </w:r>
+    </w:p>
+    <w:p>
+      <w:pPr>
+        <w:pStyle w:val="ListParagraph"/>
+        <w:numPr>
+          <w:ilvl w:val="2"/>
+          <w:numId w:val="1"/>
+        </w:numPr>
+        <w:spacing w:line="360" w:lineRule="auto"/>
+        <w:rPr>
+          <w:rFonts w:ascii="Times New Roman" w:hAnsi="Times New Roman" w:cs="Times New Roman"/>
+          <w:sz w:val="24"/>
+          <w:szCs w:val="24"/>
+        </w:rPr>
+      </w:pPr>
+      <w:r>
+        <w:rPr>
+          <w:rFonts w:ascii="Times New Roman" w:hAnsi="Times New Roman" w:cs="Times New Roman"/>
+          <w:sz w:val="24"/>
+          <w:szCs w:val="24"/>
+        </w:rPr>
+        <w:t>Move only moves the most recent shape</w:t>
+      </w:r>
+    </w:p>
+    <w:p>
+      <w:pPr>
+        <w:pStyle w:val="ListParagraph"/>
+        <w:numPr>
+          <w:ilvl w:val="3"/>
+          <w:numId w:val="1"/>
+        </w:numPr>
+        <w:spacing w:line="360" w:lineRule="auto"/>
+        <w:rPr>
+          <w:rFonts w:ascii="Times New Roman" w:hAnsi="Times New Roman" w:cs="Times New Roman"/>
+          <w:sz w:val="24"/>
+          <w:szCs w:val="24"/>
+        </w:rPr>
+      </w:pPr>
+      <w:r>
+        <w:rPr>
+          <w:rFonts w:ascii="Times New Roman" w:hAnsi="Times New Roman" w:cs="Times New Roman"/>
+          <w:sz w:val="24"/>
+          <w:szCs w:val="24"/>
+        </w:rPr>
+        <w:t>How to troubleshoot</w:t>
+      </w:r>
+    </w:p>
+    <w:p>
+      <w:pPr>
+        <w:pStyle w:val="ListParagraph"/>
+        <w:numPr>
+          <w:ilvl w:val="2"/>
+          <w:numId w:val="1"/>
+        </w:numPr>
+        <w:spacing w:line="360" w:lineRule="auto"/>
+        <w:rPr>
+          <w:rFonts w:ascii="Times New Roman" w:hAnsi="Times New Roman" w:cs="Times New Roman"/>
+          <w:sz w:val="24"/>
+          <w:szCs w:val="24"/>
+        </w:rPr>
+      </w:pPr>
+      <w:r>
+        <w:rPr>
+          <w:rFonts w:ascii="Times New Roman" w:hAnsi="Times New Roman" w:cs="Times New Roman"/>
+          <w:sz w:val="24"/>
+          <w:szCs w:val="24"/>
+        </w:rPr>
+        <w:t>Select changes the property of the shape</w:t>
+      </w:r>
+    </w:p>
+    <w:p>
+      <w:pPr>
+        <w:pStyle w:val="ListParagraph"/>
+        <w:numPr>
+          <w:ilvl w:val="3"/>
+          <w:numId w:val="1"/>
+        </w:numPr>
+        <w:spacing w:line="360" w:lineRule="auto"/>
+        <w:rPr>
+          <w:rFonts w:ascii="Times New Roman" w:hAnsi="Times New Roman" w:cs="Times New Roman"/>
+          <w:sz w:val="24"/>
+          <w:szCs w:val="24"/>
+        </w:rPr>
+      </w:pPr>
+      <w:r>
+        <w:rPr>
+          <w:rFonts w:ascii="Times New Roman" w:hAnsi="Times New Roman" w:cs="Times New Roman"/>
+          <w:sz w:val="24"/>
+          <w:szCs w:val="24"/>
+        </w:rPr>
+        <w:t>How to troubleshoot</w:t>
+      </w:r>
+    </w:p>
+    <w:p>
+      <w:pPr>
+        <w:pStyle w:val="ListParagraph"/>
+        <w:numPr>
+          <w:ilvl w:val="1"/>
+          <w:numId w:val="1"/>
+        </w:numPr>
+        <w:spacing w:line="360" w:lineRule="auto"/>
+        <w:rPr>
+          <w:rFonts w:ascii="Times New Roman" w:hAnsi="Times New Roman" w:cs="Times New Roman"/>
+          <w:sz w:val="24"/>
+          <w:szCs w:val="24"/>
+        </w:rPr>
+      </w:pPr>
+      <w:r>
+        <w:rPr>
+          <w:rFonts w:ascii="Times New Roman" w:hAnsi="Times New Roman" w:cs="Times New Roman"/>
+          <w:sz w:val="24"/>
+          <w:szCs w:val="24"/>
+        </w:rPr>
+        <w:t>Missing Features (as of 08/08)</w:t>
+      </w:r>
+    </w:p>
+    <w:p>
+      <w:pPr>
+        <w:pStyle w:val="ListParagraph"/>
+        <w:numPr>
+          <w:ilvl w:val="2"/>
+          <w:numId w:val="1"/>
+        </w:numPr>
+        <w:spacing w:line="360" w:lineRule="auto"/>
+        <w:rPr>
+          <w:rFonts w:ascii="Times New Roman" w:hAnsi="Times New Roman" w:cs="Times New Roman"/>
+          <w:sz w:val="24"/>
+          <w:szCs w:val="24"/>
+        </w:rPr>
+      </w:pPr>
+      <w:r>
+        <w:rPr>
+          <w:rFonts w:ascii="Times New Roman" w:hAnsi="Times New Roman" w:cs="Times New Roman"/>
+          <w:sz w:val="24"/>
+          <w:szCs w:val="24"/>
+        </w:rPr>
+        <w:t>Group/Ungroup – Missing because not enough time to add the functionality to app</w:t>
+      </w:r>
+    </w:p>
+    <w:p>
+      <w:pPr>
+        <w:pStyle w:val="ListParagraph"/>
+        <w:numPr>
+          <w:ilvl w:val="1"/>
+          <w:numId w:val="1"/>
+        </w:numPr>
+        <w:spacing w:line="360" w:lineRule="auto"/>
+        <w:rPr>
+          <w:rFonts w:ascii="Times New Roman" w:hAnsi="Times New Roman" w:cs="Times New Roman"/>
+          <w:sz w:val="24"/>
+          <w:szCs w:val="24"/>
+        </w:rPr>
+      </w:pPr>
+      <w:r>
+        <w:rPr>
+          <w:rFonts w:ascii="Times New Roman" w:hAnsi="Times New Roman" w:cs="Times New Roman"/>
+          <w:sz w:val="24"/>
+          <w:szCs w:val="24"/>
+        </w:rPr>
+        <w:t>Extra Credit</w:t>
+      </w:r>
+    </w:p>
+    <w:p>
+      <w:pPr>
+        <w:pStyle w:val="ListParagraph"/>
+        <w:numPr>
+          <w:ilvl w:val="2"/>
+          <w:numId w:val="1"/>
+        </w:numPr>
+        <w:spacing w:line="360" w:lineRule="auto"/>
+        <w:rPr>
+          <w:rFonts w:ascii="Times New Roman" w:hAnsi="Times New Roman" w:cs="Times New Roman"/>
+          <w:sz w:val="24"/>
+          <w:szCs w:val="24"/>
+        </w:rPr>
+      </w:pPr>
+      <w:r>
+        <w:rPr>
+          <w:rFonts w:ascii="Times New Roman" w:hAnsi="Times New Roman" w:cs="Times New Roman"/>
+          <w:sz w:val="24"/>
+          <w:szCs w:val="24"/>
+        </w:rPr>
+        <w:t>Not applicable because primary functionality was never reached</w:t>
+      </w:r>
+    </w:p>
+    <w:p>
+      <w:pPr>
+        <w:pStyle w:val="ListParagraph"/>
+        <w:numPr>
+          <w:ilvl w:val="0"/>
+          <w:numId w:val="1"/>
+        </w:numPr>
+        <w:spacing w:line="360" w:lineRule="auto"/>
+        <w:rPr>
+          <w:rFonts w:ascii="Times New Roman" w:hAnsi="Times New Roman" w:cs="Times New Roman"/>
+          <w:sz w:val="24"/>
+          <w:szCs w:val="24"/>
+        </w:rPr>
+      </w:pPr>
+      <w:r>
+        <w:rPr>
+          <w:rFonts w:ascii="Times New Roman" w:hAnsi="Times New Roman" w:cs="Times New Roman"/>
+          <w:sz w:val="24"/>
+          <w:szCs w:val="24"/>
+        </w:rPr>
+        <w:t>Deliverables</w:t>
+      </w:r>
+    </w:p>
+    <w:p>
+      <w:pPr>
+        <w:pStyle w:val="ListParagraph"/>
+        <w:numPr>
+          <w:ilvl w:val="1"/>
+          <w:numId w:val="1"/>
+        </w:numPr>
+        <w:spacing w:line="360" w:lineRule="auto"/>
+        <w:rPr>
+          <w:rFonts w:ascii="Times New Roman" w:hAnsi="Times New Roman" w:cs="Times New Roman"/>
+          <w:sz w:val="24"/>
+          <w:szCs w:val="24"/>
+        </w:rPr>
+      </w:pPr>
+      <w:r>
+        <w:rPr>
+          <w:rFonts w:ascii="Times New Roman" w:hAnsi="Times New Roman" w:cs="Times New Roman"/>
+          <w:sz w:val="24"/>
+          <w:szCs w:val="24"/>
+        </w:rPr>
+        <w:t>Zipped up code base</w:t>
+      </w:r>
+    </w:p>
+    <w:p>
+      <w:pPr>
+        <w:pStyle w:val="ListParagraph"/>
+        <w:numPr>
+          <w:ilvl w:val="1"/>
+          <w:numId w:val="1"/>
+        </w:numPr>
+        <w:spacing w:line="360" w:lineRule="auto"/>
+        <w:rPr>
+          <w:rFonts w:ascii="Times New Roman" w:hAnsi="Times New Roman" w:cs="Times New Roman"/>
+          <w:sz w:val="24"/>
+          <w:szCs w:val="24"/>
+        </w:rPr>
+      </w:pPr>
+      <w:r>
+        <w:rPr>
+          <w:rFonts w:ascii="Times New Roman" w:hAnsi="Times New Roman" w:cs="Times New Roman"/>
+          <w:sz w:val="24"/>
+          <w:szCs w:val="24"/>
+        </w:rPr>
+        <w:t>Attached UML Diagram</w:t>
+      </w:r>
+    </w:p>
+    <w:p>
+      <w:pPr>
+        <w:pStyle w:val="ListParagraph"/>
+        <w:numPr>
+          <w:ilvl w:val="1"/>
+          <w:numId w:val="1"/>
+        </w:numPr>
+        <w:spacing w:line="360" w:lineRule="auto"/>
+        <w:rPr>
+          <w:rFonts w:ascii="Times New Roman" w:hAnsi="Times New Roman" w:cs="Times New Roman"/>
+          <w:sz w:val="24"/>
+          <w:szCs w:val="24"/>
+        </w:rPr>
+      </w:pPr>
+      <w:r>
+        <w:rPr>
+          <w:rFonts w:ascii="Times New Roman" w:hAnsi="Times New Roman" w:cs="Times New Roman"/>
+          <w:sz w:val="24"/>
+          <w:szCs w:val="24"/>
+        </w:rPr>
+        <w:t>Attached Code Metrics</w:t>
+      </w:r>
+    </w:p>
+    <w:p>
+      <w:pPr>
+        <w:pStyle w:val="ListParagraph"/>
+        <w:numPr>
+          <w:ilvl w:val="0"/>
+          <w:numId w:val="1"/>
+        </w:numPr>
+        <w:spacing w:line="360" w:lineRule="auto"/>
+        <w:rPr>
+          <w:rFonts w:ascii="Times New Roman" w:hAnsi="Times New Roman" w:cs="Times New Roman"/>
+          <w:sz w:val="24"/>
+          <w:szCs w:val="24"/>
+        </w:rPr>
+      </w:pPr>
+      <w:r>
+        <w:rPr>
+          <w:rFonts w:ascii="Times New Roman" w:hAnsi="Times New Roman" w:cs="Times New Roman"/>
+          <w:sz w:val="24"/>
+          <w:szCs w:val="24"/>
+        </w:rPr>
+        <w:t>Conclusion</w:t>
+      </w:r>
+    </w:p>
+    <w:p>
+      <w:pPr>
+        <w:pStyle w:val="ListParagraph"/>
+        <w:numPr>
+          <w:ilvl w:val="1"/>
+          <w:numId w:val="1"/>
+        </w:numPr>
+        <w:spacing w:line="360" w:lineRule="auto"/>
+        <w:rPr>
+          <w:rFonts w:ascii="Times New Roman" w:hAnsi="Times New Roman" w:cs="Times New Roman"/>
+          <w:sz w:val="24"/>
+          <w:szCs w:val="24"/>
+        </w:rPr>
+      </w:pPr>
+      <w:r>
+        <w:rPr>
+          <w:rFonts w:ascii="Times New Roman" w:hAnsi="Times New Roman" w:cs="Times New Roman"/>
+          <w:sz w:val="24"/>
+          <w:szCs w:val="24"/>
+        </w:rPr>
+        <w:t>What I learned</w:t>
+      </w:r>
+    </w:p>
+    <w:p>
+      <w:pPr>
+        <w:pStyle w:val="ListParagraph"/>
+        <w:numPr>
+          <w:ilvl w:val="2"/>
+          <w:numId w:val="1"/>
+        </w:numPr>
+        <w:spacing w:line="360" w:lineRule="auto"/>
+        <w:rPr>
+          <w:rFonts w:ascii="Times New Roman" w:hAnsi="Times New Roman" w:cs="Times New Roman"/>
+          <w:sz w:val="24"/>
+          <w:szCs w:val="24"/>
+        </w:rPr>
+      </w:pPr>
+      <w:r>
+        <w:rPr>
+          <w:rFonts w:ascii="Times New Roman" w:hAnsi="Times New Roman" w:cs="Times New Roman"/>
+          <w:sz w:val="24"/>
+          <w:szCs w:val="24"/>
+        </w:rPr>
+        <w:t xml:space="preserve">Design Patterns are </w:t>
+      </w:r>
+      <w:r>
+        <w:rPr>
+          <w:rFonts w:ascii="Times New Roman" w:hAnsi="Times New Roman" w:cs="Times New Roman"/>
+          <w:sz w:val="24"/>
+          <w:szCs w:val="24"/>
+        </w:rPr>
+        <w:t>an elegant</w:t>
+      </w:r>
+      <w:r>
+        <w:rPr>
+          <w:rFonts w:ascii="Times New Roman" w:hAnsi="Times New Roman" w:cs="Times New Roman"/>
+          <w:sz w:val="24"/>
+          <w:szCs w:val="24"/>
+        </w:rPr>
+        <w:t xml:space="preserve"> solution to approaching common programming </w:t>
+      </w:r>
+      <w:r>
+        <w:rPr>
+          <w:rFonts w:ascii="Times New Roman" w:hAnsi="Times New Roman" w:cs="Times New Roman"/>
+          <w:sz w:val="24"/>
+          <w:szCs w:val="24"/>
+        </w:rPr>
+        <w:t>strategies</w:t>
+      </w:r>
+      <w:r>
+        <w:rPr>
+          <w:rFonts w:ascii="Times New Roman" w:hAnsi="Times New Roman" w:cs="Times New Roman"/>
+          <w:sz w:val="24"/>
+          <w:szCs w:val="24"/>
+        </w:rPr>
+        <w:t>.</w:t>
+      </w:r>
       <w:bookmarkStart w:id="0" w:name="_GoBack"/>
       <w:bookmarkEnd w:id="0"/>
     </w:p>
@@ -939,6 +2373,29 @@
       <w:pPr>
         <w:pStyle w:val="ListParagraph"/>
         <w:numPr>
+          <w:ilvl w:val="1"/>
+          <w:numId w:val="1"/>
+        </w:numPr>
+        <w:spacing w:line="360" w:lineRule="auto"/>
+        <w:rPr>
+          <w:rFonts w:ascii="Times New Roman" w:hAnsi="Times New Roman" w:cs="Times New Roman"/>
+          <w:sz w:val="24"/>
+          <w:szCs w:val="24"/>
+        </w:rPr>
+      </w:pPr>
+      <w:r>
+        <w:rPr>
+          <w:rFonts w:ascii="Times New Roman" w:hAnsi="Times New Roman" w:cs="Times New Roman"/>
+          <w:sz w:val="24"/>
+          <w:szCs w:val="24"/>
+        </w:rPr>
+        <w:t>What I will take away from this</w:t>
+      </w:r>
+    </w:p>
+    <w:p>
+      <w:pPr>
+        <w:pStyle w:val="ListParagraph"/>
+        <w:numPr>
           <w:ilvl w:val="2"/>
           <w:numId w:val="1"/>
         </w:numPr>
@@ -955,1130 +2412,7 @@
           <w:sz w:val="24"/>
           <w:szCs w:val="24"/>
         </w:rPr>
-        <w:t>How I used it</w:t>
-      </w:r>
-    </w:p>
-    <w:p>
-      <w:pPr>
-        <w:pStyle w:val="ListParagraph"/>
-        <w:numPr>
-          <w:ilvl w:val="2"/>
-          <w:numId w:val="1"/>
-        </w:numPr>
-        <w:spacing w:line="360" w:lineRule="auto"/>
-        <w:rPr>
-          <w:rFonts w:ascii="Times New Roman" w:hAnsi="Times New Roman" w:cs="Times New Roman"/>
-          <w:sz w:val="24"/>
-          <w:szCs w:val="24"/>
-        </w:rPr>
-      </w:pPr>
-      <w:r>
-        <w:rPr>
-          <w:rFonts w:ascii="Times New Roman" w:hAnsi="Times New Roman" w:cs="Times New Roman"/>
-          <w:sz w:val="24"/>
-          <w:szCs w:val="24"/>
-        </w:rPr>
-        <w:t>What classes it impacted</w:t>
-      </w:r>
-    </w:p>
-    <w:p>
-      <w:pPr>
-        <w:pStyle w:val="ListParagraph"/>
-        <w:numPr>
-          <w:ilvl w:val="1"/>
-          <w:numId w:val="1"/>
-        </w:numPr>
-        <w:spacing w:line="360" w:lineRule="auto"/>
-        <w:rPr>
-          <w:rFonts w:ascii="Times New Roman" w:hAnsi="Times New Roman" w:cs="Times New Roman"/>
-          <w:sz w:val="24"/>
-          <w:szCs w:val="24"/>
-        </w:rPr>
-      </w:pPr>
-      <w:r>
-        <w:rPr>
-          <w:rFonts w:ascii="Times New Roman" w:hAnsi="Times New Roman" w:cs="Times New Roman"/>
-          <w:sz w:val="24"/>
-          <w:szCs w:val="24"/>
-        </w:rPr>
-        <w:t>Strategy pattern</w:t>
-      </w:r>
-    </w:p>
-    <w:p>
-      <w:pPr>
-        <w:pStyle w:val="ListParagraph"/>
-        <w:numPr>
-          <w:ilvl w:val="2"/>
-          <w:numId w:val="1"/>
-        </w:numPr>
-        <w:spacing w:line="360" w:lineRule="auto"/>
-        <w:rPr>
-          <w:rFonts w:ascii="Times New Roman" w:hAnsi="Times New Roman" w:cs="Times New Roman"/>
-          <w:sz w:val="24"/>
-          <w:szCs w:val="24"/>
-        </w:rPr>
-      </w:pPr>
-      <w:r>
-        <w:rPr>
-          <w:rFonts w:ascii="Times New Roman" w:hAnsi="Times New Roman" w:cs="Times New Roman"/>
-          <w:sz w:val="24"/>
-          <w:szCs w:val="24"/>
-        </w:rPr>
-        <w:t>What is it</w:t>
-      </w:r>
-    </w:p>
-    <w:p>
-      <w:pPr>
-        <w:pStyle w:val="ListParagraph"/>
-        <w:numPr>
-          <w:ilvl w:val="2"/>
-          <w:numId w:val="1"/>
-        </w:numPr>
-        <w:spacing w:line="360" w:lineRule="auto"/>
-        <w:rPr>
-          <w:rFonts w:ascii="Times New Roman" w:hAnsi="Times New Roman" w:cs="Times New Roman"/>
-          <w:sz w:val="24"/>
-          <w:szCs w:val="24"/>
-        </w:rPr>
-      </w:pPr>
-      <w:r>
-        <w:rPr>
-          <w:rFonts w:ascii="Times New Roman" w:hAnsi="Times New Roman" w:cs="Times New Roman"/>
-          <w:sz w:val="24"/>
-          <w:szCs w:val="24"/>
-        </w:rPr>
-        <w:t>How I used it</w:t>
-      </w:r>
-    </w:p>
-    <w:p>
-      <w:pPr>
-        <w:pStyle w:val="ListParagraph"/>
-        <w:numPr>
-          <w:ilvl w:val="2"/>
-          <w:numId w:val="1"/>
-        </w:numPr>
-        <w:spacing w:line="360" w:lineRule="auto"/>
-        <w:rPr>
-          <w:rFonts w:ascii="Times New Roman" w:hAnsi="Times New Roman" w:cs="Times New Roman"/>
-          <w:sz w:val="24"/>
-          <w:szCs w:val="24"/>
-        </w:rPr>
-      </w:pPr>
-      <w:r>
-        <w:rPr>
-          <w:rFonts w:ascii="Times New Roman" w:hAnsi="Times New Roman" w:cs="Times New Roman"/>
-          <w:sz w:val="24"/>
-          <w:szCs w:val="24"/>
-        </w:rPr>
-        <w:t>What classes it impacted</w:t>
-      </w:r>
-    </w:p>
-    <w:p>
-      <w:pPr>
-        <w:pStyle w:val="ListParagraph"/>
-        <w:numPr>
-          <w:ilvl w:val="1"/>
-          <w:numId w:val="1"/>
-        </w:numPr>
-        <w:spacing w:line="360" w:lineRule="auto"/>
-        <w:rPr>
-          <w:rFonts w:ascii="Times New Roman" w:hAnsi="Times New Roman" w:cs="Times New Roman"/>
-          <w:sz w:val="24"/>
-          <w:szCs w:val="24"/>
-        </w:rPr>
-      </w:pPr>
-      <w:r>
-        <w:rPr>
-          <w:rFonts w:ascii="Times New Roman" w:hAnsi="Times New Roman" w:cs="Times New Roman"/>
-          <w:sz w:val="24"/>
-          <w:szCs w:val="24"/>
-        </w:rPr>
-        <w:t>Null Object pattern</w:t>
-      </w:r>
-    </w:p>
-    <w:p>
-      <w:pPr>
-        <w:pStyle w:val="ListParagraph"/>
-        <w:numPr>
-          <w:ilvl w:val="2"/>
-          <w:numId w:val="1"/>
-        </w:numPr>
-        <w:spacing w:line="360" w:lineRule="auto"/>
-        <w:rPr>
-          <w:rFonts w:ascii="Times New Roman" w:hAnsi="Times New Roman" w:cs="Times New Roman"/>
-          <w:sz w:val="24"/>
-          <w:szCs w:val="24"/>
-        </w:rPr>
-      </w:pPr>
-      <w:r>
-        <w:rPr>
-          <w:rFonts w:ascii="Times New Roman" w:hAnsi="Times New Roman" w:cs="Times New Roman"/>
-          <w:sz w:val="24"/>
-          <w:szCs w:val="24"/>
-        </w:rPr>
-        <w:t>What is it</w:t>
-      </w:r>
-    </w:p>
-    <w:p>
-      <w:pPr>
-        <w:pStyle w:val="ListParagraph"/>
-        <w:numPr>
-          <w:ilvl w:val="2"/>
-          <w:numId w:val="1"/>
-        </w:numPr>
-        <w:spacing w:line="360" w:lineRule="auto"/>
-        <w:rPr>
-          <w:rFonts w:ascii="Times New Roman" w:hAnsi="Times New Roman" w:cs="Times New Roman"/>
-          <w:sz w:val="24"/>
-          <w:szCs w:val="24"/>
-        </w:rPr>
-      </w:pPr>
-      <w:r>
-        <w:rPr>
-          <w:rFonts w:ascii="Times New Roman" w:hAnsi="Times New Roman" w:cs="Times New Roman"/>
-          <w:sz w:val="24"/>
-          <w:szCs w:val="24"/>
-        </w:rPr>
-        <w:t>How I used it</w:t>
-      </w:r>
-    </w:p>
-    <w:p>
-      <w:pPr>
-        <w:pStyle w:val="ListParagraph"/>
-        <w:numPr>
-          <w:ilvl w:val="2"/>
-          <w:numId w:val="1"/>
-        </w:numPr>
-        <w:spacing w:line="360" w:lineRule="auto"/>
-        <w:rPr>
-          <w:rFonts w:ascii="Times New Roman" w:hAnsi="Times New Roman" w:cs="Times New Roman"/>
-          <w:sz w:val="24"/>
-          <w:szCs w:val="24"/>
-        </w:rPr>
-      </w:pPr>
-      <w:r>
-        <w:rPr>
-          <w:rFonts w:ascii="Times New Roman" w:hAnsi="Times New Roman" w:cs="Times New Roman"/>
-          <w:sz w:val="24"/>
-          <w:szCs w:val="24"/>
-        </w:rPr>
-        <w:t>What classes it impacted</w:t>
-      </w:r>
-    </w:p>
-    <w:p>
-      <w:pPr>
-        <w:pStyle w:val="ListParagraph"/>
-        <w:numPr>
-          <w:ilvl w:val="1"/>
-          <w:numId w:val="1"/>
-        </w:numPr>
-        <w:spacing w:line="360" w:lineRule="auto"/>
-        <w:rPr>
-          <w:rFonts w:ascii="Times New Roman" w:hAnsi="Times New Roman" w:cs="Times New Roman"/>
-          <w:sz w:val="24"/>
-          <w:szCs w:val="24"/>
-        </w:rPr>
-      </w:pPr>
-      <w:r>
-        <w:rPr>
-          <w:rFonts w:ascii="Times New Roman" w:hAnsi="Times New Roman" w:cs="Times New Roman"/>
-          <w:sz w:val="24"/>
-          <w:szCs w:val="24"/>
-        </w:rPr>
-        <w:lastRenderedPageBreak/>
-        <w:t>Singleton</w:t>
-      </w:r>
-      <w:r>
-        <w:rPr>
-          <w:rFonts w:ascii="Times New Roman" w:hAnsi="Times New Roman" w:cs="Times New Roman"/>
-          <w:sz w:val="24"/>
-          <w:szCs w:val="24"/>
-        </w:rPr>
-        <w:t xml:space="preserve"> pattern</w:t>
-      </w:r>
-    </w:p>
-    <w:p>
-      <w:pPr>
-        <w:pStyle w:val="ListParagraph"/>
-        <w:numPr>
-          <w:ilvl w:val="2"/>
-          <w:numId w:val="1"/>
-        </w:numPr>
-        <w:spacing w:line="360" w:lineRule="auto"/>
-        <w:rPr>
-          <w:rFonts w:ascii="Times New Roman" w:hAnsi="Times New Roman" w:cs="Times New Roman"/>
-          <w:sz w:val="24"/>
-          <w:szCs w:val="24"/>
-        </w:rPr>
-      </w:pPr>
-      <w:r>
-        <w:rPr>
-          <w:rFonts w:ascii="Times New Roman" w:hAnsi="Times New Roman" w:cs="Times New Roman"/>
-          <w:sz w:val="24"/>
-          <w:szCs w:val="24"/>
-        </w:rPr>
-        <w:t>What is it</w:t>
-      </w:r>
-    </w:p>
-    <w:p>
-      <w:pPr>
-        <w:pStyle w:val="ListParagraph"/>
-        <w:numPr>
-          <w:ilvl w:val="2"/>
-          <w:numId w:val="1"/>
-        </w:numPr>
-        <w:spacing w:line="360" w:lineRule="auto"/>
-        <w:rPr>
-          <w:rFonts w:ascii="Times New Roman" w:hAnsi="Times New Roman" w:cs="Times New Roman"/>
-          <w:sz w:val="24"/>
-          <w:szCs w:val="24"/>
-        </w:rPr>
-      </w:pPr>
-      <w:r>
-        <w:rPr>
-          <w:rFonts w:ascii="Times New Roman" w:hAnsi="Times New Roman" w:cs="Times New Roman"/>
-          <w:sz w:val="24"/>
-          <w:szCs w:val="24"/>
-        </w:rPr>
-        <w:t>How I used it</w:t>
-      </w:r>
-    </w:p>
-    <w:p>
-      <w:pPr>
-        <w:pStyle w:val="ListParagraph"/>
-        <w:numPr>
-          <w:ilvl w:val="2"/>
-          <w:numId w:val="1"/>
-        </w:numPr>
-        <w:spacing w:line="360" w:lineRule="auto"/>
-        <w:rPr>
-          <w:rFonts w:ascii="Times New Roman" w:hAnsi="Times New Roman" w:cs="Times New Roman"/>
-          <w:sz w:val="24"/>
-          <w:szCs w:val="24"/>
-        </w:rPr>
-      </w:pPr>
-      <w:r>
-        <w:rPr>
-          <w:rFonts w:ascii="Times New Roman" w:hAnsi="Times New Roman" w:cs="Times New Roman"/>
-          <w:sz w:val="24"/>
-          <w:szCs w:val="24"/>
-        </w:rPr>
-        <w:t>What classes it impacted</w:t>
-      </w:r>
-    </w:p>
-    <w:p>
-      <w:pPr>
-        <w:pStyle w:val="ListParagraph"/>
-        <w:numPr>
-          <w:ilvl w:val="0"/>
-          <w:numId w:val="1"/>
-        </w:numPr>
-        <w:spacing w:line="360" w:lineRule="auto"/>
-        <w:rPr>
-          <w:rFonts w:ascii="Times New Roman" w:hAnsi="Times New Roman" w:cs="Times New Roman"/>
-          <w:sz w:val="24"/>
-          <w:szCs w:val="24"/>
-        </w:rPr>
-      </w:pPr>
-      <w:r>
-        <w:rPr>
-          <w:rFonts w:ascii="Times New Roman" w:hAnsi="Times New Roman" w:cs="Times New Roman"/>
-          <w:sz w:val="24"/>
-          <w:szCs w:val="24"/>
-        </w:rPr>
-        <w:t>Functional Notes</w:t>
-      </w:r>
-    </w:p>
-    <w:p>
-      <w:pPr>
-        <w:pStyle w:val="ListParagraph"/>
-        <w:numPr>
-          <w:ilvl w:val="1"/>
-          <w:numId w:val="1"/>
-        </w:numPr>
-        <w:spacing w:line="360" w:lineRule="auto"/>
-        <w:rPr>
-          <w:rFonts w:ascii="Times New Roman" w:hAnsi="Times New Roman" w:cs="Times New Roman"/>
-          <w:sz w:val="24"/>
-          <w:szCs w:val="24"/>
-        </w:rPr>
-      </w:pPr>
-      <w:r>
-        <w:rPr>
-          <w:rFonts w:ascii="Times New Roman" w:hAnsi="Times New Roman" w:cs="Times New Roman"/>
-          <w:sz w:val="24"/>
-          <w:szCs w:val="24"/>
-        </w:rPr>
-        <w:t>Miscellaneous</w:t>
-      </w:r>
-    </w:p>
-    <w:p>
-      <w:pPr>
-        <w:pStyle w:val="ListParagraph"/>
-        <w:numPr>
-          <w:ilvl w:val="2"/>
-          <w:numId w:val="1"/>
-        </w:numPr>
-        <w:spacing w:line="360" w:lineRule="auto"/>
-        <w:rPr>
-          <w:rFonts w:ascii="Times New Roman" w:hAnsi="Times New Roman" w:cs="Times New Roman"/>
-          <w:sz w:val="24"/>
-          <w:szCs w:val="24"/>
-        </w:rPr>
-      </w:pPr>
-      <w:r>
-        <w:rPr>
-          <w:rFonts w:ascii="Times New Roman" w:hAnsi="Times New Roman" w:cs="Times New Roman"/>
-          <w:sz w:val="24"/>
-          <w:szCs w:val="24"/>
-        </w:rPr>
-        <w:t>Tools used</w:t>
-      </w:r>
-    </w:p>
-    <w:p>
-      <w:pPr>
-        <w:pStyle w:val="ListParagraph"/>
-        <w:numPr>
-          <w:ilvl w:val="3"/>
-          <w:numId w:val="1"/>
-        </w:numPr>
-        <w:spacing w:line="360" w:lineRule="auto"/>
-        <w:rPr>
-          <w:rFonts w:ascii="Times New Roman" w:hAnsi="Times New Roman" w:cs="Times New Roman"/>
-          <w:sz w:val="24"/>
-          <w:szCs w:val="24"/>
-        </w:rPr>
-      </w:pPr>
-      <w:r>
-        <w:rPr>
-          <w:rFonts w:ascii="Times New Roman" w:hAnsi="Times New Roman" w:cs="Times New Roman"/>
-          <w:sz w:val="24"/>
-          <w:szCs w:val="24"/>
-        </w:rPr>
-        <w:t xml:space="preserve">IntelliJ IDEA </w:t>
-      </w:r>
-      <w:r>
-        <w:rPr>
-          <w:rFonts w:ascii="Times New Roman" w:hAnsi="Times New Roman" w:cs="Times New Roman"/>
-          <w:sz w:val="24"/>
-          <w:szCs w:val="24"/>
-        </w:rPr>
-        <w:t>Community 2020.</w:t>
-      </w:r>
-      <w:r>
-        <w:rPr>
-          <w:rFonts w:ascii="Times New Roman" w:hAnsi="Times New Roman" w:cs="Times New Roman"/>
-          <w:sz w:val="24"/>
-          <w:szCs w:val="24"/>
-        </w:rPr>
-        <w:t>1</w:t>
-      </w:r>
-    </w:p>
-    <w:p>
-      <w:pPr>
-        <w:pStyle w:val="ListParagraph"/>
-        <w:numPr>
-          <w:ilvl w:val="3"/>
-          <w:numId w:val="1"/>
-        </w:numPr>
-        <w:spacing w:line="360" w:lineRule="auto"/>
-        <w:rPr>
-          <w:rFonts w:ascii="Times New Roman" w:hAnsi="Times New Roman" w:cs="Times New Roman"/>
-          <w:sz w:val="24"/>
-          <w:szCs w:val="24"/>
-        </w:rPr>
-      </w:pPr>
-      <w:r>
-        <w:rPr>
-          <w:rFonts w:ascii="Times New Roman" w:hAnsi="Times New Roman" w:cs="Times New Roman"/>
-          <w:sz w:val="24"/>
-          <w:szCs w:val="24"/>
-        </w:rPr>
-        <w:t xml:space="preserve">Java </w:t>
-      </w:r>
-      <w:proofErr w:type="spellStart"/>
-      <w:r>
-        <w:rPr>
-          <w:rFonts w:ascii="Times New Roman" w:hAnsi="Times New Roman" w:cs="Times New Roman"/>
-          <w:sz w:val="24"/>
-          <w:szCs w:val="24"/>
-        </w:rPr>
-        <w:t>jdk</w:t>
-      </w:r>
-      <w:proofErr w:type="spellEnd"/>
-      <w:r>
-        <w:rPr>
-          <w:rFonts w:ascii="Times New Roman" w:hAnsi="Times New Roman" w:cs="Times New Roman"/>
-          <w:sz w:val="24"/>
-          <w:szCs w:val="24"/>
-        </w:rPr>
-        <w:t xml:space="preserve"> </w:t>
-      </w:r>
-      <w:r>
-        <w:rPr>
-          <w:rFonts w:ascii="Times New Roman" w:hAnsi="Times New Roman" w:cs="Times New Roman"/>
-          <w:sz w:val="24"/>
-          <w:szCs w:val="24"/>
-        </w:rPr>
-        <w:t>1.8</w:t>
-      </w:r>
-    </w:p>
-    <w:p>
-      <w:pPr>
-        <w:pStyle w:val="ListParagraph"/>
-        <w:numPr>
-          <w:ilvl w:val="3"/>
-          <w:numId w:val="1"/>
-        </w:numPr>
-        <w:spacing w:line="360" w:lineRule="auto"/>
-        <w:rPr>
-          <w:rFonts w:ascii="Times New Roman" w:hAnsi="Times New Roman" w:cs="Times New Roman"/>
-          <w:sz w:val="24"/>
-          <w:szCs w:val="24"/>
-        </w:rPr>
-      </w:pPr>
-      <w:r>
-        <w:rPr>
-          <w:rFonts w:ascii="Times New Roman" w:hAnsi="Times New Roman" w:cs="Times New Roman"/>
-          <w:sz w:val="24"/>
-          <w:szCs w:val="24"/>
-        </w:rPr>
-        <w:t>Git</w:t>
-      </w:r>
-      <w:r>
-        <w:rPr>
-          <w:rFonts w:ascii="Times New Roman" w:hAnsi="Times New Roman" w:cs="Times New Roman"/>
-          <w:sz w:val="24"/>
-          <w:szCs w:val="24"/>
-        </w:rPr>
-        <w:t xml:space="preserve"> v2.14.</w:t>
-      </w:r>
-      <w:proofErr w:type="gramStart"/>
-      <w:r>
-        <w:rPr>
-          <w:rFonts w:ascii="Times New Roman" w:hAnsi="Times New Roman" w:cs="Times New Roman"/>
-          <w:sz w:val="24"/>
-          <w:szCs w:val="24"/>
-        </w:rPr>
-        <w:t>1.windows</w:t>
-      </w:r>
-      <w:proofErr w:type="gramEnd"/>
-      <w:r>
-        <w:rPr>
-          <w:rFonts w:ascii="Times New Roman" w:hAnsi="Times New Roman" w:cs="Times New Roman"/>
-          <w:sz w:val="24"/>
-          <w:szCs w:val="24"/>
-        </w:rPr>
-        <w:t>.1</w:t>
-      </w:r>
-    </w:p>
-    <w:p>
-      <w:pPr>
-        <w:pStyle w:val="ListParagraph"/>
-        <w:numPr>
-          <w:ilvl w:val="3"/>
-          <w:numId w:val="1"/>
-        </w:numPr>
-        <w:spacing w:line="360" w:lineRule="auto"/>
-        <w:rPr>
-          <w:rFonts w:ascii="Times New Roman" w:hAnsi="Times New Roman" w:cs="Times New Roman"/>
-          <w:sz w:val="24"/>
-          <w:szCs w:val="24"/>
-        </w:rPr>
-      </w:pPr>
-      <w:r>
-        <w:rPr>
-          <w:rFonts w:ascii="Times New Roman" w:hAnsi="Times New Roman" w:cs="Times New Roman"/>
-          <w:sz w:val="24"/>
-          <w:szCs w:val="24"/>
-        </w:rPr>
-        <w:t>Understand</w:t>
-      </w:r>
-      <w:r>
-        <w:rPr>
-          <w:rFonts w:ascii="Times New Roman" w:hAnsi="Times New Roman" w:cs="Times New Roman"/>
-          <w:sz w:val="24"/>
-          <w:szCs w:val="24"/>
-        </w:rPr>
-        <w:t xml:space="preserve"> v5.1</w:t>
-      </w:r>
-    </w:p>
-    <w:p>
-      <w:pPr>
-        <w:pStyle w:val="ListParagraph"/>
-        <w:numPr>
-          <w:ilvl w:val="3"/>
-          <w:numId w:val="1"/>
-        </w:numPr>
-        <w:spacing w:line="360" w:lineRule="auto"/>
-        <w:rPr>
-          <w:rFonts w:ascii="Times New Roman" w:hAnsi="Times New Roman" w:cs="Times New Roman"/>
-          <w:sz w:val="24"/>
-          <w:szCs w:val="24"/>
-        </w:rPr>
-      </w:pPr>
-      <w:proofErr w:type="spellStart"/>
-      <w:r>
-        <w:rPr>
-          <w:rFonts w:ascii="Times New Roman" w:hAnsi="Times New Roman" w:cs="Times New Roman"/>
-          <w:sz w:val="24"/>
-          <w:szCs w:val="24"/>
-        </w:rPr>
-        <w:t>editorconfig</w:t>
-      </w:r>
-      <w:proofErr w:type="spellEnd"/>
-    </w:p>
-    <w:p>
-      <w:pPr>
-        <w:pStyle w:val="ListParagraph"/>
-        <w:numPr>
-          <w:ilvl w:val="2"/>
-          <w:numId w:val="1"/>
-        </w:numPr>
-        <w:spacing w:line="360" w:lineRule="auto"/>
-        <w:rPr>
-          <w:rFonts w:ascii="Times New Roman" w:hAnsi="Times New Roman" w:cs="Times New Roman"/>
-          <w:sz w:val="24"/>
-          <w:szCs w:val="24"/>
-        </w:rPr>
-      </w:pPr>
-      <w:r>
-        <w:rPr>
-          <w:rFonts w:ascii="Times New Roman" w:hAnsi="Times New Roman" w:cs="Times New Roman"/>
-          <w:sz w:val="24"/>
-          <w:szCs w:val="24"/>
-        </w:rPr>
-        <w:t>GitHub</w:t>
-      </w:r>
-    </w:p>
-    <w:p>
-      <w:pPr>
-        <w:pStyle w:val="ListParagraph"/>
-        <w:numPr>
-          <w:ilvl w:val="3"/>
-          <w:numId w:val="1"/>
-        </w:numPr>
-        <w:spacing w:line="360" w:lineRule="auto"/>
-        <w:rPr>
-          <w:rFonts w:ascii="Times New Roman" w:hAnsi="Times New Roman" w:cs="Times New Roman"/>
-          <w:sz w:val="24"/>
-          <w:szCs w:val="24"/>
-        </w:rPr>
-      </w:pPr>
-      <w:r>
-        <w:rPr>
-          <w:rFonts w:ascii="Times New Roman" w:hAnsi="Times New Roman" w:cs="Times New Roman"/>
-          <w:sz w:val="24"/>
-          <w:szCs w:val="24"/>
-        </w:rPr>
-        <w:t>GitHub Information</w:t>
-      </w:r>
-    </w:p>
-    <w:p>
-      <w:pPr>
-        <w:pStyle w:val="ListParagraph"/>
-        <w:numPr>
-          <w:ilvl w:val="3"/>
-          <w:numId w:val="1"/>
-        </w:numPr>
-        <w:spacing w:line="360" w:lineRule="auto"/>
-        <w:rPr>
-          <w:rFonts w:ascii="Times New Roman" w:hAnsi="Times New Roman" w:cs="Times New Roman"/>
-          <w:sz w:val="24"/>
-          <w:szCs w:val="24"/>
-        </w:rPr>
-      </w:pPr>
-      <w:r>
-        <w:rPr>
-          <w:rFonts w:ascii="Times New Roman" w:hAnsi="Times New Roman" w:cs="Times New Roman"/>
-          <w:sz w:val="24"/>
-          <w:szCs w:val="24"/>
-        </w:rPr>
-        <w:t>GitHub Releases</w:t>
-      </w:r>
-    </w:p>
-    <w:p>
-      <w:pPr>
-        <w:pStyle w:val="ListParagraph"/>
-        <w:numPr>
-          <w:ilvl w:val="3"/>
-          <w:numId w:val="1"/>
-        </w:numPr>
-        <w:spacing w:line="360" w:lineRule="auto"/>
-        <w:rPr>
-          <w:rFonts w:ascii="Times New Roman" w:hAnsi="Times New Roman" w:cs="Times New Roman"/>
-          <w:sz w:val="24"/>
-          <w:szCs w:val="24"/>
-        </w:rPr>
-      </w:pPr>
-      <w:r>
-        <w:rPr>
-          <w:rFonts w:ascii="Times New Roman" w:hAnsi="Times New Roman" w:cs="Times New Roman"/>
-          <w:sz w:val="24"/>
-          <w:szCs w:val="24"/>
-        </w:rPr>
-        <w:t>GitHub Projects</w:t>
-      </w:r>
-    </w:p>
-    <w:p>
-      <w:pPr>
-        <w:pStyle w:val="ListParagraph"/>
-        <w:numPr>
-          <w:ilvl w:val="3"/>
-          <w:numId w:val="1"/>
-        </w:numPr>
-        <w:spacing w:line="360" w:lineRule="auto"/>
-        <w:rPr>
-          <w:rFonts w:ascii="Times New Roman" w:hAnsi="Times New Roman" w:cs="Times New Roman"/>
-          <w:sz w:val="24"/>
-          <w:szCs w:val="24"/>
-        </w:rPr>
-      </w:pPr>
-      <w:r>
-        <w:rPr>
-          <w:rFonts w:ascii="Times New Roman" w:hAnsi="Times New Roman" w:cs="Times New Roman"/>
-          <w:sz w:val="24"/>
-          <w:szCs w:val="24"/>
-        </w:rPr>
-        <w:t>GitHub Actions</w:t>
-      </w:r>
-    </w:p>
-    <w:p>
-      <w:pPr>
-        <w:pStyle w:val="ListParagraph"/>
-        <w:numPr>
-          <w:ilvl w:val="2"/>
-          <w:numId w:val="1"/>
-        </w:numPr>
-        <w:spacing w:line="360" w:lineRule="auto"/>
-        <w:rPr>
-          <w:rFonts w:ascii="Times New Roman" w:hAnsi="Times New Roman" w:cs="Times New Roman"/>
-          <w:sz w:val="24"/>
-          <w:szCs w:val="24"/>
-        </w:rPr>
-      </w:pPr>
-      <w:r>
-        <w:rPr>
-          <w:rFonts w:ascii="Times New Roman" w:hAnsi="Times New Roman" w:cs="Times New Roman"/>
-          <w:sz w:val="24"/>
-          <w:szCs w:val="24"/>
-        </w:rPr>
-        <w:t>Troubleshooting Techniques</w:t>
-      </w:r>
-    </w:p>
-    <w:p>
-      <w:pPr>
-        <w:pStyle w:val="ListParagraph"/>
-        <w:numPr>
-          <w:ilvl w:val="3"/>
-          <w:numId w:val="1"/>
-        </w:numPr>
-        <w:spacing w:line="360" w:lineRule="auto"/>
-        <w:rPr>
-          <w:rFonts w:ascii="Times New Roman" w:hAnsi="Times New Roman" w:cs="Times New Roman"/>
-          <w:sz w:val="24"/>
-          <w:szCs w:val="24"/>
-        </w:rPr>
-      </w:pPr>
-      <w:r>
-        <w:rPr>
-          <w:rFonts w:ascii="Times New Roman" w:hAnsi="Times New Roman" w:cs="Times New Roman"/>
-          <w:sz w:val="24"/>
-          <w:szCs w:val="24"/>
-        </w:rPr>
-        <w:t>Pair Programming</w:t>
-      </w:r>
-    </w:p>
-    <w:p>
-      <w:pPr>
-        <w:pStyle w:val="ListParagraph"/>
-        <w:numPr>
-          <w:ilvl w:val="3"/>
-          <w:numId w:val="1"/>
-        </w:numPr>
-        <w:spacing w:line="360" w:lineRule="auto"/>
-        <w:rPr>
-          <w:rFonts w:ascii="Times New Roman" w:hAnsi="Times New Roman" w:cs="Times New Roman"/>
-          <w:sz w:val="24"/>
-          <w:szCs w:val="24"/>
-        </w:rPr>
-      </w:pPr>
-      <w:r>
-        <w:rPr>
-          <w:rFonts w:ascii="Times New Roman" w:hAnsi="Times New Roman" w:cs="Times New Roman"/>
-          <w:sz w:val="24"/>
-          <w:szCs w:val="24"/>
-        </w:rPr>
-        <w:t>Rubber Ducky Programming</w:t>
-      </w:r>
-    </w:p>
-    <w:p>
-      <w:pPr>
-        <w:pStyle w:val="ListParagraph"/>
-        <w:numPr>
-          <w:ilvl w:val="1"/>
-          <w:numId w:val="1"/>
-        </w:numPr>
-        <w:spacing w:line="360" w:lineRule="auto"/>
-        <w:rPr>
-          <w:rFonts w:ascii="Times New Roman" w:hAnsi="Times New Roman" w:cs="Times New Roman"/>
-          <w:sz w:val="24"/>
-          <w:szCs w:val="24"/>
-        </w:rPr>
-      </w:pPr>
-      <w:r>
-        <w:rPr>
-          <w:rFonts w:ascii="Times New Roman" w:hAnsi="Times New Roman" w:cs="Times New Roman"/>
-          <w:sz w:val="24"/>
-          <w:szCs w:val="24"/>
-        </w:rPr>
-        <w:t>Bugs (as of 08/08)</w:t>
-      </w:r>
-    </w:p>
-    <w:p>
-      <w:pPr>
-        <w:pStyle w:val="ListParagraph"/>
-        <w:numPr>
-          <w:ilvl w:val="2"/>
-          <w:numId w:val="1"/>
-        </w:numPr>
-        <w:spacing w:line="360" w:lineRule="auto"/>
-        <w:rPr>
-          <w:rFonts w:ascii="Times New Roman" w:hAnsi="Times New Roman" w:cs="Times New Roman"/>
-          <w:sz w:val="24"/>
-          <w:szCs w:val="24"/>
-        </w:rPr>
-      </w:pPr>
-      <w:r>
-        <w:rPr>
-          <w:rFonts w:ascii="Times New Roman" w:hAnsi="Times New Roman" w:cs="Times New Roman"/>
-          <w:sz w:val="24"/>
-          <w:szCs w:val="24"/>
-        </w:rPr>
-        <w:t>Move only moves the most recent shape</w:t>
-      </w:r>
-    </w:p>
-    <w:p>
-      <w:pPr>
-        <w:pStyle w:val="ListParagraph"/>
-        <w:numPr>
-          <w:ilvl w:val="3"/>
-          <w:numId w:val="1"/>
-        </w:numPr>
-        <w:spacing w:line="360" w:lineRule="auto"/>
-        <w:rPr>
-          <w:rFonts w:ascii="Times New Roman" w:hAnsi="Times New Roman" w:cs="Times New Roman"/>
-          <w:sz w:val="24"/>
-          <w:szCs w:val="24"/>
-        </w:rPr>
-      </w:pPr>
-      <w:r>
-        <w:rPr>
-          <w:rFonts w:ascii="Times New Roman" w:hAnsi="Times New Roman" w:cs="Times New Roman"/>
-          <w:sz w:val="24"/>
-          <w:szCs w:val="24"/>
-        </w:rPr>
-        <w:t>How to troubleshoot</w:t>
-      </w:r>
-    </w:p>
-    <w:p>
-      <w:pPr>
-        <w:pStyle w:val="ListParagraph"/>
-        <w:numPr>
-          <w:ilvl w:val="2"/>
-          <w:numId w:val="1"/>
-        </w:numPr>
-        <w:spacing w:line="360" w:lineRule="auto"/>
-        <w:rPr>
-          <w:rFonts w:ascii="Times New Roman" w:hAnsi="Times New Roman" w:cs="Times New Roman"/>
-          <w:sz w:val="24"/>
-          <w:szCs w:val="24"/>
-        </w:rPr>
-      </w:pPr>
-      <w:r>
-        <w:rPr>
-          <w:rFonts w:ascii="Times New Roman" w:hAnsi="Times New Roman" w:cs="Times New Roman"/>
-          <w:sz w:val="24"/>
-          <w:szCs w:val="24"/>
-        </w:rPr>
-        <w:t>Select changes the property of the shape</w:t>
-      </w:r>
-    </w:p>
-    <w:p>
-      <w:pPr>
-        <w:pStyle w:val="ListParagraph"/>
-        <w:numPr>
-          <w:ilvl w:val="3"/>
-          <w:numId w:val="1"/>
-        </w:numPr>
-        <w:spacing w:line="360" w:lineRule="auto"/>
-        <w:rPr>
-          <w:rFonts w:ascii="Times New Roman" w:hAnsi="Times New Roman" w:cs="Times New Roman"/>
-          <w:sz w:val="24"/>
-          <w:szCs w:val="24"/>
-        </w:rPr>
-      </w:pPr>
-      <w:r>
-        <w:rPr>
-          <w:rFonts w:ascii="Times New Roman" w:hAnsi="Times New Roman" w:cs="Times New Roman"/>
-          <w:sz w:val="24"/>
-          <w:szCs w:val="24"/>
-        </w:rPr>
-        <w:t>How to troubleshoot</w:t>
-      </w:r>
-    </w:p>
-    <w:p>
-      <w:pPr>
-        <w:pStyle w:val="ListParagraph"/>
-        <w:numPr>
-          <w:ilvl w:val="1"/>
-          <w:numId w:val="1"/>
-        </w:numPr>
-        <w:spacing w:line="360" w:lineRule="auto"/>
-        <w:rPr>
-          <w:rFonts w:ascii="Times New Roman" w:hAnsi="Times New Roman" w:cs="Times New Roman"/>
-          <w:sz w:val="24"/>
-          <w:szCs w:val="24"/>
-        </w:rPr>
-      </w:pPr>
-      <w:r>
-        <w:rPr>
-          <w:rFonts w:ascii="Times New Roman" w:hAnsi="Times New Roman" w:cs="Times New Roman"/>
-          <w:sz w:val="24"/>
-          <w:szCs w:val="24"/>
-        </w:rPr>
-        <w:t>Missing Features (as of 08/08)</w:t>
-      </w:r>
-    </w:p>
-    <w:p>
-      <w:pPr>
-        <w:pStyle w:val="ListParagraph"/>
-        <w:numPr>
-          <w:ilvl w:val="2"/>
-          <w:numId w:val="1"/>
-        </w:numPr>
-        <w:spacing w:line="360" w:lineRule="auto"/>
-        <w:rPr>
-          <w:rFonts w:ascii="Times New Roman" w:hAnsi="Times New Roman" w:cs="Times New Roman"/>
-          <w:sz w:val="24"/>
-          <w:szCs w:val="24"/>
-        </w:rPr>
-      </w:pPr>
-      <w:r>
-        <w:rPr>
-          <w:rFonts w:ascii="Times New Roman" w:hAnsi="Times New Roman" w:cs="Times New Roman"/>
-          <w:sz w:val="24"/>
-          <w:szCs w:val="24"/>
-        </w:rPr>
-        <w:t>Group/Ungroup – Missing because not enough time to add the functionality to app</w:t>
-      </w:r>
-    </w:p>
-    <w:p>
-      <w:pPr>
-        <w:pStyle w:val="ListParagraph"/>
-        <w:numPr>
-          <w:ilvl w:val="1"/>
-          <w:numId w:val="1"/>
-        </w:numPr>
-        <w:spacing w:line="360" w:lineRule="auto"/>
-        <w:rPr>
-          <w:rFonts w:ascii="Times New Roman" w:hAnsi="Times New Roman" w:cs="Times New Roman"/>
-          <w:sz w:val="24"/>
-          <w:szCs w:val="24"/>
-        </w:rPr>
-      </w:pPr>
-      <w:r>
-        <w:rPr>
-          <w:rFonts w:ascii="Times New Roman" w:hAnsi="Times New Roman" w:cs="Times New Roman"/>
-          <w:sz w:val="24"/>
-          <w:szCs w:val="24"/>
-        </w:rPr>
-        <w:t>Extra Credit</w:t>
-      </w:r>
-    </w:p>
-    <w:p>
-      <w:pPr>
-        <w:pStyle w:val="ListParagraph"/>
-        <w:numPr>
-          <w:ilvl w:val="2"/>
-          <w:numId w:val="1"/>
-        </w:numPr>
-        <w:spacing w:line="360" w:lineRule="auto"/>
-        <w:rPr>
-          <w:rFonts w:ascii="Times New Roman" w:hAnsi="Times New Roman" w:cs="Times New Roman"/>
-          <w:sz w:val="24"/>
-          <w:szCs w:val="24"/>
-        </w:rPr>
-      </w:pPr>
-      <w:r>
-        <w:rPr>
-          <w:rFonts w:ascii="Times New Roman" w:hAnsi="Times New Roman" w:cs="Times New Roman"/>
-          <w:sz w:val="24"/>
-          <w:szCs w:val="24"/>
-        </w:rPr>
-        <w:t>Not applicable because primary functionality was never reached</w:t>
-      </w:r>
-    </w:p>
-    <w:p>
-      <w:pPr>
-        <w:pStyle w:val="ListParagraph"/>
-        <w:numPr>
-          <w:ilvl w:val="0"/>
-          <w:numId w:val="1"/>
-        </w:numPr>
-        <w:spacing w:line="360" w:lineRule="auto"/>
-        <w:rPr>
-          <w:rFonts w:ascii="Times New Roman" w:hAnsi="Times New Roman" w:cs="Times New Roman"/>
-          <w:sz w:val="24"/>
-          <w:szCs w:val="24"/>
-        </w:rPr>
-      </w:pPr>
-      <w:r>
-        <w:rPr>
-          <w:rFonts w:ascii="Times New Roman" w:hAnsi="Times New Roman" w:cs="Times New Roman"/>
-          <w:sz w:val="24"/>
-          <w:szCs w:val="24"/>
-        </w:rPr>
-        <w:lastRenderedPageBreak/>
-        <w:t>Deliverables</w:t>
-      </w:r>
-    </w:p>
-    <w:p>
-      <w:pPr>
-        <w:pStyle w:val="ListParagraph"/>
-        <w:numPr>
-          <w:ilvl w:val="1"/>
-          <w:numId w:val="1"/>
-        </w:numPr>
-        <w:spacing w:line="360" w:lineRule="auto"/>
-        <w:rPr>
-          <w:rFonts w:ascii="Times New Roman" w:hAnsi="Times New Roman" w:cs="Times New Roman"/>
-          <w:sz w:val="24"/>
-          <w:szCs w:val="24"/>
-        </w:rPr>
-      </w:pPr>
-      <w:r>
-        <w:rPr>
-          <w:rFonts w:ascii="Times New Roman" w:hAnsi="Times New Roman" w:cs="Times New Roman"/>
-          <w:sz w:val="24"/>
-          <w:szCs w:val="24"/>
-        </w:rPr>
-        <w:t>Zipped up code base</w:t>
-      </w:r>
-    </w:p>
-    <w:p>
-      <w:pPr>
-        <w:pStyle w:val="ListParagraph"/>
-        <w:numPr>
-          <w:ilvl w:val="1"/>
-          <w:numId w:val="1"/>
-        </w:numPr>
-        <w:spacing w:line="360" w:lineRule="auto"/>
-        <w:rPr>
-          <w:rFonts w:ascii="Times New Roman" w:hAnsi="Times New Roman" w:cs="Times New Roman"/>
-          <w:sz w:val="24"/>
-          <w:szCs w:val="24"/>
-        </w:rPr>
-      </w:pPr>
-      <w:r>
-        <w:rPr>
-          <w:rFonts w:ascii="Times New Roman" w:hAnsi="Times New Roman" w:cs="Times New Roman"/>
-          <w:sz w:val="24"/>
-          <w:szCs w:val="24"/>
-        </w:rPr>
-        <w:t>Attached UML Diagram</w:t>
-      </w:r>
-    </w:p>
-    <w:p>
-      <w:pPr>
-        <w:pStyle w:val="ListParagraph"/>
-        <w:numPr>
-          <w:ilvl w:val="1"/>
-          <w:numId w:val="1"/>
-        </w:numPr>
-        <w:spacing w:line="360" w:lineRule="auto"/>
-        <w:rPr>
-          <w:rFonts w:ascii="Times New Roman" w:hAnsi="Times New Roman" w:cs="Times New Roman"/>
-          <w:sz w:val="24"/>
-          <w:szCs w:val="24"/>
-        </w:rPr>
-      </w:pPr>
-      <w:r>
-        <w:rPr>
-          <w:rFonts w:ascii="Times New Roman" w:hAnsi="Times New Roman" w:cs="Times New Roman"/>
-          <w:sz w:val="24"/>
-          <w:szCs w:val="24"/>
-        </w:rPr>
-        <w:t>Attached Code Metrics</w:t>
-      </w:r>
-    </w:p>
-    <w:p>
-      <w:pPr>
-        <w:pStyle w:val="ListParagraph"/>
-        <w:numPr>
-          <w:ilvl w:val="0"/>
-          <w:numId w:val="1"/>
-        </w:numPr>
-        <w:spacing w:line="360" w:lineRule="auto"/>
-        <w:rPr>
-          <w:rFonts w:ascii="Times New Roman" w:hAnsi="Times New Roman" w:cs="Times New Roman"/>
-          <w:sz w:val="24"/>
-          <w:szCs w:val="24"/>
-        </w:rPr>
-      </w:pPr>
-      <w:r>
-        <w:rPr>
-          <w:rFonts w:ascii="Times New Roman" w:hAnsi="Times New Roman" w:cs="Times New Roman"/>
-          <w:sz w:val="24"/>
-          <w:szCs w:val="24"/>
-        </w:rPr>
-        <w:t>Conclusion</w:t>
-      </w:r>
-    </w:p>
-    <w:p>
-      <w:pPr>
-        <w:pStyle w:val="ListParagraph"/>
-        <w:numPr>
-          <w:ilvl w:val="1"/>
-          <w:numId w:val="1"/>
-        </w:numPr>
-        <w:spacing w:line="360" w:lineRule="auto"/>
-        <w:rPr>
-          <w:rFonts w:ascii="Times New Roman" w:hAnsi="Times New Roman" w:cs="Times New Roman"/>
-          <w:sz w:val="24"/>
-          <w:szCs w:val="24"/>
-        </w:rPr>
-      </w:pPr>
-      <w:r>
-        <w:rPr>
-          <w:rFonts w:ascii="Times New Roman" w:hAnsi="Times New Roman" w:cs="Times New Roman"/>
-          <w:sz w:val="24"/>
-          <w:szCs w:val="24"/>
-        </w:rPr>
-        <w:t>What I learned</w:t>
-      </w:r>
-    </w:p>
-    <w:p>
-      <w:pPr>
-        <w:pStyle w:val="ListParagraph"/>
-        <w:numPr>
-          <w:ilvl w:val="1"/>
-          <w:numId w:val="1"/>
-        </w:numPr>
-        <w:spacing w:line="360" w:lineRule="auto"/>
-        <w:rPr>
-          <w:rFonts w:ascii="Times New Roman" w:hAnsi="Times New Roman" w:cs="Times New Roman"/>
-          <w:sz w:val="24"/>
-          <w:szCs w:val="24"/>
-        </w:rPr>
-      </w:pPr>
-      <w:r>
-        <w:rPr>
-          <w:rFonts w:ascii="Times New Roman" w:hAnsi="Times New Roman" w:cs="Times New Roman"/>
-          <w:sz w:val="24"/>
-          <w:szCs w:val="24"/>
-        </w:rPr>
-        <w:t>What I will take away from this</w:t>
+        <w:t>Implement design patterns into my daily programming at work.</w:t>
       </w:r>
     </w:p>
     <w:sectPr>
@@ -3173,15 +3507,6 @@
 </file>
 
 <file path=customXml/item1.xml><?xml version="1.0" encoding="utf-8"?>
-<?mso-contentType ?>
-<FormTemplates xmlns="http://schemas.microsoft.com/sharepoint/v3/contenttype/forms">
-  <Display>DocumentLibraryForm</Display>
-  <Edit>DocumentLibraryForm</Edit>
-  <New>DocumentLibraryForm</New>
-</FormTemplates>
-</file>
-
-<file path=customXml/item2.xml><?xml version="1.0" encoding="utf-8"?>
 <ct:contentTypeSchema xmlns:ct="http://schemas.microsoft.com/office/2006/metadata/contentType" xmlns:ma="http://schemas.microsoft.com/office/2006/metadata/properties/metaAttributes" ct:_="" ma:_="" ma:contentTypeName="Document" ma:contentTypeID="0x0101002C091FDE270F3549BAF63F9A43EF635A" ma:contentTypeVersion="13" ma:contentTypeDescription="Create a new document." ma:contentTypeScope="" ma:versionID="1386886b9e197a4013e3c94cc4f9d1b5">
   <xsd:schema xmlns:xsd="http://www.w3.org/2001/XMLSchema" xmlns:xs="http://www.w3.org/2001/XMLSchema" xmlns:p="http://schemas.microsoft.com/office/2006/metadata/properties" xmlns:ns3="5ed52620-491f-4e51-8d6f-cab72c9afbb3" xmlns:ns4="a3f5fe25-879a-4601-a95e-d231c35ecd9d" targetNamespace="http://schemas.microsoft.com/office/2006/metadata/properties" ma:root="true" ma:fieldsID="40199132eeabf67cd9fe15d1662e6c2f" ns3:_="" ns4:_="">
     <xsd:import namespace="5ed52620-491f-4e51-8d6f-cab72c9afbb3"/>
@@ -3404,6 +3729,15 @@
 </ct:contentTypeSchema>
 </file>
 
+<file path=customXml/item2.xml><?xml version="1.0" encoding="utf-8"?>
+<?mso-contentType ?>
+<FormTemplates xmlns="http://schemas.microsoft.com/sharepoint/v3/contenttype/forms">
+  <Display>DocumentLibraryForm</Display>
+  <Edit>DocumentLibraryForm</Edit>
+  <New>DocumentLibraryForm</New>
+</FormTemplates>
+</file>
+
 <file path=customXml/item3.xml><?xml version="1.0" encoding="utf-8"?>
 <p:properties xmlns:p="http://schemas.microsoft.com/office/2006/metadata/properties" xmlns:xsi="http://www.w3.org/2001/XMLSchema-instance" xmlns:pc="http://schemas.microsoft.com/office/infopath/2007/PartnerControls">
   <documentManagement/>
@@ -3411,14 +3745,6 @@
 </file>
 
 <file path=customXml/itemProps1.xml><?xml version="1.0" encoding="utf-8"?>
-<ds:datastoreItem xmlns:ds="http://schemas.openxmlformats.org/officeDocument/2006/customXml" ds:itemID="{08831ECB-8F69-4E69-82B8-3AE59CC531EA}">
-  <ds:schemaRefs>
-    <ds:schemaRef ds:uri="http://schemas.microsoft.com/sharepoint/v3/contenttype/forms"/>
-  </ds:schemaRefs>
-</ds:datastoreItem>
-</file>
-
-<file path=customXml/itemProps2.xml><?xml version="1.0" encoding="utf-8"?>
 <ds:datastoreItem xmlns:ds="http://schemas.openxmlformats.org/officeDocument/2006/customXml" ds:itemID="{DA820444-35E0-4B5F-981D-8591799685E2}">
   <ds:schemaRefs>
     <ds:schemaRef ds:uri="http://schemas.microsoft.com/office/2006/metadata/contentType"/>
@@ -3437,6 +3763,14 @@
 </ds:datastoreItem>
 </file>
 
+<file path=customXml/itemProps2.xml><?xml version="1.0" encoding="utf-8"?>
+<ds:datastoreItem xmlns:ds="http://schemas.openxmlformats.org/officeDocument/2006/customXml" ds:itemID="{08831ECB-8F69-4E69-82B8-3AE59CC531EA}">
+  <ds:schemaRefs>
+    <ds:schemaRef ds:uri="http://schemas.microsoft.com/sharepoint/v3/contenttype/forms"/>
+  </ds:schemaRefs>
+</ds:datastoreItem>
+</file>
+
 <file path=customXml/itemProps3.xml><?xml version="1.0" encoding="utf-8"?>
 <ds:datastoreItem xmlns:ds="http://schemas.openxmlformats.org/officeDocument/2006/customXml" ds:itemID="{B8AA88E7-91BB-45FC-926B-78F656B00C99}">
   <ds:schemaRefs>

</xml_diff>

<commit_message>
Final push with final report and all deliverables
</commit_message>
<xml_diff>
--- a/Final Report Outline.docx
+++ b/Final Report Outline.docx
@@ -1416,6 +1416,29 @@
       <w:pPr>
         <w:pStyle w:val="ListParagraph"/>
         <w:numPr>
+          <w:ilvl w:val="3"/>
+          <w:numId w:val="1"/>
+        </w:numPr>
+        <w:spacing w:line="360" w:lineRule="auto"/>
+        <w:rPr>
+          <w:rFonts w:ascii="Times New Roman" w:hAnsi="Times New Roman" w:cs="Times New Roman"/>
+          <w:sz w:val="24"/>
+          <w:szCs w:val="24"/>
+        </w:rPr>
+      </w:pPr>
+      <w:r>
+        <w:rPr>
+          <w:rFonts w:ascii="Times New Roman" w:hAnsi="Times New Roman" w:cs="Times New Roman"/>
+          <w:sz w:val="24"/>
+          <w:szCs w:val="24"/>
+        </w:rPr>
+        <w:t>I originally made a color singleton class, but that didn’t work so another classmate had instructed using ShapeColor to hold my color singleton.</w:t>
+      </w:r>
+    </w:p>
+    <w:p>
+      <w:pPr>
+        <w:pStyle w:val="ListParagraph"/>
+        <w:numPr>
           <w:ilvl w:val="0"/>
           <w:numId w:val="1"/>
         </w:numPr>
@@ -1863,6 +1886,7 @@
           <w:sz w:val="24"/>
           <w:szCs w:val="24"/>
         </w:rPr>
+        <w:lastRenderedPageBreak/>
         <w:t>GitHub Actions</w:t>
       </w:r>
     </w:p>
@@ -1917,7 +1941,6 @@
           <w:sz w:val="24"/>
           <w:szCs w:val="24"/>
         </w:rPr>
-        <w:lastRenderedPageBreak/>
         <w:t>Troubleshooting Techniques</w:t>
       </w:r>
     </w:p>
@@ -2033,7 +2056,7 @@
           <w:sz w:val="24"/>
           <w:szCs w:val="24"/>
         </w:rPr>
-        <w:t>How to troubleshoot</w:t>
+        <w:t>How to reproduce</w:t>
       </w:r>
     </w:p>
     <w:p>
@@ -2079,7 +2102,15 @@
           <w:sz w:val="24"/>
           <w:szCs w:val="24"/>
         </w:rPr>
-        <w:t>How to troubleshoot</w:t>
+        <w:t xml:space="preserve">How to </w:t>
+      </w:r>
+      <w:r>
+        <w:rPr>
+          <w:rFonts w:ascii="Times New Roman" w:hAnsi="Times New Roman" w:cs="Times New Roman"/>
+          <w:sz w:val="24"/>
+          <w:szCs w:val="24"/>
+        </w:rPr>
+        <w:t>reproduce</w:t>
       </w:r>
     </w:p>
     <w:p>
@@ -2178,144 +2209,6 @@
       <w:pPr>
         <w:pStyle w:val="ListParagraph"/>
         <w:numPr>
-          <w:ilvl w:val="0"/>
-          <w:numId w:val="1"/>
-        </w:numPr>
-        <w:spacing w:line="360" w:lineRule="auto"/>
-        <w:rPr>
-          <w:rFonts w:ascii="Times New Roman" w:hAnsi="Times New Roman" w:cs="Times New Roman"/>
-          <w:sz w:val="24"/>
-          <w:szCs w:val="24"/>
-        </w:rPr>
-      </w:pPr>
-      <w:r>
-        <w:rPr>
-          <w:rFonts w:ascii="Times New Roman" w:hAnsi="Times New Roman" w:cs="Times New Roman"/>
-          <w:sz w:val="24"/>
-          <w:szCs w:val="24"/>
-        </w:rPr>
-        <w:t>Deliverables</w:t>
-      </w:r>
-    </w:p>
-    <w:p>
-      <w:pPr>
-        <w:pStyle w:val="ListParagraph"/>
-        <w:numPr>
-          <w:ilvl w:val="1"/>
-          <w:numId w:val="1"/>
-        </w:numPr>
-        <w:spacing w:line="360" w:lineRule="auto"/>
-        <w:rPr>
-          <w:rFonts w:ascii="Times New Roman" w:hAnsi="Times New Roman" w:cs="Times New Roman"/>
-          <w:sz w:val="24"/>
-          <w:szCs w:val="24"/>
-        </w:rPr>
-      </w:pPr>
-      <w:r>
-        <w:rPr>
-          <w:rFonts w:ascii="Times New Roman" w:hAnsi="Times New Roman" w:cs="Times New Roman"/>
-          <w:sz w:val="24"/>
-          <w:szCs w:val="24"/>
-        </w:rPr>
-        <w:t>Zipped up code base</w:t>
-      </w:r>
-    </w:p>
-    <w:p>
-      <w:pPr>
-        <w:pStyle w:val="ListParagraph"/>
-        <w:numPr>
-          <w:ilvl w:val="1"/>
-          <w:numId w:val="1"/>
-        </w:numPr>
-        <w:spacing w:line="360" w:lineRule="auto"/>
-        <w:rPr>
-          <w:rFonts w:ascii="Times New Roman" w:hAnsi="Times New Roman" w:cs="Times New Roman"/>
-          <w:sz w:val="24"/>
-          <w:szCs w:val="24"/>
-        </w:rPr>
-      </w:pPr>
-      <w:r>
-        <w:rPr>
-          <w:rFonts w:ascii="Times New Roman" w:hAnsi="Times New Roman" w:cs="Times New Roman"/>
-          <w:sz w:val="24"/>
-          <w:szCs w:val="24"/>
-        </w:rPr>
-        <w:t>Attached UML Diagram</w:t>
-      </w:r>
-    </w:p>
-    <w:p>
-      <w:pPr>
-        <w:pStyle w:val="ListParagraph"/>
-        <w:numPr>
-          <w:ilvl w:val="1"/>
-          <w:numId w:val="1"/>
-        </w:numPr>
-        <w:spacing w:line="360" w:lineRule="auto"/>
-        <w:rPr>
-          <w:rFonts w:ascii="Times New Roman" w:hAnsi="Times New Roman" w:cs="Times New Roman"/>
-          <w:sz w:val="24"/>
-          <w:szCs w:val="24"/>
-        </w:rPr>
-      </w:pPr>
-      <w:r>
-        <w:rPr>
-          <w:rFonts w:ascii="Times New Roman" w:hAnsi="Times New Roman" w:cs="Times New Roman"/>
-          <w:sz w:val="24"/>
-          <w:szCs w:val="24"/>
-        </w:rPr>
-        <w:t>Attached Code Metrics</w:t>
-      </w:r>
-    </w:p>
-    <w:p>
-      <w:pPr>
-        <w:pStyle w:val="ListParagraph"/>
-        <w:numPr>
-          <w:ilvl w:val="0"/>
-          <w:numId w:val="1"/>
-        </w:numPr>
-        <w:spacing w:line="360" w:lineRule="auto"/>
-        <w:rPr>
-          <w:rFonts w:ascii="Times New Roman" w:hAnsi="Times New Roman" w:cs="Times New Roman"/>
-          <w:sz w:val="24"/>
-          <w:szCs w:val="24"/>
-        </w:rPr>
-      </w:pPr>
-      <w:r>
-        <w:rPr>
-          <w:rFonts w:ascii="Times New Roman" w:hAnsi="Times New Roman" w:cs="Times New Roman"/>
-          <w:sz w:val="24"/>
-          <w:szCs w:val="24"/>
-        </w:rPr>
-        <w:t>Conclusion</w:t>
-      </w:r>
-    </w:p>
-    <w:p>
-      <w:pPr>
-        <w:pStyle w:val="ListParagraph"/>
-        <w:numPr>
-          <w:ilvl w:val="1"/>
-          <w:numId w:val="1"/>
-        </w:numPr>
-        <w:spacing w:line="360" w:lineRule="auto"/>
-        <w:rPr>
-          <w:rFonts w:ascii="Times New Roman" w:hAnsi="Times New Roman" w:cs="Times New Roman"/>
-          <w:sz w:val="24"/>
-          <w:szCs w:val="24"/>
-        </w:rPr>
-      </w:pPr>
-      <w:r>
-        <w:rPr>
-          <w:rFonts w:ascii="Times New Roman" w:hAnsi="Times New Roman" w:cs="Times New Roman"/>
-          <w:sz w:val="24"/>
-          <w:szCs w:val="24"/>
-        </w:rPr>
-        <w:t>What I learned</w:t>
-      </w:r>
-    </w:p>
-    <w:p>
-      <w:pPr>
-        <w:pStyle w:val="ListParagraph"/>
-        <w:numPr>
           <w:ilvl w:val="2"/>
           <w:numId w:val="1"/>
         </w:numPr>
@@ -2332,42 +2225,272 @@
           <w:sz w:val="24"/>
           <w:szCs w:val="24"/>
         </w:rPr>
-        <w:t xml:space="preserve">Design Patterns are </w:t>
-      </w:r>
-      <w:r>
-        <w:rPr>
-          <w:rFonts w:ascii="Times New Roman" w:hAnsi="Times New Roman" w:cs="Times New Roman"/>
-          <w:sz w:val="24"/>
-          <w:szCs w:val="24"/>
-        </w:rPr>
-        <w:t>an elegant</w:t>
-      </w:r>
-      <w:r>
-        <w:rPr>
-          <w:rFonts w:ascii="Times New Roman" w:hAnsi="Times New Roman" w:cs="Times New Roman"/>
-          <w:sz w:val="24"/>
-          <w:szCs w:val="24"/>
-        </w:rPr>
-        <w:t xml:space="preserve"> solution to approaching common programming </w:t>
-      </w:r>
-      <w:r>
-        <w:rPr>
-          <w:rFonts w:ascii="Times New Roman" w:hAnsi="Times New Roman" w:cs="Times New Roman"/>
-          <w:sz w:val="24"/>
-          <w:szCs w:val="24"/>
-        </w:rPr>
-        <w:t>strategies</w:t>
-      </w:r>
-      <w:r>
-        <w:rPr>
-          <w:rFonts w:ascii="Times New Roman" w:hAnsi="Times New Roman" w:cs="Times New Roman"/>
-          <w:sz w:val="24"/>
-          <w:szCs w:val="24"/>
-        </w:rPr>
-        <w:t>.</w:t>
+        <w:t>Stretch Goals</w:t>
+      </w:r>
+    </w:p>
+    <w:p>
+      <w:pPr>
+        <w:pStyle w:val="ListParagraph"/>
+        <w:numPr>
+          <w:ilvl w:val="3"/>
+          <w:numId w:val="1"/>
+        </w:numPr>
+        <w:spacing w:line="360" w:lineRule="auto"/>
+        <w:rPr>
+          <w:rFonts w:ascii="Times New Roman" w:hAnsi="Times New Roman" w:cs="Times New Roman"/>
+          <w:sz w:val="24"/>
+          <w:szCs w:val="24"/>
+        </w:rPr>
+      </w:pPr>
+      <w:r>
+        <w:rPr>
+          <w:rFonts w:ascii="Times New Roman" w:hAnsi="Times New Roman" w:cs="Times New Roman"/>
+          <w:sz w:val="24"/>
+          <w:szCs w:val="24"/>
+        </w:rPr>
+        <w:t>Automated Build Pipeline</w:t>
+      </w:r>
+    </w:p>
+    <w:p>
+      <w:pPr>
+        <w:pStyle w:val="ListParagraph"/>
+        <w:numPr>
+          <w:ilvl w:val="3"/>
+          <w:numId w:val="1"/>
+        </w:numPr>
+        <w:spacing w:line="360" w:lineRule="auto"/>
+        <w:rPr>
+          <w:rFonts w:ascii="Times New Roman" w:hAnsi="Times New Roman" w:cs="Times New Roman"/>
+          <w:sz w:val="24"/>
+          <w:szCs w:val="24"/>
+        </w:rPr>
+      </w:pPr>
+      <w:r>
+        <w:rPr>
+          <w:rFonts w:ascii="Times New Roman" w:hAnsi="Times New Roman" w:cs="Times New Roman"/>
+          <w:sz w:val="24"/>
+          <w:szCs w:val="24"/>
+        </w:rPr>
+        <w:t>Automated UI/Unit Tests</w:t>
+      </w:r>
+    </w:p>
+    <w:p>
+      <w:pPr>
+        <w:pStyle w:val="ListParagraph"/>
+        <w:numPr>
+          <w:ilvl w:val="3"/>
+          <w:numId w:val="1"/>
+        </w:numPr>
+        <w:spacing w:line="360" w:lineRule="auto"/>
+        <w:rPr>
+          <w:rFonts w:ascii="Times New Roman" w:hAnsi="Times New Roman" w:cs="Times New Roman"/>
+          <w:sz w:val="24"/>
+          <w:szCs w:val="24"/>
+        </w:rPr>
+      </w:pPr>
+      <w:r>
+        <w:rPr>
+          <w:rFonts w:ascii="Times New Roman" w:hAnsi="Times New Roman" w:cs="Times New Roman"/>
+          <w:sz w:val="24"/>
+          <w:szCs w:val="24"/>
+        </w:rPr>
+        <w:t>Add Keyboard shortcuts</w:t>
       </w:r>
       <w:bookmarkStart w:id="0" w:name="_GoBack"/>
       <w:bookmarkEnd w:id="0"/>
+    </w:p>
+    <w:p>
+      <w:pPr>
+        <w:pStyle w:val="ListParagraph"/>
+        <w:numPr>
+          <w:ilvl w:val="0"/>
+          <w:numId w:val="1"/>
+        </w:numPr>
+        <w:spacing w:line="360" w:lineRule="auto"/>
+        <w:rPr>
+          <w:rFonts w:ascii="Times New Roman" w:hAnsi="Times New Roman" w:cs="Times New Roman"/>
+          <w:sz w:val="24"/>
+          <w:szCs w:val="24"/>
+        </w:rPr>
+      </w:pPr>
+      <w:r>
+        <w:rPr>
+          <w:rFonts w:ascii="Times New Roman" w:hAnsi="Times New Roman" w:cs="Times New Roman"/>
+          <w:sz w:val="24"/>
+          <w:szCs w:val="24"/>
+        </w:rPr>
+        <w:t>Deliverables</w:t>
+      </w:r>
+    </w:p>
+    <w:p>
+      <w:pPr>
+        <w:pStyle w:val="ListParagraph"/>
+        <w:numPr>
+          <w:ilvl w:val="1"/>
+          <w:numId w:val="1"/>
+        </w:numPr>
+        <w:spacing w:line="360" w:lineRule="auto"/>
+        <w:rPr>
+          <w:rFonts w:ascii="Times New Roman" w:hAnsi="Times New Roman" w:cs="Times New Roman"/>
+          <w:sz w:val="24"/>
+          <w:szCs w:val="24"/>
+        </w:rPr>
+      </w:pPr>
+      <w:r>
+        <w:rPr>
+          <w:rFonts w:ascii="Times New Roman" w:hAnsi="Times New Roman" w:cs="Times New Roman"/>
+          <w:sz w:val="24"/>
+          <w:szCs w:val="24"/>
+        </w:rPr>
+        <w:t>Zipped up code base</w:t>
+      </w:r>
+    </w:p>
+    <w:p>
+      <w:pPr>
+        <w:pStyle w:val="ListParagraph"/>
+        <w:numPr>
+          <w:ilvl w:val="1"/>
+          <w:numId w:val="1"/>
+        </w:numPr>
+        <w:spacing w:line="360" w:lineRule="auto"/>
+        <w:rPr>
+          <w:rFonts w:ascii="Times New Roman" w:hAnsi="Times New Roman" w:cs="Times New Roman"/>
+          <w:sz w:val="24"/>
+          <w:szCs w:val="24"/>
+        </w:rPr>
+      </w:pPr>
+      <w:r>
+        <w:rPr>
+          <w:rFonts w:ascii="Times New Roman" w:hAnsi="Times New Roman" w:cs="Times New Roman"/>
+          <w:sz w:val="24"/>
+          <w:szCs w:val="24"/>
+        </w:rPr>
+        <w:t>Attached UML Diagram</w:t>
+      </w:r>
+    </w:p>
+    <w:p>
+      <w:pPr>
+        <w:pStyle w:val="ListParagraph"/>
+        <w:numPr>
+          <w:ilvl w:val="1"/>
+          <w:numId w:val="1"/>
+        </w:numPr>
+        <w:spacing w:line="360" w:lineRule="auto"/>
+        <w:rPr>
+          <w:rFonts w:ascii="Times New Roman" w:hAnsi="Times New Roman" w:cs="Times New Roman"/>
+          <w:sz w:val="24"/>
+          <w:szCs w:val="24"/>
+        </w:rPr>
+      </w:pPr>
+      <w:r>
+        <w:rPr>
+          <w:rFonts w:ascii="Times New Roman" w:hAnsi="Times New Roman" w:cs="Times New Roman"/>
+          <w:sz w:val="24"/>
+          <w:szCs w:val="24"/>
+        </w:rPr>
+        <w:t>Attached Code Metrics</w:t>
+      </w:r>
+    </w:p>
+    <w:p>
+      <w:pPr>
+        <w:pStyle w:val="ListParagraph"/>
+        <w:numPr>
+          <w:ilvl w:val="0"/>
+          <w:numId w:val="1"/>
+        </w:numPr>
+        <w:spacing w:line="360" w:lineRule="auto"/>
+        <w:rPr>
+          <w:rFonts w:ascii="Times New Roman" w:hAnsi="Times New Roman" w:cs="Times New Roman"/>
+          <w:sz w:val="24"/>
+          <w:szCs w:val="24"/>
+        </w:rPr>
+      </w:pPr>
+      <w:r>
+        <w:rPr>
+          <w:rFonts w:ascii="Times New Roman" w:hAnsi="Times New Roman" w:cs="Times New Roman"/>
+          <w:sz w:val="24"/>
+          <w:szCs w:val="24"/>
+        </w:rPr>
+        <w:t>Conclusion</w:t>
+      </w:r>
+    </w:p>
+    <w:p>
+      <w:pPr>
+        <w:pStyle w:val="ListParagraph"/>
+        <w:numPr>
+          <w:ilvl w:val="1"/>
+          <w:numId w:val="1"/>
+        </w:numPr>
+        <w:spacing w:line="360" w:lineRule="auto"/>
+        <w:rPr>
+          <w:rFonts w:ascii="Times New Roman" w:hAnsi="Times New Roman" w:cs="Times New Roman"/>
+          <w:sz w:val="24"/>
+          <w:szCs w:val="24"/>
+        </w:rPr>
+      </w:pPr>
+      <w:r>
+        <w:rPr>
+          <w:rFonts w:ascii="Times New Roman" w:hAnsi="Times New Roman" w:cs="Times New Roman"/>
+          <w:sz w:val="24"/>
+          <w:szCs w:val="24"/>
+        </w:rPr>
+        <w:t>What I learned</w:t>
+      </w:r>
+    </w:p>
+    <w:p>
+      <w:pPr>
+        <w:pStyle w:val="ListParagraph"/>
+        <w:numPr>
+          <w:ilvl w:val="2"/>
+          <w:numId w:val="1"/>
+        </w:numPr>
+        <w:spacing w:line="360" w:lineRule="auto"/>
+        <w:rPr>
+          <w:rFonts w:ascii="Times New Roman" w:hAnsi="Times New Roman" w:cs="Times New Roman"/>
+          <w:sz w:val="24"/>
+          <w:szCs w:val="24"/>
+        </w:rPr>
+      </w:pPr>
+      <w:r>
+        <w:rPr>
+          <w:rFonts w:ascii="Times New Roman" w:hAnsi="Times New Roman" w:cs="Times New Roman"/>
+          <w:sz w:val="24"/>
+          <w:szCs w:val="24"/>
+        </w:rPr>
+        <w:t xml:space="preserve">Design Patterns are </w:t>
+      </w:r>
+      <w:r>
+        <w:rPr>
+          <w:rFonts w:ascii="Times New Roman" w:hAnsi="Times New Roman" w:cs="Times New Roman"/>
+          <w:sz w:val="24"/>
+          <w:szCs w:val="24"/>
+        </w:rPr>
+        <w:t>an elegant</w:t>
+      </w:r>
+      <w:r>
+        <w:rPr>
+          <w:rFonts w:ascii="Times New Roman" w:hAnsi="Times New Roman" w:cs="Times New Roman"/>
+          <w:sz w:val="24"/>
+          <w:szCs w:val="24"/>
+        </w:rPr>
+        <w:t xml:space="preserve"> solution to approaching common programming </w:t>
+      </w:r>
+      <w:r>
+        <w:rPr>
+          <w:rFonts w:ascii="Times New Roman" w:hAnsi="Times New Roman" w:cs="Times New Roman"/>
+          <w:sz w:val="24"/>
+          <w:szCs w:val="24"/>
+        </w:rPr>
+        <w:t>strategies</w:t>
+      </w:r>
+      <w:r>
+        <w:rPr>
+          <w:rFonts w:ascii="Times New Roman" w:hAnsi="Times New Roman" w:cs="Times New Roman"/>
+          <w:sz w:val="24"/>
+          <w:szCs w:val="24"/>
+        </w:rPr>
+        <w:t>.</w:t>
+      </w:r>
     </w:p>
     <w:p>
       <w:pPr>
@@ -3507,6 +3630,15 @@
 </file>
 
 <file path=customXml/item1.xml><?xml version="1.0" encoding="utf-8"?>
+<?mso-contentType ?>
+<FormTemplates xmlns="http://schemas.microsoft.com/sharepoint/v3/contenttype/forms">
+  <Display>DocumentLibraryForm</Display>
+  <Edit>DocumentLibraryForm</Edit>
+  <New>DocumentLibraryForm</New>
+</FormTemplates>
+</file>
+
+<file path=customXml/item2.xml><?xml version="1.0" encoding="utf-8"?>
 <ct:contentTypeSchema xmlns:ct="http://schemas.microsoft.com/office/2006/metadata/contentType" xmlns:ma="http://schemas.microsoft.com/office/2006/metadata/properties/metaAttributes" ct:_="" ma:_="" ma:contentTypeName="Document" ma:contentTypeID="0x0101002C091FDE270F3549BAF63F9A43EF635A" ma:contentTypeVersion="13" ma:contentTypeDescription="Create a new document." ma:contentTypeScope="" ma:versionID="1386886b9e197a4013e3c94cc4f9d1b5">
   <xsd:schema xmlns:xsd="http://www.w3.org/2001/XMLSchema" xmlns:xs="http://www.w3.org/2001/XMLSchema" xmlns:p="http://schemas.microsoft.com/office/2006/metadata/properties" xmlns:ns3="5ed52620-491f-4e51-8d6f-cab72c9afbb3" xmlns:ns4="a3f5fe25-879a-4601-a95e-d231c35ecd9d" targetNamespace="http://schemas.microsoft.com/office/2006/metadata/properties" ma:root="true" ma:fieldsID="40199132eeabf67cd9fe15d1662e6c2f" ns3:_="" ns4:_="">
     <xsd:import namespace="5ed52620-491f-4e51-8d6f-cab72c9afbb3"/>
@@ -3729,15 +3861,6 @@
 </ct:contentTypeSchema>
 </file>
 
-<file path=customXml/item2.xml><?xml version="1.0" encoding="utf-8"?>
-<?mso-contentType ?>
-<FormTemplates xmlns="http://schemas.microsoft.com/sharepoint/v3/contenttype/forms">
-  <Display>DocumentLibraryForm</Display>
-  <Edit>DocumentLibraryForm</Edit>
-  <New>DocumentLibraryForm</New>
-</FormTemplates>
-</file>
-
 <file path=customXml/item3.xml><?xml version="1.0" encoding="utf-8"?>
 <p:properties xmlns:p="http://schemas.microsoft.com/office/2006/metadata/properties" xmlns:xsi="http://www.w3.org/2001/XMLSchema-instance" xmlns:pc="http://schemas.microsoft.com/office/infopath/2007/PartnerControls">
   <documentManagement/>
@@ -3745,6 +3868,14 @@
 </file>
 
 <file path=customXml/itemProps1.xml><?xml version="1.0" encoding="utf-8"?>
+<ds:datastoreItem xmlns:ds="http://schemas.openxmlformats.org/officeDocument/2006/customXml" ds:itemID="{08831ECB-8F69-4E69-82B8-3AE59CC531EA}">
+  <ds:schemaRefs>
+    <ds:schemaRef ds:uri="http://schemas.microsoft.com/sharepoint/v3/contenttype/forms"/>
+  </ds:schemaRefs>
+</ds:datastoreItem>
+</file>
+
+<file path=customXml/itemProps2.xml><?xml version="1.0" encoding="utf-8"?>
 <ds:datastoreItem xmlns:ds="http://schemas.openxmlformats.org/officeDocument/2006/customXml" ds:itemID="{DA820444-35E0-4B5F-981D-8591799685E2}">
   <ds:schemaRefs>
     <ds:schemaRef ds:uri="http://schemas.microsoft.com/office/2006/metadata/contentType"/>
@@ -3763,14 +3894,6 @@
 </ds:datastoreItem>
 </file>
 
-<file path=customXml/itemProps2.xml><?xml version="1.0" encoding="utf-8"?>
-<ds:datastoreItem xmlns:ds="http://schemas.openxmlformats.org/officeDocument/2006/customXml" ds:itemID="{08831ECB-8F69-4E69-82B8-3AE59CC531EA}">
-  <ds:schemaRefs>
-    <ds:schemaRef ds:uri="http://schemas.microsoft.com/sharepoint/v3/contenttype/forms"/>
-  </ds:schemaRefs>
-</ds:datastoreItem>
-</file>
-
 <file path=customXml/itemProps3.xml><?xml version="1.0" encoding="utf-8"?>
 <ds:datastoreItem xmlns:ds="http://schemas.openxmlformats.org/officeDocument/2006/customXml" ds:itemID="{B8AA88E7-91BB-45FC-926B-78F656B00C99}">
   <ds:schemaRefs>

</xml_diff>